<commit_message>
DynaNodeBase update BuildEquations. Fix docs
</commit_message>
<xml_diff>
--- a/Docs/Уравнения сети YU=I.docx
+++ b/Docs/Уравнения сети YU=I.docx
@@ -1,6 +1,6 @@
 
 <file path=word/document.xml><?xml version="1.0" encoding="utf-8"?>
-<w:document xmlns:wpc="http://schemas.microsoft.com/office/word/2010/wordprocessingCanvas" xmlns:mc="http://schemas.openxmlformats.org/markup-compatibility/2006" xmlns:o="urn:schemas-microsoft-com:office:office" xmlns:r="http://schemas.openxmlformats.org/officeDocument/2006/relationships" xmlns:m="http://schemas.openxmlformats.org/officeDocument/2006/math" xmlns:v="urn:schemas-microsoft-com:vml" xmlns:wp14="http://schemas.microsoft.com/office/word/2010/wordprocessingDrawing" xmlns:wp="http://schemas.openxmlformats.org/drawingml/2006/wordprocessingDrawing" xmlns:w10="urn:schemas-microsoft-com:office:word" xmlns:w="http://schemas.openxmlformats.org/wordprocessingml/2006/main" xmlns:w14="http://schemas.microsoft.com/office/word/2010/wordml" xmlns:w15="http://schemas.microsoft.com/office/word/2012/wordml" xmlns:wpg="http://schemas.microsoft.com/office/word/2010/wordprocessingGroup" xmlns:wpi="http://schemas.microsoft.com/office/word/2010/wordprocessingInk" xmlns:wne="http://schemas.microsoft.com/office/word/2006/wordml" xmlns:wps="http://schemas.microsoft.com/office/word/2010/wordprocessingShape" mc:Ignorable="w14 w15 wp14">
+<w:document xmlns:wpc="http://schemas.microsoft.com/office/word/2010/wordprocessingCanvas" xmlns:cx="http://schemas.microsoft.com/office/drawing/2014/chartex" xmlns:cx1="http://schemas.microsoft.com/office/drawing/2015/9/8/chartex" xmlns:cx2="http://schemas.microsoft.com/office/drawing/2015/10/21/chartex" xmlns:cx3="http://schemas.microsoft.com/office/drawing/2016/5/9/chartex" xmlns:cx4="http://schemas.microsoft.com/office/drawing/2016/5/10/chartex" xmlns:cx5="http://schemas.microsoft.com/office/drawing/2016/5/11/chartex" xmlns:cx6="http://schemas.microsoft.com/office/drawing/2016/5/12/chartex" xmlns:cx7="http://schemas.microsoft.com/office/drawing/2016/5/13/chartex" xmlns:cx8="http://schemas.microsoft.com/office/drawing/2016/5/14/chartex" xmlns:mc="http://schemas.openxmlformats.org/markup-compatibility/2006" xmlns:aink="http://schemas.microsoft.com/office/drawing/2016/ink" xmlns:am3d="http://schemas.microsoft.com/office/drawing/2017/model3d" xmlns:o="urn:schemas-microsoft-com:office:office" xmlns:r="http://schemas.openxmlformats.org/officeDocument/2006/relationships" xmlns:m="http://schemas.openxmlformats.org/officeDocument/2006/math" xmlns:v="urn:schemas-microsoft-com:vml" xmlns:wp14="http://schemas.microsoft.com/office/word/2010/wordprocessingDrawing" xmlns:wp="http://schemas.openxmlformats.org/drawingml/2006/wordprocessingDrawing" xmlns:w10="urn:schemas-microsoft-com:office:word" xmlns:w="http://schemas.openxmlformats.org/wordprocessingml/2006/main" xmlns:w14="http://schemas.microsoft.com/office/word/2010/wordml" xmlns:w15="http://schemas.microsoft.com/office/word/2012/wordml" xmlns:w16cid="http://schemas.microsoft.com/office/word/2016/wordml/cid" xmlns:w16se="http://schemas.microsoft.com/office/word/2015/wordml/symex" xmlns:wpg="http://schemas.microsoft.com/office/word/2010/wordprocessingGroup" xmlns:wpi="http://schemas.microsoft.com/office/word/2010/wordprocessingInk" xmlns:wne="http://schemas.microsoft.com/office/word/2006/wordml" xmlns:wps="http://schemas.microsoft.com/office/word/2010/wordprocessingShape" mc:Ignorable="w14 w15 w16se w16cid wp14">
   <w:body>
     <w:p>
       <w:pPr>
@@ -257,14 +257,7 @@
         <w:rPr>
           <w:rFonts w:eastAsiaTheme="minorEastAsia"/>
         </w:rPr>
-        <w:t xml:space="preserve"> первое слагаемое </w:t>
-      </w:r>
-      <w:proofErr w:type="gramStart"/>
-      <w:r>
-        <w:rPr>
-          <w:rFonts w:eastAsiaTheme="minorEastAsia"/>
-        </w:rPr>
-        <w:t xml:space="preserve">на </w:t>
+        <w:t xml:space="preserve"> первое слагаемое на </w:t>
       </w:r>
       <m:oMath>
         <m:sSub>
@@ -336,14 +329,7 @@
         <w:rPr>
           <w:rFonts w:eastAsiaTheme="minorEastAsia"/>
         </w:rPr>
-        <w:t>в</w:t>
-      </w:r>
-      <w:proofErr w:type="gramEnd"/>
-      <w:r>
-        <w:rPr>
-          <w:rFonts w:eastAsiaTheme="minorEastAsia"/>
-        </w:rPr>
-        <w:t xml:space="preserve"> числителе и знаменателе:</w:t>
+        <w:t>в числителе и знаменателе:</w:t>
       </w:r>
     </w:p>
     <w:p>
@@ -2619,6 +2605,9 @@
         </w:rPr>
       </w:pPr>
       <w:r>
+        <w:rPr>
+          <w:noProof/>
+        </w:rPr>
         <w:drawing>
           <wp:inline distT="0" distB="0" distL="0" distR="0">
             <wp:extent cx="3521134" cy="1860550"/>
@@ -2767,14 +2756,7 @@
                   <w:rFonts w:ascii="Cambria Math" w:eastAsiaTheme="minorEastAsia" w:hAnsi="Cambria Math"/>
                   <w:lang w:val="en-US"/>
                 </w:rPr>
-                <m:t xml:space="preserve">  </m:t>
-              </m:r>
-              <m:r>
-                <w:rPr>
-                  <w:rFonts w:ascii="Cambria Math" w:eastAsiaTheme="minorEastAsia" w:hAnsi="Cambria Math"/>
-                  <w:lang w:val="en-US"/>
-                </w:rPr>
-                <m:t>x</m:t>
+                <m:t xml:space="preserve">  x</m:t>
               </m:r>
             </m:e>
             <m:sub>
@@ -2955,14 +2937,7 @@
               <w:rFonts w:ascii="Cambria Math" w:eastAsiaTheme="minorEastAsia" w:hAnsi="Cambria Math"/>
               <w:lang w:val="en-US"/>
             </w:rPr>
-            <m:t>;</m:t>
-          </m:r>
-          <m:r>
-            <w:rPr>
-              <w:rFonts w:ascii="Cambria Math" w:eastAsiaTheme="minorEastAsia" w:hAnsi="Cambria Math"/>
-              <w:lang w:val="en-US"/>
-            </w:rPr>
-            <m:t xml:space="preserve">  </m:t>
+            <m:t xml:space="preserve">;  </m:t>
           </m:r>
           <m:sSub>
             <m:sSubPr>
@@ -3245,14 +3220,7 @@
                   <w:rFonts w:ascii="Cambria Math" w:eastAsiaTheme="minorEastAsia" w:hAnsi="Cambria Math"/>
                   <w:lang w:val="en-US"/>
                 </w:rPr>
-                <m:t xml:space="preserve">  </m:t>
-              </m:r>
-              <m:r>
-                <w:rPr>
-                  <w:rFonts w:ascii="Cambria Math" w:eastAsiaTheme="minorEastAsia" w:hAnsi="Cambria Math"/>
-                  <w:lang w:val="en-US"/>
-                </w:rPr>
-                <m:t>k</m:t>
+                <m:t xml:space="preserve">  k</m:t>
               </m:r>
             </m:e>
             <m:sub>
@@ -3375,8 +3343,6 @@
           </m:f>
         </m:oMath>
       </m:oMathPara>
-      <w:bookmarkStart w:id="0" w:name="_GoBack"/>
-      <w:bookmarkEnd w:id="0"/>
     </w:p>
     <w:p>
       <w:pPr>
@@ -4169,14 +4135,7 @@
                   <w:rFonts w:ascii="Cambria Math" w:hAnsi="Cambria Math"/>
                   <w:lang w:val="en-US"/>
                 </w:rPr>
-                <m:t>d</m:t>
-              </m:r>
-              <m:r>
-                <w:rPr>
-                  <w:rFonts w:ascii="Cambria Math" w:hAnsi="Cambria Math"/>
-                  <w:lang w:val="en-US"/>
-                </w:rPr>
-                <m:t>P(t)</m:t>
+                <m:t>dP(t)</m:t>
               </m:r>
             </m:num>
             <m:den>
@@ -4486,14 +4445,7 @@
               <w:rFonts w:ascii="Cambria Math" w:eastAsiaTheme="minorEastAsia" w:hAnsi="Cambria Math"/>
               <w:lang w:val="en-US"/>
             </w:rPr>
-            <m:t>=</m:t>
-          </m:r>
-          <m:r>
-            <w:rPr>
-              <w:rFonts w:ascii="Cambria Math" w:eastAsiaTheme="minorEastAsia" w:hAnsi="Cambria Math"/>
-              <w:lang w:val="en-US"/>
-            </w:rPr>
-            <m:t>=</m:t>
+            <m:t>==</m:t>
           </m:r>
           <m:f>
             <m:fPr>
@@ -4828,7 +4780,7 @@
               <w:rFonts w:ascii="Cambria Math" w:hAnsi="Cambria Math"/>
               <w:lang w:val="en-US"/>
             </w:rPr>
-            <m:t>+</m:t>
+            <m:t>-</m:t>
           </m:r>
           <m:f>
             <m:fPr>
@@ -4836,24 +4788,19 @@
                 <w:rPr>
                   <w:rFonts w:ascii="Cambria Math" w:hAnsi="Cambria Math"/>
                   <w:i/>
+                  <w:highlight w:val="cyan"/>
                   <w:lang w:val="en-US"/>
                 </w:rPr>
               </m:ctrlPr>
             </m:fPr>
             <m:num>
-              <m:r>
-                <w:rPr>
-                  <w:rFonts w:ascii="Cambria Math" w:hAnsi="Cambria Math"/>
-                  <w:lang w:val="en-US"/>
-                </w:rPr>
-                <m:t>-</m:t>
-              </m:r>
               <m:sSub>
                 <m:sSubPr>
                   <m:ctrlPr>
                     <w:rPr>
                       <w:rFonts w:ascii="Cambria Math" w:hAnsi="Cambria Math"/>
                       <w:i/>
+                      <w:highlight w:val="cyan"/>
                       <w:lang w:val="en-US"/>
                     </w:rPr>
                   </m:ctrlPr>
@@ -4862,6 +4809,7 @@
                   <m:r>
                     <w:rPr>
                       <w:rFonts w:ascii="Cambria Math" w:hAnsi="Cambria Math"/>
+                      <w:highlight w:val="cyan"/>
                       <w:lang w:val="en-US"/>
                     </w:rPr>
                     <m:t>P</m:t>
@@ -4871,6 +4819,7 @@
                   <m:r>
                     <w:rPr>
                       <w:rFonts w:ascii="Cambria Math" w:hAnsi="Cambria Math"/>
+                      <w:highlight w:val="cyan"/>
                       <w:lang w:val="en-US"/>
                     </w:rPr>
                     <m:t>k</m:t>
@@ -4883,6 +4832,7 @@
                     <w:rPr>
                       <w:rFonts w:ascii="Cambria Math" w:hAnsi="Cambria Math"/>
                       <w:i/>
+                      <w:highlight w:val="cyan"/>
                       <w:lang w:val="en-US"/>
                     </w:rPr>
                   </m:ctrlPr>
@@ -4891,6 +4841,7 @@
                   <m:r>
                     <w:rPr>
                       <w:rFonts w:ascii="Cambria Math" w:hAnsi="Cambria Math"/>
+                      <w:highlight w:val="cyan"/>
                       <w:lang w:val="en-US"/>
                     </w:rPr>
                     <m:t>V</m:t>
@@ -4900,6 +4851,7 @@
                   <m:r>
                     <w:rPr>
                       <w:rFonts w:ascii="Cambria Math" w:hAnsi="Cambria Math"/>
+                      <w:highlight w:val="cyan"/>
                       <w:lang w:val="en-US"/>
                     </w:rPr>
                     <m:t>kre</m:t>
@@ -4909,6 +4861,7 @@
                   <m:r>
                     <w:rPr>
                       <w:rFonts w:ascii="Cambria Math" w:hAnsi="Cambria Math"/>
+                      <w:highlight w:val="cyan"/>
                       <w:lang w:val="en-US"/>
                     </w:rPr>
                     <m:t>2</m:t>
@@ -4918,9 +4871,10 @@
               <m:r>
                 <w:rPr>
                   <w:rFonts w:ascii="Cambria Math" w:hAnsi="Cambria Math"/>
+                  <w:highlight w:val="cyan"/>
                   <w:lang w:val="en-US"/>
                 </w:rPr>
-                <m:t>+</m:t>
+                <m:t>-</m:t>
               </m:r>
               <m:sSub>
                 <m:sSubPr>
@@ -4928,6 +4882,7 @@
                     <w:rPr>
                       <w:rFonts w:ascii="Cambria Math" w:hAnsi="Cambria Math"/>
                       <w:i/>
+                      <w:highlight w:val="cyan"/>
                       <w:lang w:val="en-US"/>
                     </w:rPr>
                   </m:ctrlPr>
@@ -4936,6 +4891,7 @@
                   <m:r>
                     <w:rPr>
                       <w:rFonts w:ascii="Cambria Math" w:hAnsi="Cambria Math"/>
+                      <w:highlight w:val="cyan"/>
                       <w:lang w:val="en-US"/>
                     </w:rPr>
                     <m:t>P</m:t>
@@ -4945,6 +4901,7 @@
                   <m:r>
                     <w:rPr>
                       <w:rFonts w:ascii="Cambria Math" w:hAnsi="Cambria Math"/>
+                      <w:highlight w:val="cyan"/>
                       <w:lang w:val="en-US"/>
                     </w:rPr>
                     <m:t>k</m:t>
@@ -4957,6 +4914,7 @@
                     <w:rPr>
                       <w:rFonts w:ascii="Cambria Math" w:hAnsi="Cambria Math"/>
                       <w:i/>
+                      <w:highlight w:val="cyan"/>
                       <w:lang w:val="en-US"/>
                     </w:rPr>
                   </m:ctrlPr>
@@ -4965,6 +4923,7 @@
                   <m:r>
                     <w:rPr>
                       <w:rFonts w:ascii="Cambria Math" w:hAnsi="Cambria Math"/>
+                      <w:highlight w:val="cyan"/>
                       <w:lang w:val="en-US"/>
                     </w:rPr>
                     <m:t>V</m:t>
@@ -4974,6 +4933,7 @@
                   <m:r>
                     <w:rPr>
                       <w:rFonts w:ascii="Cambria Math" w:hAnsi="Cambria Math"/>
+                      <w:highlight w:val="cyan"/>
                       <w:lang w:val="en-US"/>
                     </w:rPr>
                     <m:t>kim</m:t>
@@ -4983,6 +4943,7 @@
                   <m:r>
                     <w:rPr>
                       <w:rFonts w:ascii="Cambria Math" w:hAnsi="Cambria Math"/>
+                      <w:highlight w:val="cyan"/>
                       <w:lang w:val="en-US"/>
                     </w:rPr>
                     <m:t>2</m:t>
@@ -4992,9 +4953,18 @@
               <m:r>
                 <w:rPr>
                   <w:rFonts w:ascii="Cambria Math" w:hAnsi="Cambria Math"/>
+                  <w:highlight w:val="cyan"/>
                   <w:lang w:val="en-US"/>
                 </w:rPr>
-                <m:t>-2</m:t>
+                <m:t>+</m:t>
+              </m:r>
+              <m:r>
+                <w:rPr>
+                  <w:rFonts w:ascii="Cambria Math" w:hAnsi="Cambria Math"/>
+                  <w:highlight w:val="cyan"/>
+                  <w:lang w:val="en-US"/>
+                </w:rPr>
+                <m:t>2</m:t>
               </m:r>
               <m:sSub>
                 <m:sSubPr>
@@ -5002,6 +4972,7 @@
                     <w:rPr>
                       <w:rFonts w:ascii="Cambria Math" w:hAnsi="Cambria Math"/>
                       <w:i/>
+                      <w:highlight w:val="cyan"/>
                       <w:lang w:val="en-US"/>
                     </w:rPr>
                   </m:ctrlPr>
@@ -5010,6 +4981,7 @@
                   <m:r>
                     <w:rPr>
                       <w:rFonts w:ascii="Cambria Math" w:hAnsi="Cambria Math"/>
+                      <w:highlight w:val="cyan"/>
                       <w:lang w:val="en-US"/>
                     </w:rPr>
                     <m:t>Q</m:t>
@@ -5019,6 +4991,7 @@
                   <m:r>
                     <w:rPr>
                       <w:rFonts w:ascii="Cambria Math" w:hAnsi="Cambria Math"/>
+                      <w:highlight w:val="cyan"/>
                       <w:lang w:val="en-US"/>
                     </w:rPr>
                     <m:t>k</m:t>
@@ -5031,6 +5004,7 @@
                     <w:rPr>
                       <w:rFonts w:ascii="Cambria Math" w:hAnsi="Cambria Math"/>
                       <w:i/>
+                      <w:highlight w:val="cyan"/>
                       <w:lang w:val="en-US"/>
                     </w:rPr>
                   </m:ctrlPr>
@@ -5039,6 +5013,7 @@
                   <m:r>
                     <w:rPr>
                       <w:rFonts w:ascii="Cambria Math" w:hAnsi="Cambria Math"/>
+                      <w:highlight w:val="cyan"/>
                       <w:lang w:val="en-US"/>
                     </w:rPr>
                     <m:t>V</m:t>
@@ -5048,6 +5023,7 @@
                   <m:r>
                     <w:rPr>
                       <w:rFonts w:ascii="Cambria Math" w:hAnsi="Cambria Math"/>
+                      <w:highlight w:val="cyan"/>
                       <w:lang w:val="en-US"/>
                     </w:rPr>
                     <m:t>kre</m:t>
@@ -5060,6 +5036,7 @@
                     <w:rPr>
                       <w:rFonts w:ascii="Cambria Math" w:hAnsi="Cambria Math"/>
                       <w:i/>
+                      <w:highlight w:val="cyan"/>
                       <w:lang w:val="en-US"/>
                     </w:rPr>
                   </m:ctrlPr>
@@ -5068,6 +5045,7 @@
                   <m:r>
                     <w:rPr>
                       <w:rFonts w:ascii="Cambria Math" w:hAnsi="Cambria Math"/>
+                      <w:highlight w:val="cyan"/>
                       <w:lang w:val="en-US"/>
                     </w:rPr>
                     <m:t>V</m:t>
@@ -5077,6 +5055,7 @@
                   <m:r>
                     <w:rPr>
                       <w:rFonts w:ascii="Cambria Math" w:hAnsi="Cambria Math"/>
+                      <w:highlight w:val="cyan"/>
                       <w:lang w:val="en-US"/>
                     </w:rPr>
                     <m:t>kim</m:t>
@@ -5091,6 +5070,7 @@
                     <w:rPr>
                       <w:rFonts w:ascii="Cambria Math" w:hAnsi="Cambria Math"/>
                       <w:i/>
+                      <w:highlight w:val="cyan"/>
                       <w:lang w:val="en-US"/>
                     </w:rPr>
                   </m:ctrlPr>
@@ -5102,6 +5082,7 @@
                         <w:rPr>
                           <w:rFonts w:ascii="Cambria Math" w:hAnsi="Cambria Math"/>
                           <w:i/>
+                          <w:highlight w:val="cyan"/>
                           <w:lang w:val="en-US"/>
                         </w:rPr>
                       </m:ctrlPr>
@@ -5113,6 +5094,7 @@
                             <w:rPr>
                               <w:rFonts w:ascii="Cambria Math" w:hAnsi="Cambria Math"/>
                               <w:i/>
+                              <w:highlight w:val="cyan"/>
                               <w:lang w:val="en-US"/>
                             </w:rPr>
                           </m:ctrlPr>
@@ -5121,6 +5103,7 @@
                           <m:r>
                             <w:rPr>
                               <w:rFonts w:ascii="Cambria Math" w:hAnsi="Cambria Math"/>
+                              <w:highlight w:val="cyan"/>
                               <w:lang w:val="en-US"/>
                             </w:rPr>
                             <m:t>V</m:t>
@@ -5130,6 +5113,7 @@
                           <m:r>
                             <w:rPr>
                               <w:rFonts w:ascii="Cambria Math" w:hAnsi="Cambria Math"/>
+                              <w:highlight w:val="cyan"/>
                               <w:lang w:val="en-US"/>
                             </w:rPr>
                             <m:t>kre</m:t>
@@ -5139,6 +5123,7 @@
                           <m:r>
                             <w:rPr>
                               <w:rFonts w:ascii="Cambria Math" w:hAnsi="Cambria Math"/>
+                              <w:highlight w:val="cyan"/>
                               <w:lang w:val="en-US"/>
                             </w:rPr>
                             <m:t>2</m:t>
@@ -5148,6 +5133,7 @@
                       <m:r>
                         <w:rPr>
                           <w:rFonts w:ascii="Cambria Math" w:hAnsi="Cambria Math"/>
+                          <w:highlight w:val="cyan"/>
                           <w:lang w:val="en-US"/>
                         </w:rPr>
                         <m:t>+</m:t>
@@ -5158,6 +5144,7 @@
                             <w:rPr>
                               <w:rFonts w:ascii="Cambria Math" w:hAnsi="Cambria Math"/>
                               <w:i/>
+                              <w:highlight w:val="cyan"/>
                               <w:lang w:val="en-US"/>
                             </w:rPr>
                           </m:ctrlPr>
@@ -5166,6 +5153,7 @@
                           <m:r>
                             <w:rPr>
                               <w:rFonts w:ascii="Cambria Math" w:hAnsi="Cambria Math"/>
+                              <w:highlight w:val="cyan"/>
                               <w:lang w:val="en-US"/>
                             </w:rPr>
                             <m:t>V</m:t>
@@ -5175,6 +5163,7 @@
                           <m:r>
                             <w:rPr>
                               <w:rFonts w:ascii="Cambria Math" w:hAnsi="Cambria Math"/>
+                              <w:highlight w:val="cyan"/>
                               <w:lang w:val="en-US"/>
                             </w:rPr>
                             <m:t>kim</m:t>
@@ -5184,6 +5173,7 @@
                           <m:r>
                             <w:rPr>
                               <w:rFonts w:ascii="Cambria Math" w:hAnsi="Cambria Math"/>
+                              <w:highlight w:val="cyan"/>
                               <w:lang w:val="en-US"/>
                             </w:rPr>
                             <m:t>2</m:t>
@@ -5197,6 +5187,7 @@
                   <m:r>
                     <w:rPr>
                       <w:rFonts w:ascii="Cambria Math" w:hAnsi="Cambria Math"/>
+                      <w:highlight w:val="cyan"/>
                       <w:lang w:val="en-US"/>
                     </w:rPr>
                     <m:t>2</m:t>
@@ -5341,6 +5332,7 @@
                 <w:rPr>
                   <w:rFonts w:ascii="Cambria Math" w:hAnsi="Cambria Math"/>
                   <w:i/>
+                  <w:highlight w:val="yellow"/>
                   <w:lang w:val="en-US"/>
                 </w:rPr>
               </m:ctrlPr>
@@ -5352,6 +5344,7 @@
                     <w:rPr>
                       <w:rFonts w:ascii="Cambria Math" w:hAnsi="Cambria Math"/>
                       <w:i/>
+                      <w:highlight w:val="yellow"/>
                       <w:lang w:val="en-US"/>
                     </w:rPr>
                   </m:ctrlPr>
@@ -5360,6 +5353,7 @@
                   <m:r>
                     <w:rPr>
                       <w:rFonts w:ascii="Cambria Math" w:hAnsi="Cambria Math"/>
+                      <w:highlight w:val="yellow"/>
                       <w:lang w:val="en-US"/>
                     </w:rPr>
                     <m:t>Q</m:t>
@@ -5369,6 +5363,7 @@
                   <m:r>
                     <w:rPr>
                       <w:rFonts w:ascii="Cambria Math" w:hAnsi="Cambria Math"/>
+                      <w:highlight w:val="yellow"/>
                       <w:lang w:val="en-US"/>
                     </w:rPr>
                     <m:t>k</m:t>
@@ -5381,6 +5376,7 @@
                     <w:rPr>
                       <w:rFonts w:ascii="Cambria Math" w:hAnsi="Cambria Math"/>
                       <w:i/>
+                      <w:highlight w:val="yellow"/>
                       <w:lang w:val="en-US"/>
                     </w:rPr>
                   </m:ctrlPr>
@@ -5389,6 +5385,7 @@
                   <m:r>
                     <w:rPr>
                       <w:rFonts w:ascii="Cambria Math" w:hAnsi="Cambria Math"/>
+                      <w:highlight w:val="yellow"/>
                       <w:lang w:val="en-US"/>
                     </w:rPr>
                     <m:t>V</m:t>
@@ -5398,6 +5395,7 @@
                   <m:r>
                     <w:rPr>
                       <w:rFonts w:ascii="Cambria Math" w:hAnsi="Cambria Math"/>
+                      <w:highlight w:val="yellow"/>
                       <w:lang w:val="en-US"/>
                     </w:rPr>
                     <m:t>kre</m:t>
@@ -5407,6 +5405,7 @@
                   <m:r>
                     <w:rPr>
                       <w:rFonts w:ascii="Cambria Math" w:hAnsi="Cambria Math"/>
+                      <w:highlight w:val="yellow"/>
                       <w:lang w:val="en-US"/>
                     </w:rPr>
                     <m:t>2</m:t>
@@ -5416,6 +5415,7 @@
               <m:r>
                 <w:rPr>
                   <w:rFonts w:ascii="Cambria Math" w:hAnsi="Cambria Math"/>
+                  <w:highlight w:val="yellow"/>
                   <w:lang w:val="en-US"/>
                 </w:rPr>
                 <m:t>-</m:t>
@@ -5426,6 +5426,7 @@
                     <w:rPr>
                       <w:rFonts w:ascii="Cambria Math" w:hAnsi="Cambria Math"/>
                       <w:i/>
+                      <w:highlight w:val="yellow"/>
                       <w:lang w:val="en-US"/>
                     </w:rPr>
                   </m:ctrlPr>
@@ -5434,6 +5435,7 @@
                   <m:r>
                     <w:rPr>
                       <w:rFonts w:ascii="Cambria Math" w:hAnsi="Cambria Math"/>
+                      <w:highlight w:val="yellow"/>
                       <w:lang w:val="en-US"/>
                     </w:rPr>
                     <m:t>Q</m:t>
@@ -5443,6 +5445,7 @@
                   <m:r>
                     <w:rPr>
                       <w:rFonts w:ascii="Cambria Math" w:hAnsi="Cambria Math"/>
+                      <w:highlight w:val="yellow"/>
                       <w:lang w:val="en-US"/>
                     </w:rPr>
                     <m:t>k</m:t>
@@ -5455,6 +5458,7 @@
                     <w:rPr>
                       <w:rFonts w:ascii="Cambria Math" w:hAnsi="Cambria Math"/>
                       <w:i/>
+                      <w:highlight w:val="yellow"/>
                       <w:lang w:val="en-US"/>
                     </w:rPr>
                   </m:ctrlPr>
@@ -5463,6 +5467,7 @@
                   <m:r>
                     <w:rPr>
                       <w:rFonts w:ascii="Cambria Math" w:hAnsi="Cambria Math"/>
+                      <w:highlight w:val="yellow"/>
                       <w:lang w:val="en-US"/>
                     </w:rPr>
                     <m:t>V</m:t>
@@ -5472,6 +5477,7 @@
                   <m:r>
                     <w:rPr>
                       <w:rFonts w:ascii="Cambria Math" w:hAnsi="Cambria Math"/>
+                      <w:highlight w:val="yellow"/>
                       <w:lang w:val="en-US"/>
                     </w:rPr>
                     <m:t>kim</m:t>
@@ -5481,6 +5487,7 @@
                   <m:r>
                     <w:rPr>
                       <w:rFonts w:ascii="Cambria Math" w:hAnsi="Cambria Math"/>
+                      <w:highlight w:val="yellow"/>
                       <w:lang w:val="en-US"/>
                     </w:rPr>
                     <m:t>2</m:t>
@@ -5490,6 +5497,7 @@
               <m:r>
                 <w:rPr>
                   <w:rFonts w:ascii="Cambria Math" w:hAnsi="Cambria Math"/>
+                  <w:highlight w:val="yellow"/>
                   <w:lang w:val="en-US"/>
                 </w:rPr>
                 <m:t>-2</m:t>
@@ -5500,6 +5508,7 @@
                     <w:rPr>
                       <w:rFonts w:ascii="Cambria Math" w:hAnsi="Cambria Math"/>
                       <w:i/>
+                      <w:highlight w:val="yellow"/>
                       <w:lang w:val="en-US"/>
                     </w:rPr>
                   </m:ctrlPr>
@@ -5508,6 +5517,7 @@
                   <m:r>
                     <w:rPr>
                       <w:rFonts w:ascii="Cambria Math" w:hAnsi="Cambria Math"/>
+                      <w:highlight w:val="yellow"/>
                       <w:lang w:val="en-US"/>
                     </w:rPr>
                     <m:t>P</m:t>
@@ -5517,6 +5527,7 @@
                   <m:r>
                     <w:rPr>
                       <w:rFonts w:ascii="Cambria Math" w:hAnsi="Cambria Math"/>
+                      <w:highlight w:val="yellow"/>
                       <w:lang w:val="en-US"/>
                     </w:rPr>
                     <m:t>k</m:t>
@@ -5529,6 +5540,7 @@
                     <w:rPr>
                       <w:rFonts w:ascii="Cambria Math" w:hAnsi="Cambria Math"/>
                       <w:i/>
+                      <w:highlight w:val="yellow"/>
                       <w:lang w:val="en-US"/>
                     </w:rPr>
                   </m:ctrlPr>
@@ -5537,6 +5549,7 @@
                   <m:r>
                     <w:rPr>
                       <w:rFonts w:ascii="Cambria Math" w:hAnsi="Cambria Math"/>
+                      <w:highlight w:val="yellow"/>
                       <w:lang w:val="en-US"/>
                     </w:rPr>
                     <m:t>V</m:t>
@@ -5546,6 +5559,7 @@
                   <m:r>
                     <w:rPr>
                       <w:rFonts w:ascii="Cambria Math" w:hAnsi="Cambria Math"/>
+                      <w:highlight w:val="yellow"/>
                       <w:lang w:val="en-US"/>
                     </w:rPr>
                     <m:t>kre</m:t>
@@ -5558,6 +5572,7 @@
                     <w:rPr>
                       <w:rFonts w:ascii="Cambria Math" w:hAnsi="Cambria Math"/>
                       <w:i/>
+                      <w:highlight w:val="yellow"/>
                       <w:lang w:val="en-US"/>
                     </w:rPr>
                   </m:ctrlPr>
@@ -5566,6 +5581,7 @@
                   <m:r>
                     <w:rPr>
                       <w:rFonts w:ascii="Cambria Math" w:hAnsi="Cambria Math"/>
+                      <w:highlight w:val="yellow"/>
                       <w:lang w:val="en-US"/>
                     </w:rPr>
                     <m:t>V</m:t>
@@ -5575,6 +5591,7 @@
                   <m:r>
                     <w:rPr>
                       <w:rFonts w:ascii="Cambria Math" w:hAnsi="Cambria Math"/>
+                      <w:highlight w:val="yellow"/>
                       <w:lang w:val="en-US"/>
                     </w:rPr>
                     <m:t>kim</m:t>
@@ -5589,6 +5606,7 @@
                     <w:rPr>
                       <w:rFonts w:ascii="Cambria Math" w:hAnsi="Cambria Math"/>
                       <w:i/>
+                      <w:highlight w:val="yellow"/>
                       <w:lang w:val="en-US"/>
                     </w:rPr>
                   </m:ctrlPr>
@@ -5600,6 +5618,7 @@
                         <w:rPr>
                           <w:rFonts w:ascii="Cambria Math" w:hAnsi="Cambria Math"/>
                           <w:i/>
+                          <w:highlight w:val="yellow"/>
                           <w:lang w:val="en-US"/>
                         </w:rPr>
                       </m:ctrlPr>
@@ -5611,6 +5630,7 @@
                             <w:rPr>
                               <w:rFonts w:ascii="Cambria Math" w:hAnsi="Cambria Math"/>
                               <w:i/>
+                              <w:highlight w:val="yellow"/>
                               <w:lang w:val="en-US"/>
                             </w:rPr>
                           </m:ctrlPr>
@@ -5619,6 +5639,7 @@
                           <m:r>
                             <w:rPr>
                               <w:rFonts w:ascii="Cambria Math" w:hAnsi="Cambria Math"/>
+                              <w:highlight w:val="yellow"/>
                               <w:lang w:val="en-US"/>
                             </w:rPr>
                             <m:t>V</m:t>
@@ -5628,6 +5649,7 @@
                           <m:r>
                             <w:rPr>
                               <w:rFonts w:ascii="Cambria Math" w:hAnsi="Cambria Math"/>
+                              <w:highlight w:val="yellow"/>
                               <w:lang w:val="en-US"/>
                             </w:rPr>
                             <m:t>kre</m:t>
@@ -5637,6 +5659,7 @@
                           <m:r>
                             <w:rPr>
                               <w:rFonts w:ascii="Cambria Math" w:hAnsi="Cambria Math"/>
+                              <w:highlight w:val="yellow"/>
                               <w:lang w:val="en-US"/>
                             </w:rPr>
                             <m:t>2</m:t>
@@ -5646,6 +5669,7 @@
                       <m:r>
                         <w:rPr>
                           <w:rFonts w:ascii="Cambria Math" w:hAnsi="Cambria Math"/>
+                          <w:highlight w:val="yellow"/>
                           <w:lang w:val="en-US"/>
                         </w:rPr>
                         <m:t>+</m:t>
@@ -5656,6 +5680,7 @@
                             <w:rPr>
                               <w:rFonts w:ascii="Cambria Math" w:hAnsi="Cambria Math"/>
                               <w:i/>
+                              <w:highlight w:val="yellow"/>
                               <w:lang w:val="en-US"/>
                             </w:rPr>
                           </m:ctrlPr>
@@ -5664,6 +5689,7 @@
                           <m:r>
                             <w:rPr>
                               <w:rFonts w:ascii="Cambria Math" w:hAnsi="Cambria Math"/>
+                              <w:highlight w:val="yellow"/>
                               <w:lang w:val="en-US"/>
                             </w:rPr>
                             <m:t>V</m:t>
@@ -5673,6 +5699,7 @@
                           <m:r>
                             <w:rPr>
                               <w:rFonts w:ascii="Cambria Math" w:hAnsi="Cambria Math"/>
+                              <w:highlight w:val="yellow"/>
                               <w:lang w:val="en-US"/>
                             </w:rPr>
                             <m:t>kim</m:t>
@@ -5682,6 +5709,7 @@
                           <m:r>
                             <w:rPr>
                               <w:rFonts w:ascii="Cambria Math" w:hAnsi="Cambria Math"/>
+                              <w:highlight w:val="yellow"/>
                               <w:lang w:val="en-US"/>
                             </w:rPr>
                             <m:t>2</m:t>
@@ -5695,6 +5723,7 @@
                   <m:r>
                     <w:rPr>
                       <w:rFonts w:ascii="Cambria Math" w:hAnsi="Cambria Math"/>
+                      <w:highlight w:val="yellow"/>
                       <w:lang w:val="en-US"/>
                     </w:rPr>
                     <m:t>2</m:t>
@@ -5839,6 +5868,7 @@
                 <w:rPr>
                   <w:rFonts w:ascii="Cambria Math" w:hAnsi="Cambria Math"/>
                   <w:i/>
+                  <w:highlight w:val="yellow"/>
                   <w:lang w:val="en-US"/>
                 </w:rPr>
               </m:ctrlPr>
@@ -5850,6 +5880,7 @@
                     <w:rPr>
                       <w:rFonts w:ascii="Cambria Math" w:hAnsi="Cambria Math"/>
                       <w:i/>
+                      <w:highlight w:val="yellow"/>
                       <w:lang w:val="en-US"/>
                     </w:rPr>
                   </m:ctrlPr>
@@ -5858,6 +5889,7 @@
                   <m:r>
                     <w:rPr>
                       <w:rFonts w:ascii="Cambria Math" w:hAnsi="Cambria Math"/>
+                      <w:highlight w:val="yellow"/>
                       <w:lang w:val="en-US"/>
                     </w:rPr>
                     <m:t>Q</m:t>
@@ -5867,6 +5899,7 @@
                   <m:r>
                     <w:rPr>
                       <w:rFonts w:ascii="Cambria Math" w:hAnsi="Cambria Math"/>
+                      <w:highlight w:val="yellow"/>
                       <w:lang w:val="en-US"/>
                     </w:rPr>
                     <m:t>k</m:t>
@@ -5879,6 +5912,7 @@
                     <w:rPr>
                       <w:rFonts w:ascii="Cambria Math" w:hAnsi="Cambria Math"/>
                       <w:i/>
+                      <w:highlight w:val="yellow"/>
                       <w:lang w:val="en-US"/>
                     </w:rPr>
                   </m:ctrlPr>
@@ -5887,6 +5921,7 @@
                   <m:r>
                     <w:rPr>
                       <w:rFonts w:ascii="Cambria Math" w:hAnsi="Cambria Math"/>
+                      <w:highlight w:val="yellow"/>
                       <w:lang w:val="en-US"/>
                     </w:rPr>
                     <m:t>V</m:t>
@@ -5896,6 +5931,7 @@
                   <m:r>
                     <w:rPr>
                       <w:rFonts w:ascii="Cambria Math" w:hAnsi="Cambria Math"/>
+                      <w:highlight w:val="yellow"/>
                       <w:lang w:val="en-US"/>
                     </w:rPr>
                     <m:t>kre</m:t>
@@ -5905,6 +5941,7 @@
                   <m:r>
                     <w:rPr>
                       <w:rFonts w:ascii="Cambria Math" w:hAnsi="Cambria Math"/>
+                      <w:highlight w:val="yellow"/>
                       <w:lang w:val="en-US"/>
                     </w:rPr>
                     <m:t>2</m:t>
@@ -5914,6 +5951,7 @@
               <m:r>
                 <w:rPr>
                   <w:rFonts w:ascii="Cambria Math" w:hAnsi="Cambria Math"/>
+                  <w:highlight w:val="yellow"/>
                   <w:lang w:val="en-US"/>
                 </w:rPr>
                 <m:t>-</m:t>
@@ -5924,6 +5962,7 @@
                     <w:rPr>
                       <w:rFonts w:ascii="Cambria Math" w:hAnsi="Cambria Math"/>
                       <w:i/>
+                      <w:highlight w:val="yellow"/>
                       <w:lang w:val="en-US"/>
                     </w:rPr>
                   </m:ctrlPr>
@@ -5932,6 +5971,7 @@
                   <m:r>
                     <w:rPr>
                       <w:rFonts w:ascii="Cambria Math" w:hAnsi="Cambria Math"/>
+                      <w:highlight w:val="yellow"/>
                       <w:lang w:val="en-US"/>
                     </w:rPr>
                     <m:t>Q</m:t>
@@ -5941,6 +5981,7 @@
                   <m:r>
                     <w:rPr>
                       <w:rFonts w:ascii="Cambria Math" w:hAnsi="Cambria Math"/>
+                      <w:highlight w:val="yellow"/>
                       <w:lang w:val="en-US"/>
                     </w:rPr>
                     <m:t>k</m:t>
@@ -5953,6 +5994,7 @@
                     <w:rPr>
                       <w:rFonts w:ascii="Cambria Math" w:hAnsi="Cambria Math"/>
                       <w:i/>
+                      <w:highlight w:val="yellow"/>
                       <w:lang w:val="en-US"/>
                     </w:rPr>
                   </m:ctrlPr>
@@ -5961,6 +6003,7 @@
                   <m:r>
                     <w:rPr>
                       <w:rFonts w:ascii="Cambria Math" w:hAnsi="Cambria Math"/>
+                      <w:highlight w:val="yellow"/>
                       <w:lang w:val="en-US"/>
                     </w:rPr>
                     <m:t>V</m:t>
@@ -5970,6 +6013,7 @@
                   <m:r>
                     <w:rPr>
                       <w:rFonts w:ascii="Cambria Math" w:hAnsi="Cambria Math"/>
+                      <w:highlight w:val="yellow"/>
                       <w:lang w:val="en-US"/>
                     </w:rPr>
                     <m:t>kim</m:t>
@@ -5979,6 +6023,7 @@
                   <m:r>
                     <w:rPr>
                       <w:rFonts w:ascii="Cambria Math" w:hAnsi="Cambria Math"/>
+                      <w:highlight w:val="yellow"/>
                       <w:lang w:val="en-US"/>
                     </w:rPr>
                     <m:t>2</m:t>
@@ -5988,6 +6033,7 @@
               <m:r>
                 <w:rPr>
                   <w:rFonts w:ascii="Cambria Math" w:hAnsi="Cambria Math"/>
+                  <w:highlight w:val="yellow"/>
                   <w:lang w:val="en-US"/>
                 </w:rPr>
                 <m:t>-2</m:t>
@@ -5998,6 +6044,7 @@
                     <w:rPr>
                       <w:rFonts w:ascii="Cambria Math" w:hAnsi="Cambria Math"/>
                       <w:i/>
+                      <w:highlight w:val="yellow"/>
                       <w:lang w:val="en-US"/>
                     </w:rPr>
                   </m:ctrlPr>
@@ -6006,6 +6053,7 @@
                   <m:r>
                     <w:rPr>
                       <w:rFonts w:ascii="Cambria Math" w:hAnsi="Cambria Math"/>
+                      <w:highlight w:val="yellow"/>
                       <w:lang w:val="en-US"/>
                     </w:rPr>
                     <m:t>P</m:t>
@@ -6015,6 +6063,7 @@
                   <m:r>
                     <w:rPr>
                       <w:rFonts w:ascii="Cambria Math" w:hAnsi="Cambria Math"/>
+                      <w:highlight w:val="yellow"/>
                       <w:lang w:val="en-US"/>
                     </w:rPr>
                     <m:t>k</m:t>
@@ -6027,6 +6076,7 @@
                     <w:rPr>
                       <w:rFonts w:ascii="Cambria Math" w:hAnsi="Cambria Math"/>
                       <w:i/>
+                      <w:highlight w:val="yellow"/>
                       <w:lang w:val="en-US"/>
                     </w:rPr>
                   </m:ctrlPr>
@@ -6035,6 +6085,7 @@
                   <m:r>
                     <w:rPr>
                       <w:rFonts w:ascii="Cambria Math" w:hAnsi="Cambria Math"/>
+                      <w:highlight w:val="yellow"/>
                       <w:lang w:val="en-US"/>
                     </w:rPr>
                     <m:t>V</m:t>
@@ -6044,6 +6095,7 @@
                   <m:r>
                     <w:rPr>
                       <w:rFonts w:ascii="Cambria Math" w:hAnsi="Cambria Math"/>
+                      <w:highlight w:val="yellow"/>
                       <w:lang w:val="en-US"/>
                     </w:rPr>
                     <m:t>kre</m:t>
@@ -6056,6 +6108,7 @@
                     <w:rPr>
                       <w:rFonts w:ascii="Cambria Math" w:hAnsi="Cambria Math"/>
                       <w:i/>
+                      <w:highlight w:val="yellow"/>
                       <w:lang w:val="en-US"/>
                     </w:rPr>
                   </m:ctrlPr>
@@ -6064,6 +6117,7 @@
                   <m:r>
                     <w:rPr>
                       <w:rFonts w:ascii="Cambria Math" w:hAnsi="Cambria Math"/>
+                      <w:highlight w:val="yellow"/>
                       <w:lang w:val="en-US"/>
                     </w:rPr>
                     <m:t>V</m:t>
@@ -6073,6 +6127,7 @@
                   <m:r>
                     <w:rPr>
                       <w:rFonts w:ascii="Cambria Math" w:hAnsi="Cambria Math"/>
+                      <w:highlight w:val="yellow"/>
                       <w:lang w:val="en-US"/>
                     </w:rPr>
                     <m:t>kim</m:t>
@@ -6087,6 +6142,7 @@
                     <w:rPr>
                       <w:rFonts w:ascii="Cambria Math" w:hAnsi="Cambria Math"/>
                       <w:i/>
+                      <w:highlight w:val="yellow"/>
                       <w:lang w:val="en-US"/>
                     </w:rPr>
                   </m:ctrlPr>
@@ -6098,6 +6154,7 @@
                         <w:rPr>
                           <w:rFonts w:ascii="Cambria Math" w:hAnsi="Cambria Math"/>
                           <w:i/>
+                          <w:highlight w:val="yellow"/>
                           <w:lang w:val="en-US"/>
                         </w:rPr>
                       </m:ctrlPr>
@@ -6109,6 +6166,7 @@
                             <w:rPr>
                               <w:rFonts w:ascii="Cambria Math" w:hAnsi="Cambria Math"/>
                               <w:i/>
+                              <w:highlight w:val="yellow"/>
                               <w:lang w:val="en-US"/>
                             </w:rPr>
                           </m:ctrlPr>
@@ -6117,6 +6175,7 @@
                           <m:r>
                             <w:rPr>
                               <w:rFonts w:ascii="Cambria Math" w:hAnsi="Cambria Math"/>
+                              <w:highlight w:val="yellow"/>
                               <w:lang w:val="en-US"/>
                             </w:rPr>
                             <m:t>V</m:t>
@@ -6126,6 +6185,7 @@
                           <m:r>
                             <w:rPr>
                               <w:rFonts w:ascii="Cambria Math" w:hAnsi="Cambria Math"/>
+                              <w:highlight w:val="yellow"/>
                               <w:lang w:val="en-US"/>
                             </w:rPr>
                             <m:t>kre</m:t>
@@ -6135,6 +6195,7 @@
                           <m:r>
                             <w:rPr>
                               <w:rFonts w:ascii="Cambria Math" w:hAnsi="Cambria Math"/>
+                              <w:highlight w:val="yellow"/>
                               <w:lang w:val="en-US"/>
                             </w:rPr>
                             <m:t>2</m:t>
@@ -6144,6 +6205,7 @@
                       <m:r>
                         <w:rPr>
                           <w:rFonts w:ascii="Cambria Math" w:hAnsi="Cambria Math"/>
+                          <w:highlight w:val="yellow"/>
                           <w:lang w:val="en-US"/>
                         </w:rPr>
                         <m:t>+</m:t>
@@ -6154,6 +6216,7 @@
                             <w:rPr>
                               <w:rFonts w:ascii="Cambria Math" w:hAnsi="Cambria Math"/>
                               <w:i/>
+                              <w:highlight w:val="yellow"/>
                               <w:lang w:val="en-US"/>
                             </w:rPr>
                           </m:ctrlPr>
@@ -6162,6 +6225,7 @@
                           <m:r>
                             <w:rPr>
                               <w:rFonts w:ascii="Cambria Math" w:hAnsi="Cambria Math"/>
+                              <w:highlight w:val="yellow"/>
                               <w:lang w:val="en-US"/>
                             </w:rPr>
                             <m:t>V</m:t>
@@ -6171,6 +6235,7 @@
                           <m:r>
                             <w:rPr>
                               <w:rFonts w:ascii="Cambria Math" w:hAnsi="Cambria Math"/>
+                              <w:highlight w:val="yellow"/>
                               <w:lang w:val="en-US"/>
                             </w:rPr>
                             <m:t>kim</m:t>
@@ -6180,6 +6245,7 @@
                           <m:r>
                             <w:rPr>
                               <w:rFonts w:ascii="Cambria Math" w:hAnsi="Cambria Math"/>
+                              <w:highlight w:val="yellow"/>
                               <w:lang w:val="en-US"/>
                             </w:rPr>
                             <m:t>2</m:t>
@@ -6193,6 +6259,7 @@
                   <m:r>
                     <w:rPr>
                       <w:rFonts w:ascii="Cambria Math" w:hAnsi="Cambria Math"/>
+                      <w:highlight w:val="yellow"/>
                       <w:lang w:val="en-US"/>
                     </w:rPr>
                     <m:t>2</m:t>
@@ -6251,7 +6318,13 @@
                     <w:rPr>
                       <w:rFonts w:ascii="Cambria Math" w:hAnsi="Cambria Math"/>
                     </w:rPr>
-                    <m:t>kre</m:t>
+                    <m:t>k</m:t>
+                  </m:r>
+                  <m:r>
+                    <w:rPr>
+                      <w:rFonts w:ascii="Cambria Math" w:hAnsi="Cambria Math"/>
+                    </w:rPr>
+                    <m:t>im</m:t>
                   </m:r>
                 </m:sub>
               </m:sSub>
@@ -6337,6 +6410,7 @@
                 <w:rPr>
                   <w:rFonts w:ascii="Cambria Math" w:hAnsi="Cambria Math"/>
                   <w:i/>
+                  <w:highlight w:val="cyan"/>
                   <w:lang w:val="en-US"/>
                 </w:rPr>
               </m:ctrlPr>
@@ -6348,6 +6422,7 @@
                     <w:rPr>
                       <w:rFonts w:ascii="Cambria Math" w:hAnsi="Cambria Math"/>
                       <w:i/>
+                      <w:highlight w:val="cyan"/>
                       <w:lang w:val="en-US"/>
                     </w:rPr>
                   </m:ctrlPr>
@@ -6356,6 +6431,7 @@
                   <m:r>
                     <w:rPr>
                       <w:rFonts w:ascii="Cambria Math" w:hAnsi="Cambria Math"/>
+                      <w:highlight w:val="cyan"/>
                       <w:lang w:val="en-US"/>
                     </w:rPr>
                     <m:t>P</m:t>
@@ -6365,6 +6441,7 @@
                   <m:r>
                     <w:rPr>
                       <w:rFonts w:ascii="Cambria Math" w:hAnsi="Cambria Math"/>
+                      <w:highlight w:val="cyan"/>
                       <w:lang w:val="en-US"/>
                     </w:rPr>
                     <m:t>k</m:t>
@@ -6377,6 +6454,7 @@
                     <w:rPr>
                       <w:rFonts w:ascii="Cambria Math" w:hAnsi="Cambria Math"/>
                       <w:i/>
+                      <w:highlight w:val="cyan"/>
                       <w:lang w:val="en-US"/>
                     </w:rPr>
                   </m:ctrlPr>
@@ -6385,6 +6463,7 @@
                   <m:r>
                     <w:rPr>
                       <w:rFonts w:ascii="Cambria Math" w:hAnsi="Cambria Math"/>
+                      <w:highlight w:val="cyan"/>
                       <w:lang w:val="en-US"/>
                     </w:rPr>
                     <m:t>V</m:t>
@@ -6394,6 +6473,7 @@
                   <m:r>
                     <w:rPr>
                       <w:rFonts w:ascii="Cambria Math" w:hAnsi="Cambria Math"/>
+                      <w:highlight w:val="cyan"/>
                       <w:lang w:val="en-US"/>
                     </w:rPr>
                     <m:t>kre</m:t>
@@ -6403,6 +6483,7 @@
                   <m:r>
                     <w:rPr>
                       <w:rFonts w:ascii="Cambria Math" w:hAnsi="Cambria Math"/>
+                      <w:highlight w:val="cyan"/>
                       <w:lang w:val="en-US"/>
                     </w:rPr>
                     <m:t>2</m:t>
@@ -6412,6 +6493,7 @@
               <m:r>
                 <w:rPr>
                   <w:rFonts w:ascii="Cambria Math" w:hAnsi="Cambria Math"/>
+                  <w:highlight w:val="cyan"/>
                   <w:lang w:val="en-US"/>
                 </w:rPr>
                 <m:t>-</m:t>
@@ -6422,6 +6504,7 @@
                     <w:rPr>
                       <w:rFonts w:ascii="Cambria Math" w:hAnsi="Cambria Math"/>
                       <w:i/>
+                      <w:highlight w:val="cyan"/>
                       <w:lang w:val="en-US"/>
                     </w:rPr>
                   </m:ctrlPr>
@@ -6430,6 +6513,7 @@
                   <m:r>
                     <w:rPr>
                       <w:rFonts w:ascii="Cambria Math" w:hAnsi="Cambria Math"/>
+                      <w:highlight w:val="cyan"/>
                       <w:lang w:val="en-US"/>
                     </w:rPr>
                     <m:t>P</m:t>
@@ -6439,6 +6523,7 @@
                   <m:r>
                     <w:rPr>
                       <w:rFonts w:ascii="Cambria Math" w:hAnsi="Cambria Math"/>
+                      <w:highlight w:val="cyan"/>
                       <w:lang w:val="en-US"/>
                     </w:rPr>
                     <m:t>k</m:t>
@@ -6451,6 +6536,7 @@
                     <w:rPr>
                       <w:rFonts w:ascii="Cambria Math" w:hAnsi="Cambria Math"/>
                       <w:i/>
+                      <w:highlight w:val="cyan"/>
                       <w:lang w:val="en-US"/>
                     </w:rPr>
                   </m:ctrlPr>
@@ -6459,6 +6545,7 @@
                   <m:r>
                     <w:rPr>
                       <w:rFonts w:ascii="Cambria Math" w:hAnsi="Cambria Math"/>
+                      <w:highlight w:val="cyan"/>
                       <w:lang w:val="en-US"/>
                     </w:rPr>
                     <m:t>V</m:t>
@@ -6468,6 +6555,7 @@
                   <m:r>
                     <w:rPr>
                       <w:rFonts w:ascii="Cambria Math" w:hAnsi="Cambria Math"/>
+                      <w:highlight w:val="cyan"/>
                       <w:lang w:val="en-US"/>
                     </w:rPr>
                     <m:t>kim</m:t>
@@ -6477,6 +6565,7 @@
                   <m:r>
                     <w:rPr>
                       <w:rFonts w:ascii="Cambria Math" w:hAnsi="Cambria Math"/>
+                      <w:highlight w:val="cyan"/>
                       <w:lang w:val="en-US"/>
                     </w:rPr>
                     <m:t>2</m:t>
@@ -6486,6 +6575,7 @@
               <m:r>
                 <w:rPr>
                   <w:rFonts w:ascii="Cambria Math" w:hAnsi="Cambria Math"/>
+                  <w:highlight w:val="cyan"/>
                   <w:lang w:val="en-US"/>
                 </w:rPr>
                 <m:t>+2</m:t>
@@ -6496,6 +6586,7 @@
                     <w:rPr>
                       <w:rFonts w:ascii="Cambria Math" w:hAnsi="Cambria Math"/>
                       <w:i/>
+                      <w:highlight w:val="cyan"/>
                       <w:lang w:val="en-US"/>
                     </w:rPr>
                   </m:ctrlPr>
@@ -6504,6 +6595,7 @@
                   <m:r>
                     <w:rPr>
                       <w:rFonts w:ascii="Cambria Math" w:hAnsi="Cambria Math"/>
+                      <w:highlight w:val="cyan"/>
                       <w:lang w:val="en-US"/>
                     </w:rPr>
                     <m:t>Q</m:t>
@@ -6513,6 +6605,7 @@
                   <m:r>
                     <w:rPr>
                       <w:rFonts w:ascii="Cambria Math" w:hAnsi="Cambria Math"/>
+                      <w:highlight w:val="cyan"/>
                       <w:lang w:val="en-US"/>
                     </w:rPr>
                     <m:t>k</m:t>
@@ -6525,6 +6618,7 @@
                     <w:rPr>
                       <w:rFonts w:ascii="Cambria Math" w:hAnsi="Cambria Math"/>
                       <w:i/>
+                      <w:highlight w:val="cyan"/>
                       <w:lang w:val="en-US"/>
                     </w:rPr>
                   </m:ctrlPr>
@@ -6533,6 +6627,7 @@
                   <m:r>
                     <w:rPr>
                       <w:rFonts w:ascii="Cambria Math" w:hAnsi="Cambria Math"/>
+                      <w:highlight w:val="cyan"/>
                       <w:lang w:val="en-US"/>
                     </w:rPr>
                     <m:t>V</m:t>
@@ -6542,6 +6637,7 @@
                   <m:r>
                     <w:rPr>
                       <w:rFonts w:ascii="Cambria Math" w:hAnsi="Cambria Math"/>
+                      <w:highlight w:val="cyan"/>
                       <w:lang w:val="en-US"/>
                     </w:rPr>
                     <m:t>kre</m:t>
@@ -6554,6 +6650,7 @@
                     <w:rPr>
                       <w:rFonts w:ascii="Cambria Math" w:hAnsi="Cambria Math"/>
                       <w:i/>
+                      <w:highlight w:val="cyan"/>
                       <w:lang w:val="en-US"/>
                     </w:rPr>
                   </m:ctrlPr>
@@ -6562,6 +6659,7 @@
                   <m:r>
                     <w:rPr>
                       <w:rFonts w:ascii="Cambria Math" w:hAnsi="Cambria Math"/>
+                      <w:highlight w:val="cyan"/>
                       <w:lang w:val="en-US"/>
                     </w:rPr>
                     <m:t>V</m:t>
@@ -6571,6 +6669,7 @@
                   <m:r>
                     <w:rPr>
                       <w:rFonts w:ascii="Cambria Math" w:hAnsi="Cambria Math"/>
+                      <w:highlight w:val="cyan"/>
                       <w:lang w:val="en-US"/>
                     </w:rPr>
                     <m:t>kim</m:t>
@@ -6585,6 +6684,7 @@
                     <w:rPr>
                       <w:rFonts w:ascii="Cambria Math" w:hAnsi="Cambria Math"/>
                       <w:i/>
+                      <w:highlight w:val="cyan"/>
                       <w:lang w:val="en-US"/>
                     </w:rPr>
                   </m:ctrlPr>
@@ -6596,6 +6696,7 @@
                         <w:rPr>
                           <w:rFonts w:ascii="Cambria Math" w:hAnsi="Cambria Math"/>
                           <w:i/>
+                          <w:highlight w:val="cyan"/>
                           <w:lang w:val="en-US"/>
                         </w:rPr>
                       </m:ctrlPr>
@@ -6607,6 +6708,7 @@
                             <w:rPr>
                               <w:rFonts w:ascii="Cambria Math" w:hAnsi="Cambria Math"/>
                               <w:i/>
+                              <w:highlight w:val="cyan"/>
                               <w:lang w:val="en-US"/>
                             </w:rPr>
                           </m:ctrlPr>
@@ -6615,6 +6717,7 @@
                           <m:r>
                             <w:rPr>
                               <w:rFonts w:ascii="Cambria Math" w:hAnsi="Cambria Math"/>
+                              <w:highlight w:val="cyan"/>
                               <w:lang w:val="en-US"/>
                             </w:rPr>
                             <m:t>V</m:t>
@@ -6624,6 +6727,7 @@
                           <m:r>
                             <w:rPr>
                               <w:rFonts w:ascii="Cambria Math" w:hAnsi="Cambria Math"/>
+                              <w:highlight w:val="cyan"/>
                               <w:lang w:val="en-US"/>
                             </w:rPr>
                             <m:t>kre</m:t>
@@ -6633,6 +6737,7 @@
                           <m:r>
                             <w:rPr>
                               <w:rFonts w:ascii="Cambria Math" w:hAnsi="Cambria Math"/>
+                              <w:highlight w:val="cyan"/>
                               <w:lang w:val="en-US"/>
                             </w:rPr>
                             <m:t>2</m:t>
@@ -6642,6 +6747,7 @@
                       <m:r>
                         <w:rPr>
                           <w:rFonts w:ascii="Cambria Math" w:hAnsi="Cambria Math"/>
+                          <w:highlight w:val="cyan"/>
                           <w:lang w:val="en-US"/>
                         </w:rPr>
                         <m:t>+</m:t>
@@ -6652,6 +6758,7 @@
                             <w:rPr>
                               <w:rFonts w:ascii="Cambria Math" w:hAnsi="Cambria Math"/>
                               <w:i/>
+                              <w:highlight w:val="cyan"/>
                               <w:lang w:val="en-US"/>
                             </w:rPr>
                           </m:ctrlPr>
@@ -6660,6 +6767,7 @@
                           <m:r>
                             <w:rPr>
                               <w:rFonts w:ascii="Cambria Math" w:hAnsi="Cambria Math"/>
+                              <w:highlight w:val="cyan"/>
                               <w:lang w:val="en-US"/>
                             </w:rPr>
                             <m:t>V</m:t>
@@ -6669,6 +6777,7 @@
                           <m:r>
                             <w:rPr>
                               <w:rFonts w:ascii="Cambria Math" w:hAnsi="Cambria Math"/>
+                              <w:highlight w:val="cyan"/>
                               <w:lang w:val="en-US"/>
                             </w:rPr>
                             <m:t>kim</m:t>
@@ -6678,6 +6787,7 @@
                           <m:r>
                             <w:rPr>
                               <w:rFonts w:ascii="Cambria Math" w:hAnsi="Cambria Math"/>
+                              <w:highlight w:val="cyan"/>
                               <w:lang w:val="en-US"/>
                             </w:rPr>
                             <m:t>2</m:t>
@@ -6691,6 +6801,7 @@
                   <m:r>
                     <w:rPr>
                       <w:rFonts w:ascii="Cambria Math" w:hAnsi="Cambria Math"/>
+                      <w:highlight w:val="cyan"/>
                       <w:lang w:val="en-US"/>
                     </w:rPr>
                     <m:t>2</m:t>
@@ -6701,6 +6812,27 @@
           </m:f>
         </m:oMath>
       </m:oMathPara>
+    </w:p>
+    <w:p>
+      <w:pPr>
+        <w:rPr>
+          <w:rFonts w:eastAsiaTheme="minorEastAsia"/>
+        </w:rPr>
+      </w:pPr>
+      <w:r>
+        <w:rPr>
+          <w:rFonts w:eastAsiaTheme="minorEastAsia"/>
+        </w:rPr>
+        <w:t>Производные от мощносте</w:t>
+      </w:r>
+      <w:bookmarkStart w:id="0" w:name="_GoBack"/>
+      <w:bookmarkEnd w:id="0"/>
+      <w:r>
+        <w:rPr>
+          <w:rFonts w:eastAsiaTheme="minorEastAsia"/>
+        </w:rPr>
+        <w:t xml:space="preserve">й попарно равны </w:t>
+      </w:r>
     </w:p>
     <w:sectPr>
       <w:pgSz w:w="11906" w:h="16838"/>
@@ -6713,7 +6845,7 @@
 </file>
 
 <file path=word/styles.xml><?xml version="1.0" encoding="utf-8"?>
-<w:styles xmlns:mc="http://schemas.openxmlformats.org/markup-compatibility/2006" xmlns:r="http://schemas.openxmlformats.org/officeDocument/2006/relationships" xmlns:w="http://schemas.openxmlformats.org/wordprocessingml/2006/main" xmlns:w14="http://schemas.microsoft.com/office/word/2010/wordml" xmlns:w15="http://schemas.microsoft.com/office/word/2012/wordml" mc:Ignorable="w14 w15">
+<w:styles xmlns:mc="http://schemas.openxmlformats.org/markup-compatibility/2006" xmlns:r="http://schemas.openxmlformats.org/officeDocument/2006/relationships" xmlns:w="http://schemas.openxmlformats.org/wordprocessingml/2006/main" xmlns:w14="http://schemas.microsoft.com/office/word/2010/wordml" xmlns:w15="http://schemas.microsoft.com/office/word/2012/wordml" xmlns:w16cid="http://schemas.microsoft.com/office/word/2016/wordml/cid" xmlns:w16se="http://schemas.microsoft.com/office/word/2015/wordml/symex" mc:Ignorable="w14 w15 w16se w16cid">
   <w:docDefaults>
     <w:rPrDefault>
       <w:rPr>
@@ -6729,7 +6861,7 @@
       </w:pPr>
     </w:pPrDefault>
   </w:docDefaults>
-  <w:latentStyles w:defLockedState="0" w:defUIPriority="99" w:defSemiHidden="0" w:defUnhideWhenUsed="0" w:defQFormat="0" w:count="371">
+  <w:latentStyles w:defLockedState="0" w:defUIPriority="99" w:defSemiHidden="0" w:defUnhideWhenUsed="0" w:defQFormat="0" w:count="377">
     <w:lsdException w:name="Normal" w:uiPriority="0" w:qFormat="1"/>
     <w:lsdException w:name="heading 1" w:uiPriority="9" w:qFormat="1"/>
     <w:lsdException w:name="heading 2" w:semiHidden="1" w:uiPriority="9" w:unhideWhenUsed="1" w:qFormat="1"/>
@@ -6877,11 +7009,8 @@
     <w:lsdException w:name="Table 3D effects 3" w:semiHidden="1" w:unhideWhenUsed="1"/>
     <w:lsdException w:name="Table Contemporary" w:semiHidden="1" w:unhideWhenUsed="1"/>
     <w:lsdException w:name="Table Elegant" w:semiHidden="1" w:unhideWhenUsed="1"/>
-    <w:lsdException w:name="Table Professional" w:semiHidden="1" w:unhideWhenUsed="1"/>
     <w:lsdException w:name="Table Subtle 1" w:semiHidden="1" w:unhideWhenUsed="1"/>
     <w:lsdException w:name="Table Subtle 2" w:semiHidden="1" w:unhideWhenUsed="1"/>
-    <w:lsdException w:name="Table Web 1" w:semiHidden="1" w:unhideWhenUsed="1"/>
-    <w:lsdException w:name="Table Web 2" w:semiHidden="1" w:unhideWhenUsed="1"/>
     <w:lsdException w:name="Table Web 3" w:semiHidden="1" w:unhideWhenUsed="1"/>
     <w:lsdException w:name="Balloon Text" w:semiHidden="1" w:unhideWhenUsed="1"/>
     <w:lsdException w:name="Table Grid" w:uiPriority="39"/>
@@ -7101,6 +7230,12 @@
     <w:lsdException w:name="List Table 5 Dark Accent 6" w:uiPriority="50"/>
     <w:lsdException w:name="List Table 6 Colorful Accent 6" w:uiPriority="51"/>
     <w:lsdException w:name="List Table 7 Colorful Accent 6" w:uiPriority="52"/>
+    <w:lsdException w:name="Mention" w:semiHidden="1" w:unhideWhenUsed="1"/>
+    <w:lsdException w:name="Smart Hyperlink" w:semiHidden="1" w:unhideWhenUsed="1"/>
+    <w:lsdException w:name="Hashtag" w:semiHidden="1" w:unhideWhenUsed="1"/>
+    <w:lsdException w:name="Unresolved Mention" w:semiHidden="1" w:unhideWhenUsed="1"/>
+    <w:lsdException w:name="Smart Link" w:semiHidden="1" w:unhideWhenUsed="1"/>
+    <w:lsdException w:name="Smart Link Error" w:semiHidden="1" w:unhideWhenUsed="1"/>
   </w:latentStyles>
   <w:style w:type="paragraph" w:default="1" w:styleId="a">
     <w:name w:val="Normal"/>

</xml_diff>

<commit_message>
Network equations doc updated
</commit_message>
<xml_diff>
--- a/Docs/Уравнения сети YU=I.docx
+++ b/Docs/Уравнения сети YU=I.docx
@@ -121,6 +121,51 @@
             </w:rPr>
             <m:t>-</m:t>
           </m:r>
+          <m:sSub>
+            <m:sSubPr>
+              <m:ctrlPr>
+                <w:rPr>
+                  <w:rFonts w:ascii="Cambria Math" w:hAnsi="Cambria Math"/>
+                  <w:i/>
+                </w:rPr>
+              </m:ctrlPr>
+            </m:sSubPr>
+            <m:e>
+              <m:acc>
+                <m:accPr>
+                  <m:chr m:val="̇"/>
+                  <m:ctrlPr>
+                    <w:rPr>
+                      <w:rFonts w:ascii="Cambria Math" w:hAnsi="Cambria Math"/>
+                      <w:i/>
+                    </w:rPr>
+                  </m:ctrlPr>
+                </m:accPr>
+                <m:e>
+                  <m:r>
+                    <w:rPr>
+                      <w:rFonts w:ascii="Cambria Math" w:hAnsi="Cambria Math"/>
+                    </w:rPr>
+                    <m:t>I</m:t>
+                  </m:r>
+                </m:e>
+              </m:acc>
+            </m:e>
+            <m:sub>
+              <m:r>
+                <w:rPr>
+                  <w:rFonts w:ascii="Cambria Math" w:hAnsi="Cambria Math"/>
+                </w:rPr>
+                <m:t>kg</m:t>
+              </m:r>
+            </m:sub>
+          </m:sSub>
+          <m:r>
+            <w:rPr>
+              <w:rFonts w:ascii="Cambria Math" w:hAnsi="Cambria Math"/>
+            </w:rPr>
+            <m:t>-</m:t>
+          </m:r>
           <m:nary>
             <m:naryPr>
               <m:chr m:val="∑"/>
@@ -212,6 +257,151 @@
           </m:nary>
         </m:oMath>
       </m:oMathPara>
+    </w:p>
+    <w:p>
+      <w:pPr>
+        <w:rPr>
+          <w:rFonts w:eastAsiaTheme="minorEastAsia"/>
+        </w:rPr>
+      </w:pPr>
+      <w:r>
+        <w:rPr>
+          <w:rFonts w:eastAsiaTheme="minorEastAsia"/>
+        </w:rPr>
+        <w:t xml:space="preserve">В </w:t>
+      </w:r>
+      <m:oMath>
+        <m:sSub>
+          <m:sSubPr>
+            <m:ctrlPr>
+              <w:rPr>
+                <w:rFonts w:ascii="Cambria Math" w:eastAsiaTheme="minorEastAsia" w:hAnsi="Cambria Math"/>
+                <w:i/>
+              </w:rPr>
+            </m:ctrlPr>
+          </m:sSubPr>
+          <m:e>
+            <m:acc>
+              <m:accPr>
+                <m:chr m:val="̃"/>
+                <m:ctrlPr>
+                  <w:rPr>
+                    <w:rFonts w:ascii="Cambria Math" w:eastAsiaTheme="minorEastAsia" w:hAnsi="Cambria Math"/>
+                    <w:i/>
+                  </w:rPr>
+                </m:ctrlPr>
+              </m:accPr>
+              <m:e>
+                <m:r>
+                  <w:rPr>
+                    <w:rFonts w:ascii="Cambria Math" w:eastAsiaTheme="minorEastAsia" w:hAnsi="Cambria Math"/>
+                  </w:rPr>
+                  <m:t>S</m:t>
+                </m:r>
+              </m:e>
+            </m:acc>
+          </m:e>
+          <m:sub>
+            <m:r>
+              <w:rPr>
+                <w:rFonts w:ascii="Cambria Math" w:eastAsiaTheme="minorEastAsia" w:hAnsi="Cambria Math"/>
+              </w:rPr>
+              <m:t>k</m:t>
+            </m:r>
+          </m:sub>
+        </m:sSub>
+      </m:oMath>
+      <w:r>
+        <w:rPr>
+          <w:rFonts w:eastAsiaTheme="minorEastAsia"/>
+        </w:rPr>
+        <w:t xml:space="preserve"> – </w:t>
+      </w:r>
+      <w:r>
+        <w:rPr>
+          <w:rFonts w:eastAsiaTheme="minorEastAsia"/>
+        </w:rPr>
+        <w:t xml:space="preserve">нагрузка и генерация с СХН из узлов. В </w:t>
+      </w:r>
+      <m:oMath>
+        <m:sSub>
+          <m:sSubPr>
+            <m:ctrlPr>
+              <w:rPr>
+                <w:rFonts w:ascii="Cambria Math" w:eastAsiaTheme="minorEastAsia" w:hAnsi="Cambria Math"/>
+                <w:i/>
+              </w:rPr>
+            </m:ctrlPr>
+          </m:sSubPr>
+          <m:e>
+            <m:acc>
+              <m:accPr>
+                <m:chr m:val="̇"/>
+                <m:ctrlPr>
+                  <w:rPr>
+                    <w:rFonts w:ascii="Cambria Math" w:eastAsiaTheme="minorEastAsia" w:hAnsi="Cambria Math"/>
+                    <w:i/>
+                  </w:rPr>
+                </m:ctrlPr>
+              </m:accPr>
+              <m:e>
+                <m:r>
+                  <w:rPr>
+                    <w:rFonts w:ascii="Cambria Math" w:eastAsiaTheme="minorEastAsia" w:hAnsi="Cambria Math"/>
+                  </w:rPr>
+                  <m:t>I</m:t>
+                </m:r>
+              </m:e>
+            </m:acc>
+          </m:e>
+          <m:sub>
+            <m:r>
+              <w:rPr>
+                <w:rFonts w:ascii="Cambria Math" w:eastAsiaTheme="minorEastAsia" w:hAnsi="Cambria Math"/>
+              </w:rPr>
+              <m:t>kg</m:t>
+            </m:r>
+          </m:sub>
+        </m:sSub>
+      </m:oMath>
+      <w:r>
+        <w:rPr>
+          <w:rFonts w:eastAsiaTheme="minorEastAsia"/>
+        </w:rPr>
+        <w:t xml:space="preserve"> – </w:t>
+      </w:r>
+      <w:r>
+        <w:rPr>
+          <w:rFonts w:eastAsiaTheme="minorEastAsia"/>
+        </w:rPr>
+        <w:t>сумма генераторов</w:t>
+      </w:r>
+      <w:r>
+        <w:rPr>
+          <w:rFonts w:eastAsiaTheme="minorEastAsia"/>
+        </w:rPr>
+        <w:t xml:space="preserve"> </w:t>
+      </w:r>
+      <w:r>
+        <w:rPr>
+          <w:rFonts w:eastAsiaTheme="minorEastAsia"/>
+        </w:rPr>
+        <w:t xml:space="preserve">в узле </w:t>
+      </w:r>
+      <m:oMath>
+        <m:r>
+          <w:rPr>
+            <w:rFonts w:ascii="Cambria Math" w:eastAsiaTheme="minorEastAsia" w:hAnsi="Cambria Math"/>
+          </w:rPr>
+          <m:t>k</m:t>
+        </m:r>
+      </m:oMath>
+      <w:r>
+        <w:rPr>
+          <w:rFonts w:eastAsiaTheme="minorEastAsia"/>
+        </w:rPr>
+        <w:t>.</w:t>
+      </w:r>
     </w:p>
     <w:p>
       <w:pPr>
@@ -364,6 +554,12 @@
                     <w:rPr>
                       <w:rFonts w:ascii="Cambria Math" w:eastAsiaTheme="minorEastAsia" w:hAnsi="Cambria Math"/>
                     </w:rPr>
+                    <m:t>(</m:t>
+                  </m:r>
+                  <m:r>
+                    <w:rPr>
+                      <w:rFonts w:ascii="Cambria Math" w:eastAsiaTheme="minorEastAsia" w:hAnsi="Cambria Math"/>
+                    </w:rPr>
                     <m:t>P</m:t>
                   </m:r>
                 </m:e>
@@ -390,6 +586,44 @@
                     <w:rPr>
                       <w:rFonts w:ascii="Cambria Math" w:eastAsiaTheme="minorEastAsia" w:hAnsi="Cambria Math"/>
                     </w:rPr>
+                    <m:t>-j</m:t>
+                  </m:r>
+                  <m:sSub>
+                    <m:sSubPr>
+                      <m:ctrlPr>
+                        <w:rPr>
+                          <w:rFonts w:ascii="Cambria Math" w:eastAsiaTheme="minorEastAsia" w:hAnsi="Cambria Math"/>
+                          <w:i/>
+                        </w:rPr>
+                      </m:ctrlPr>
+                    </m:sSubPr>
+                    <m:e>
+                      <m:r>
+                        <w:rPr>
+                          <w:rFonts w:ascii="Cambria Math" w:eastAsiaTheme="minorEastAsia" w:hAnsi="Cambria Math"/>
+                        </w:rPr>
+                        <m:t>Q</m:t>
+                      </m:r>
+                    </m:e>
+                    <m:sub>
+                      <m:r>
+                        <w:rPr>
+                          <w:rFonts w:ascii="Cambria Math" w:eastAsiaTheme="minorEastAsia" w:hAnsi="Cambria Math"/>
+                        </w:rPr>
+                        <m:t>k</m:t>
+                      </m:r>
+                    </m:sub>
+                  </m:sSub>
+                  <m:r>
+                    <w:rPr>
+                      <w:rFonts w:ascii="Cambria Math" w:eastAsiaTheme="minorEastAsia" w:hAnsi="Cambria Math"/>
+                    </w:rPr>
+                    <m:t>)(</m:t>
+                  </m:r>
+                  <m:r>
+                    <w:rPr>
+                      <w:rFonts w:ascii="Cambria Math" w:eastAsiaTheme="minorEastAsia" w:hAnsi="Cambria Math"/>
+                    </w:rPr>
                     <m:t>V</m:t>
                   </m:r>
                 </m:e>
@@ -406,7 +640,13 @@
                 <w:rPr>
                   <w:rFonts w:ascii="Cambria Math" w:eastAsiaTheme="minorEastAsia" w:hAnsi="Cambria Math"/>
                 </w:rPr>
-                <m:t>-j</m:t>
+                <m:t>+</m:t>
+              </m:r>
+              <m:r>
+                <w:rPr>
+                  <w:rFonts w:ascii="Cambria Math" w:eastAsiaTheme="minorEastAsia" w:hAnsi="Cambria Math"/>
+                </w:rPr>
+                <m:t>j</m:t>
               </m:r>
               <m:sSub>
                 <m:sSubPr>
@@ -422,44 +662,24 @@
                     <w:rPr>
                       <w:rFonts w:ascii="Cambria Math" w:eastAsiaTheme="minorEastAsia" w:hAnsi="Cambria Math"/>
                     </w:rPr>
-                    <m:t>Q</m:t>
-                  </m:r>
-                </m:e>
-                <m:sub>
-                  <m:r>
-                    <w:rPr>
-                      <w:rFonts w:ascii="Cambria Math" w:eastAsiaTheme="minorEastAsia" w:hAnsi="Cambria Math"/>
-                    </w:rPr>
-                    <m:t>k</m:t>
+                    <m:t>V</m:t>
+                  </m:r>
+                </m:e>
+                <m:sub>
+                  <m:r>
+                    <w:rPr>
+                      <w:rFonts w:ascii="Cambria Math" w:eastAsiaTheme="minorEastAsia" w:hAnsi="Cambria Math"/>
+                    </w:rPr>
+                    <m:t>kim</m:t>
                   </m:r>
                 </m:sub>
               </m:sSub>
-              <m:sSub>
-                <m:sSubPr>
-                  <m:ctrlPr>
-                    <w:rPr>
-                      <w:rFonts w:ascii="Cambria Math" w:eastAsiaTheme="minorEastAsia" w:hAnsi="Cambria Math"/>
-                      <w:i/>
-                    </w:rPr>
-                  </m:ctrlPr>
-                </m:sSubPr>
-                <m:e>
-                  <m:r>
-                    <w:rPr>
-                      <w:rFonts w:ascii="Cambria Math" w:eastAsiaTheme="minorEastAsia" w:hAnsi="Cambria Math"/>
-                    </w:rPr>
-                    <m:t>V</m:t>
-                  </m:r>
-                </m:e>
-                <m:sub>
-                  <m:r>
-                    <w:rPr>
-                      <w:rFonts w:ascii="Cambria Math" w:eastAsiaTheme="minorEastAsia" w:hAnsi="Cambria Math"/>
-                    </w:rPr>
-                    <m:t>kim</m:t>
-                  </m:r>
-                </m:sub>
-              </m:sSub>
+              <m:r>
+                <w:rPr>
+                  <w:rFonts w:ascii="Cambria Math" w:eastAsiaTheme="minorEastAsia" w:hAnsi="Cambria Math"/>
+                </w:rPr>
+                <m:t>)</m:t>
+              </m:r>
             </m:num>
             <m:den>
               <m:sSubSup>
@@ -538,6 +758,70 @@
               </m:sSubSup>
             </m:den>
           </m:f>
+          <m:r>
+            <w:rPr>
+              <w:rFonts w:ascii="Cambria Math" w:eastAsiaTheme="minorEastAsia" w:hAnsi="Cambria Math"/>
+            </w:rPr>
+            <m:t>-</m:t>
+          </m:r>
+          <m:sSub>
+            <m:sSubPr>
+              <m:ctrlPr>
+                <w:rPr>
+                  <w:rFonts w:ascii="Cambria Math" w:eastAsiaTheme="minorEastAsia" w:hAnsi="Cambria Math"/>
+                  <w:i/>
+                </w:rPr>
+              </m:ctrlPr>
+            </m:sSubPr>
+            <m:e>
+              <m:r>
+                <w:rPr>
+                  <w:rFonts w:ascii="Cambria Math" w:eastAsiaTheme="minorEastAsia" w:hAnsi="Cambria Math"/>
+                </w:rPr>
+                <m:t>I</m:t>
+              </m:r>
+            </m:e>
+            <m:sub>
+              <m:r>
+                <w:rPr>
+                  <w:rFonts w:ascii="Cambria Math" w:eastAsiaTheme="minorEastAsia" w:hAnsi="Cambria Math"/>
+                </w:rPr>
+                <m:t>kgre</m:t>
+              </m:r>
+            </m:sub>
+          </m:sSub>
+          <m:r>
+            <w:rPr>
+              <w:rFonts w:ascii="Cambria Math" w:eastAsiaTheme="minorEastAsia" w:hAnsi="Cambria Math"/>
+            </w:rPr>
+            <m:t>-j</m:t>
+          </m:r>
+          <m:sSub>
+            <m:sSubPr>
+              <m:ctrlPr>
+                <w:rPr>
+                  <w:rFonts w:ascii="Cambria Math" w:eastAsiaTheme="minorEastAsia" w:hAnsi="Cambria Math"/>
+                  <w:i/>
+                </w:rPr>
+              </m:ctrlPr>
+            </m:sSubPr>
+            <m:e>
+              <m:r>
+                <w:rPr>
+                  <w:rFonts w:ascii="Cambria Math" w:eastAsiaTheme="minorEastAsia" w:hAnsi="Cambria Math"/>
+                </w:rPr>
+                <m:t>I</m:t>
+              </m:r>
+            </m:e>
+            <m:sub>
+              <m:r>
+                <w:rPr>
+                  <w:rFonts w:ascii="Cambria Math" w:eastAsiaTheme="minorEastAsia" w:hAnsi="Cambria Math"/>
+                </w:rPr>
+                <m:t>kgim</m:t>
+              </m:r>
+            </m:sub>
+          </m:sSub>
           <m:r>
             <w:rPr>
               <w:rFonts w:ascii="Cambria Math" w:eastAsiaTheme="minorEastAsia" w:hAnsi="Cambria Math"/>
@@ -952,6 +1236,38 @@
             </w:rPr>
             <m:t>-</m:t>
           </m:r>
+          <m:sSub>
+            <m:sSubPr>
+              <m:ctrlPr>
+                <w:rPr>
+                  <w:rFonts w:ascii="Cambria Math" w:eastAsiaTheme="minorEastAsia" w:hAnsi="Cambria Math"/>
+                  <w:i/>
+                </w:rPr>
+              </m:ctrlPr>
+            </m:sSubPr>
+            <m:e>
+              <m:r>
+                <w:rPr>
+                  <w:rFonts w:ascii="Cambria Math" w:eastAsiaTheme="minorEastAsia" w:hAnsi="Cambria Math"/>
+                </w:rPr>
+                <m:t>I</m:t>
+              </m:r>
+            </m:e>
+            <m:sub>
+              <m:r>
+                <w:rPr>
+                  <w:rFonts w:ascii="Cambria Math" w:eastAsiaTheme="minorEastAsia" w:hAnsi="Cambria Math"/>
+                </w:rPr>
+                <m:t>kgre</m:t>
+              </m:r>
+            </m:sub>
+          </m:sSub>
+          <m:r>
+            <w:rPr>
+              <w:rFonts w:ascii="Cambria Math" w:eastAsiaTheme="minorEastAsia" w:hAnsi="Cambria Math"/>
+            </w:rPr>
+            <m:t>-</m:t>
+          </m:r>
           <m:nary>
             <m:naryPr>
               <m:chr m:val="∑"/>
@@ -1332,6 +1648,38 @@
             </w:rPr>
             <m:t>-</m:t>
           </m:r>
+          <m:sSub>
+            <m:sSubPr>
+              <m:ctrlPr>
+                <w:rPr>
+                  <w:rFonts w:ascii="Cambria Math" w:eastAsiaTheme="minorEastAsia" w:hAnsi="Cambria Math"/>
+                  <w:i/>
+                </w:rPr>
+              </m:ctrlPr>
+            </m:sSubPr>
+            <m:e>
+              <m:r>
+                <w:rPr>
+                  <w:rFonts w:ascii="Cambria Math" w:eastAsiaTheme="minorEastAsia" w:hAnsi="Cambria Math"/>
+                </w:rPr>
+                <m:t>I</m:t>
+              </m:r>
+            </m:e>
+            <m:sub>
+              <m:r>
+                <w:rPr>
+                  <w:rFonts w:ascii="Cambria Math" w:eastAsiaTheme="minorEastAsia" w:hAnsi="Cambria Math"/>
+                </w:rPr>
+                <m:t>kgim</m:t>
+              </m:r>
+            </m:sub>
+          </m:sSub>
+          <m:r>
+            <w:rPr>
+              <w:rFonts w:ascii="Cambria Math" w:eastAsiaTheme="minorEastAsia" w:hAnsi="Cambria Math"/>
+            </w:rPr>
+            <m:t>-</m:t>
+          </m:r>
           <m:nary>
             <m:naryPr>
               <m:chr m:val="∑"/>
@@ -1484,6 +1832,264 @@
               </m:r>
             </m:e>
           </m:nary>
+        </m:oMath>
+      </m:oMathPara>
+    </w:p>
+    <w:p>
+      <w:pPr>
+        <w:rPr>
+          <w:rFonts w:eastAsiaTheme="minorEastAsia"/>
+          <w:i/>
+          <w:lang w:val="en-US"/>
+        </w:rPr>
+      </w:pPr>
+      <m:oMathPara>
+        <m:oMath>
+          <m:sSub>
+            <m:sSubPr>
+              <m:ctrlPr>
+                <w:rPr>
+                  <w:rFonts w:ascii="Cambria Math" w:eastAsiaTheme="minorEastAsia" w:hAnsi="Cambria Math"/>
+                  <w:i/>
+                </w:rPr>
+              </m:ctrlPr>
+            </m:sSubPr>
+            <m:e>
+              <m:r>
+                <w:rPr>
+                  <w:rFonts w:ascii="Cambria Math" w:eastAsiaTheme="minorEastAsia" w:hAnsi="Cambria Math"/>
+                </w:rPr>
+                <m:t>V</m:t>
+              </m:r>
+            </m:e>
+            <m:sub>
+              <m:r>
+                <w:rPr>
+                  <w:rFonts w:ascii="Cambria Math" w:eastAsiaTheme="minorEastAsia" w:hAnsi="Cambria Math"/>
+                </w:rPr>
+                <m:t>k</m:t>
+              </m:r>
+            </m:sub>
+          </m:sSub>
+          <m:r>
+            <w:rPr>
+              <w:rFonts w:ascii="Cambria Math" w:eastAsiaTheme="minorEastAsia" w:hAnsi="Cambria Math"/>
+            </w:rPr>
+            <m:t>-</m:t>
+          </m:r>
+          <m:rad>
+            <m:radPr>
+              <m:degHide m:val="1"/>
+              <m:ctrlPr>
+                <w:rPr>
+                  <w:rFonts w:ascii="Cambria Math" w:eastAsiaTheme="minorEastAsia" w:hAnsi="Cambria Math"/>
+                  <w:i/>
+                </w:rPr>
+              </m:ctrlPr>
+            </m:radPr>
+            <m:deg/>
+            <m:e>
+              <m:sSubSup>
+                <m:sSubSupPr>
+                  <m:ctrlPr>
+                    <w:rPr>
+                      <w:rFonts w:ascii="Cambria Math" w:eastAsiaTheme="minorEastAsia" w:hAnsi="Cambria Math"/>
+                      <w:i/>
+                    </w:rPr>
+                  </m:ctrlPr>
+                </m:sSubSupPr>
+                <m:e>
+                  <m:r>
+                    <w:rPr>
+                      <w:rFonts w:ascii="Cambria Math" w:eastAsiaTheme="minorEastAsia" w:hAnsi="Cambria Math"/>
+                    </w:rPr>
+                    <m:t>V</m:t>
+                  </m:r>
+                </m:e>
+                <m:sub>
+                  <m:r>
+                    <w:rPr>
+                      <w:rFonts w:ascii="Cambria Math" w:eastAsiaTheme="minorEastAsia" w:hAnsi="Cambria Math"/>
+                    </w:rPr>
+                    <m:t>kre</m:t>
+                  </m:r>
+                </m:sub>
+                <m:sup>
+                  <m:r>
+                    <w:rPr>
+                      <w:rFonts w:ascii="Cambria Math" w:eastAsiaTheme="minorEastAsia" w:hAnsi="Cambria Math"/>
+                    </w:rPr>
+                    <m:t>2</m:t>
+                  </m:r>
+                </m:sup>
+              </m:sSubSup>
+              <m:r>
+                <w:rPr>
+                  <w:rFonts w:ascii="Cambria Math" w:eastAsiaTheme="minorEastAsia" w:hAnsi="Cambria Math"/>
+                </w:rPr>
+                <m:t>+</m:t>
+              </m:r>
+              <m:sSubSup>
+                <m:sSubSupPr>
+                  <m:ctrlPr>
+                    <w:rPr>
+                      <w:rFonts w:ascii="Cambria Math" w:eastAsiaTheme="minorEastAsia" w:hAnsi="Cambria Math"/>
+                      <w:i/>
+                    </w:rPr>
+                  </m:ctrlPr>
+                </m:sSubSupPr>
+                <m:e>
+                  <m:r>
+                    <w:rPr>
+                      <w:rFonts w:ascii="Cambria Math" w:eastAsiaTheme="minorEastAsia" w:hAnsi="Cambria Math"/>
+                    </w:rPr>
+                    <m:t>V</m:t>
+                  </m:r>
+                </m:e>
+                <m:sub>
+                  <m:r>
+                    <w:rPr>
+                      <w:rFonts w:ascii="Cambria Math" w:eastAsiaTheme="minorEastAsia" w:hAnsi="Cambria Math"/>
+                    </w:rPr>
+                    <m:t>kim</m:t>
+                  </m:r>
+                </m:sub>
+                <m:sup>
+                  <m:r>
+                    <w:rPr>
+                      <w:rFonts w:ascii="Cambria Math" w:eastAsiaTheme="minorEastAsia" w:hAnsi="Cambria Math"/>
+                    </w:rPr>
+                    <m:t>2</m:t>
+                  </m:r>
+                </m:sup>
+              </m:sSubSup>
+            </m:e>
+          </m:rad>
+          <m:r>
+            <w:rPr>
+              <w:rFonts w:ascii="Cambria Math" w:eastAsiaTheme="minorEastAsia" w:hAnsi="Cambria Math"/>
+            </w:rPr>
+            <m:t>=0</m:t>
+          </m:r>
+        </m:oMath>
+      </m:oMathPara>
+    </w:p>
+    <w:p>
+      <w:pPr>
+        <w:rPr>
+          <w:rFonts w:eastAsiaTheme="minorEastAsia"/>
+        </w:rPr>
+      </w:pPr>
+      <m:oMathPara>
+        <m:oMath>
+          <m:sSub>
+            <m:sSubPr>
+              <m:ctrlPr>
+                <w:rPr>
+                  <w:rFonts w:ascii="Cambria Math" w:eastAsiaTheme="minorEastAsia" w:hAnsi="Cambria Math"/>
+                  <w:i/>
+                </w:rPr>
+              </m:ctrlPr>
+            </m:sSubPr>
+            <m:e>
+              <m:r>
+                <w:rPr>
+                  <w:rFonts w:ascii="Cambria Math" w:eastAsiaTheme="minorEastAsia" w:hAnsi="Cambria Math"/>
+                </w:rPr>
+                <m:t>δ</m:t>
+              </m:r>
+            </m:e>
+            <m:sub>
+              <m:r>
+                <w:rPr>
+                  <w:rFonts w:ascii="Cambria Math" w:eastAsiaTheme="minorEastAsia" w:hAnsi="Cambria Math"/>
+                </w:rPr>
+                <m:t>k</m:t>
+              </m:r>
+            </m:sub>
+          </m:sSub>
+          <m:r>
+            <w:rPr>
+              <w:rFonts w:ascii="Cambria Math" w:eastAsiaTheme="minorEastAsia" w:hAnsi="Cambria Math"/>
+            </w:rPr>
+            <m:t>-atan2</m:t>
+          </m:r>
+          <m:d>
+            <m:dPr>
+              <m:ctrlPr>
+                <w:rPr>
+                  <w:rFonts w:ascii="Cambria Math" w:eastAsiaTheme="minorEastAsia" w:hAnsi="Cambria Math"/>
+                  <w:i/>
+                </w:rPr>
+              </m:ctrlPr>
+            </m:dPr>
+            <m:e>
+              <m:sSub>
+                <m:sSubPr>
+                  <m:ctrlPr>
+                    <w:rPr>
+                      <w:rFonts w:ascii="Cambria Math" w:eastAsiaTheme="minorEastAsia" w:hAnsi="Cambria Math"/>
+                      <w:i/>
+                    </w:rPr>
+                  </m:ctrlPr>
+                </m:sSubPr>
+                <m:e>
+                  <m:r>
+                    <w:rPr>
+                      <w:rFonts w:ascii="Cambria Math" w:eastAsiaTheme="minorEastAsia" w:hAnsi="Cambria Math"/>
+                    </w:rPr>
+                    <m:t>V</m:t>
+                  </m:r>
+                </m:e>
+                <m:sub>
+                  <m:r>
+                    <w:rPr>
+                      <w:rFonts w:ascii="Cambria Math" w:eastAsiaTheme="minorEastAsia" w:hAnsi="Cambria Math"/>
+                    </w:rPr>
+                    <m:t>kim</m:t>
+                  </m:r>
+                </m:sub>
+              </m:sSub>
+              <m:r>
+                <w:rPr>
+                  <w:rFonts w:ascii="Cambria Math" w:eastAsiaTheme="minorEastAsia" w:hAnsi="Cambria Math"/>
+                </w:rPr>
+                <m:t>,</m:t>
+              </m:r>
+              <m:sSub>
+                <m:sSubPr>
+                  <m:ctrlPr>
+                    <w:rPr>
+                      <w:rFonts w:ascii="Cambria Math" w:eastAsiaTheme="minorEastAsia" w:hAnsi="Cambria Math"/>
+                      <w:i/>
+                    </w:rPr>
+                  </m:ctrlPr>
+                </m:sSubPr>
+                <m:e>
+                  <m:r>
+                    <w:rPr>
+                      <w:rFonts w:ascii="Cambria Math" w:eastAsiaTheme="minorEastAsia" w:hAnsi="Cambria Math"/>
+                    </w:rPr>
+                    <m:t>V</m:t>
+                  </m:r>
+                </m:e>
+                <m:sub>
+                  <m:r>
+                    <w:rPr>
+                      <w:rFonts w:ascii="Cambria Math" w:eastAsiaTheme="minorEastAsia" w:hAnsi="Cambria Math"/>
+                    </w:rPr>
+                    <m:t>kre</m:t>
+                  </m:r>
+                </m:sub>
+              </m:sSub>
+            </m:e>
+          </m:d>
+          <m:r>
+            <w:rPr>
+              <w:rFonts w:ascii="Cambria Math" w:eastAsiaTheme="minorEastAsia" w:hAnsi="Cambria Math"/>
+            </w:rPr>
+            <m:t>=0</m:t>
+          </m:r>
         </m:oMath>
       </m:oMathPara>
     </w:p>
@@ -2560,6 +3166,1236 @@
           <w:rFonts w:eastAsiaTheme="minorEastAsia"/>
         </w:rPr>
       </w:pPr>
+      <m:oMathPara>
+        <m:oMath>
+          <m:sSub>
+            <m:sSubPr>
+              <m:ctrlPr>
+                <w:rPr>
+                  <w:rFonts w:ascii="Cambria Math" w:eastAsiaTheme="minorEastAsia" w:hAnsi="Cambria Math"/>
+                  <w:i/>
+                </w:rPr>
+              </m:ctrlPr>
+            </m:sSubPr>
+            <m:e>
+              <m:r>
+                <w:rPr>
+                  <w:rFonts w:ascii="Cambria Math" w:eastAsiaTheme="minorEastAsia" w:hAnsi="Cambria Math"/>
+                </w:rPr>
+                <m:t>P</m:t>
+              </m:r>
+            </m:e>
+            <m:sub>
+              <m:r>
+                <w:rPr>
+                  <w:rFonts w:ascii="Cambria Math" w:eastAsiaTheme="minorEastAsia" w:hAnsi="Cambria Math"/>
+                </w:rPr>
+                <m:t>kl</m:t>
+              </m:r>
+            </m:sub>
+          </m:sSub>
+          <m:d>
+            <m:dPr>
+              <m:ctrlPr>
+                <w:rPr>
+                  <w:rFonts w:ascii="Cambria Math" w:eastAsiaTheme="minorEastAsia" w:hAnsi="Cambria Math"/>
+                  <w:i/>
+                </w:rPr>
+              </m:ctrlPr>
+            </m:dPr>
+            <m:e>
+              <m:r>
+                <w:rPr>
+                  <w:rFonts w:ascii="Cambria Math" w:eastAsiaTheme="minorEastAsia" w:hAnsi="Cambria Math"/>
+                </w:rPr>
+                <m:t>V</m:t>
+              </m:r>
+            </m:e>
+          </m:d>
+          <m:r>
+            <w:rPr>
+              <w:rFonts w:ascii="Cambria Math" w:eastAsiaTheme="minorEastAsia" w:hAnsi="Cambria Math"/>
+            </w:rPr>
+            <m:t>=</m:t>
+          </m:r>
+          <m:sSub>
+            <m:sSubPr>
+              <m:ctrlPr>
+                <w:rPr>
+                  <w:rFonts w:ascii="Cambria Math" w:eastAsiaTheme="minorEastAsia" w:hAnsi="Cambria Math"/>
+                  <w:i/>
+                </w:rPr>
+              </m:ctrlPr>
+            </m:sSubPr>
+            <m:e>
+              <m:r>
+                <w:rPr>
+                  <w:rFonts w:ascii="Cambria Math" w:eastAsiaTheme="minorEastAsia" w:hAnsi="Cambria Math"/>
+                </w:rPr>
+                <m:t>P</m:t>
+              </m:r>
+            </m:e>
+            <m:sub>
+              <m:r>
+                <w:rPr>
+                  <w:rFonts w:ascii="Cambria Math" w:eastAsiaTheme="minorEastAsia" w:hAnsi="Cambria Math"/>
+                </w:rPr>
+                <m:t>kl0</m:t>
+              </m:r>
+            </m:sub>
+          </m:sSub>
+          <m:d>
+            <m:dPr>
+              <m:ctrlPr>
+                <w:rPr>
+                  <w:rFonts w:ascii="Cambria Math" w:eastAsiaTheme="minorEastAsia" w:hAnsi="Cambria Math"/>
+                  <w:i/>
+                </w:rPr>
+              </m:ctrlPr>
+            </m:dPr>
+            <m:e>
+              <m:sSub>
+                <m:sSubPr>
+                  <m:ctrlPr>
+                    <w:rPr>
+                      <w:rFonts w:ascii="Cambria Math" w:eastAsiaTheme="minorEastAsia" w:hAnsi="Cambria Math"/>
+                      <w:i/>
+                    </w:rPr>
+                  </m:ctrlPr>
+                </m:sSubPr>
+                <m:e>
+                  <m:r>
+                    <w:rPr>
+                      <w:rFonts w:ascii="Cambria Math" w:eastAsiaTheme="minorEastAsia" w:hAnsi="Cambria Math"/>
+                    </w:rPr>
+                    <m:t>a</m:t>
+                  </m:r>
+                </m:e>
+                <m:sub>
+                  <m:r>
+                    <w:rPr>
+                      <w:rFonts w:ascii="Cambria Math" w:eastAsiaTheme="minorEastAsia" w:hAnsi="Cambria Math"/>
+                    </w:rPr>
+                    <m:t>0</m:t>
+                  </m:r>
+                </m:sub>
+              </m:sSub>
+              <m:r>
+                <w:rPr>
+                  <w:rFonts w:ascii="Cambria Math" w:eastAsiaTheme="minorEastAsia" w:hAnsi="Cambria Math"/>
+                </w:rPr>
+                <m:t>+</m:t>
+              </m:r>
+              <m:sSub>
+                <m:sSubPr>
+                  <m:ctrlPr>
+                    <w:rPr>
+                      <w:rFonts w:ascii="Cambria Math" w:eastAsiaTheme="minorEastAsia" w:hAnsi="Cambria Math"/>
+                      <w:i/>
+                    </w:rPr>
+                  </m:ctrlPr>
+                </m:sSubPr>
+                <m:e>
+                  <m:r>
+                    <w:rPr>
+                      <w:rFonts w:ascii="Cambria Math" w:eastAsiaTheme="minorEastAsia" w:hAnsi="Cambria Math"/>
+                    </w:rPr>
+                    <m:t>a</m:t>
+                  </m:r>
+                </m:e>
+                <m:sub>
+                  <m:r>
+                    <w:rPr>
+                      <w:rFonts w:ascii="Cambria Math" w:eastAsiaTheme="minorEastAsia" w:hAnsi="Cambria Math"/>
+                    </w:rPr>
+                    <m:t>1</m:t>
+                  </m:r>
+                </m:sub>
+              </m:sSub>
+              <m:f>
+                <m:fPr>
+                  <m:ctrlPr>
+                    <w:rPr>
+                      <w:rFonts w:ascii="Cambria Math" w:eastAsiaTheme="minorEastAsia" w:hAnsi="Cambria Math"/>
+                      <w:i/>
+                    </w:rPr>
+                  </m:ctrlPr>
+                </m:fPr>
+                <m:num>
+                  <m:sSub>
+                    <m:sSubPr>
+                      <m:ctrlPr>
+                        <w:rPr>
+                          <w:rFonts w:ascii="Cambria Math" w:eastAsiaTheme="minorEastAsia" w:hAnsi="Cambria Math"/>
+                          <w:i/>
+                        </w:rPr>
+                      </m:ctrlPr>
+                    </m:sSubPr>
+                    <m:e>
+                      <m:r>
+                        <w:rPr>
+                          <w:rFonts w:ascii="Cambria Math" w:eastAsiaTheme="minorEastAsia" w:hAnsi="Cambria Math"/>
+                        </w:rPr>
+                        <m:t>V</m:t>
+                      </m:r>
+                    </m:e>
+                    <m:sub>
+                      <m:r>
+                        <w:rPr>
+                          <w:rFonts w:ascii="Cambria Math" w:eastAsiaTheme="minorEastAsia" w:hAnsi="Cambria Math"/>
+                        </w:rPr>
+                        <m:t>k</m:t>
+                      </m:r>
+                    </m:sub>
+                  </m:sSub>
+                </m:num>
+                <m:den>
+                  <m:sSub>
+                    <m:sSubPr>
+                      <m:ctrlPr>
+                        <w:rPr>
+                          <w:rFonts w:ascii="Cambria Math" w:eastAsiaTheme="minorEastAsia" w:hAnsi="Cambria Math"/>
+                          <w:i/>
+                        </w:rPr>
+                      </m:ctrlPr>
+                    </m:sSubPr>
+                    <m:e>
+                      <m:r>
+                        <w:rPr>
+                          <w:rFonts w:ascii="Cambria Math" w:eastAsiaTheme="minorEastAsia" w:hAnsi="Cambria Math"/>
+                        </w:rPr>
+                        <m:t>V</m:t>
+                      </m:r>
+                    </m:e>
+                    <m:sub>
+                      <m:r>
+                        <w:rPr>
+                          <w:rFonts w:ascii="Cambria Math" w:eastAsiaTheme="minorEastAsia" w:hAnsi="Cambria Math"/>
+                        </w:rPr>
+                        <m:t>knom</m:t>
+                      </m:r>
+                    </m:sub>
+                  </m:sSub>
+                </m:den>
+              </m:f>
+              <m:r>
+                <w:rPr>
+                  <w:rFonts w:ascii="Cambria Math" w:eastAsiaTheme="minorEastAsia" w:hAnsi="Cambria Math"/>
+                </w:rPr>
+                <m:t>+</m:t>
+              </m:r>
+              <m:sSub>
+                <m:sSubPr>
+                  <m:ctrlPr>
+                    <w:rPr>
+                      <w:rFonts w:ascii="Cambria Math" w:eastAsiaTheme="minorEastAsia" w:hAnsi="Cambria Math"/>
+                      <w:i/>
+                    </w:rPr>
+                  </m:ctrlPr>
+                </m:sSubPr>
+                <m:e>
+                  <m:r>
+                    <w:rPr>
+                      <w:rFonts w:ascii="Cambria Math" w:eastAsiaTheme="minorEastAsia" w:hAnsi="Cambria Math"/>
+                    </w:rPr>
+                    <m:t>a</m:t>
+                  </m:r>
+                </m:e>
+                <m:sub>
+                  <m:r>
+                    <w:rPr>
+                      <w:rFonts w:ascii="Cambria Math" w:eastAsiaTheme="minorEastAsia" w:hAnsi="Cambria Math"/>
+                    </w:rPr>
+                    <m:t>2</m:t>
+                  </m:r>
+                </m:sub>
+              </m:sSub>
+              <m:f>
+                <m:fPr>
+                  <m:ctrlPr>
+                    <w:rPr>
+                      <w:rFonts w:ascii="Cambria Math" w:eastAsiaTheme="minorEastAsia" w:hAnsi="Cambria Math"/>
+                      <w:i/>
+                    </w:rPr>
+                  </m:ctrlPr>
+                </m:fPr>
+                <m:num>
+                  <m:sSubSup>
+                    <m:sSubSupPr>
+                      <m:ctrlPr>
+                        <w:rPr>
+                          <w:rFonts w:ascii="Cambria Math" w:eastAsiaTheme="minorEastAsia" w:hAnsi="Cambria Math"/>
+                          <w:i/>
+                        </w:rPr>
+                      </m:ctrlPr>
+                    </m:sSubSupPr>
+                    <m:e>
+                      <m:r>
+                        <w:rPr>
+                          <w:rFonts w:ascii="Cambria Math" w:eastAsiaTheme="minorEastAsia" w:hAnsi="Cambria Math"/>
+                        </w:rPr>
+                        <m:t>V</m:t>
+                      </m:r>
+                    </m:e>
+                    <m:sub>
+                      <m:r>
+                        <w:rPr>
+                          <w:rFonts w:ascii="Cambria Math" w:eastAsiaTheme="minorEastAsia" w:hAnsi="Cambria Math"/>
+                        </w:rPr>
+                        <m:t>k</m:t>
+                      </m:r>
+                    </m:sub>
+                    <m:sup>
+                      <m:r>
+                        <w:rPr>
+                          <w:rFonts w:ascii="Cambria Math" w:eastAsiaTheme="minorEastAsia" w:hAnsi="Cambria Math"/>
+                        </w:rPr>
+                        <m:t>2</m:t>
+                      </m:r>
+                    </m:sup>
+                  </m:sSubSup>
+                </m:num>
+                <m:den>
+                  <m:sSubSup>
+                    <m:sSubSupPr>
+                      <m:ctrlPr>
+                        <w:rPr>
+                          <w:rFonts w:ascii="Cambria Math" w:eastAsiaTheme="minorEastAsia" w:hAnsi="Cambria Math"/>
+                          <w:i/>
+                        </w:rPr>
+                      </m:ctrlPr>
+                    </m:sSubSupPr>
+                    <m:e>
+                      <m:r>
+                        <w:rPr>
+                          <w:rFonts w:ascii="Cambria Math" w:eastAsiaTheme="minorEastAsia" w:hAnsi="Cambria Math"/>
+                        </w:rPr>
+                        <m:t>V</m:t>
+                      </m:r>
+                    </m:e>
+                    <m:sub>
+                      <m:r>
+                        <w:rPr>
+                          <w:rFonts w:ascii="Cambria Math" w:eastAsiaTheme="minorEastAsia" w:hAnsi="Cambria Math"/>
+                        </w:rPr>
+                        <m:t>knom</m:t>
+                      </m:r>
+                    </m:sub>
+                    <m:sup>
+                      <m:r>
+                        <w:rPr>
+                          <w:rFonts w:ascii="Cambria Math" w:eastAsiaTheme="minorEastAsia" w:hAnsi="Cambria Math"/>
+                        </w:rPr>
+                        <m:t>2</m:t>
+                      </m:r>
+                    </m:sup>
+                  </m:sSubSup>
+                </m:den>
+              </m:f>
+            </m:e>
+          </m:d>
+        </m:oMath>
+      </m:oMathPara>
+    </w:p>
+    <w:p>
+      <w:pPr>
+        <w:rPr>
+          <w:rFonts w:eastAsiaTheme="minorEastAsia"/>
+        </w:rPr>
+      </w:pPr>
+      <m:oMathPara>
+        <m:oMath>
+          <m:sSub>
+            <m:sSubPr>
+              <m:ctrlPr>
+                <w:rPr>
+                  <w:rFonts w:ascii="Cambria Math" w:eastAsiaTheme="minorEastAsia" w:hAnsi="Cambria Math"/>
+                  <w:i/>
+                </w:rPr>
+              </m:ctrlPr>
+            </m:sSubPr>
+            <m:e>
+              <m:r>
+                <w:rPr>
+                  <w:rFonts w:ascii="Cambria Math" w:eastAsiaTheme="minorEastAsia" w:hAnsi="Cambria Math"/>
+                </w:rPr>
+                <m:t>Q</m:t>
+              </m:r>
+            </m:e>
+            <m:sub>
+              <m:r>
+                <w:rPr>
+                  <w:rFonts w:ascii="Cambria Math" w:eastAsiaTheme="minorEastAsia" w:hAnsi="Cambria Math"/>
+                </w:rPr>
+                <m:t>kl</m:t>
+              </m:r>
+            </m:sub>
+          </m:sSub>
+          <m:d>
+            <m:dPr>
+              <m:ctrlPr>
+                <w:rPr>
+                  <w:rFonts w:ascii="Cambria Math" w:eastAsiaTheme="minorEastAsia" w:hAnsi="Cambria Math"/>
+                  <w:i/>
+                </w:rPr>
+              </m:ctrlPr>
+            </m:dPr>
+            <m:e>
+              <m:r>
+                <w:rPr>
+                  <w:rFonts w:ascii="Cambria Math" w:eastAsiaTheme="minorEastAsia" w:hAnsi="Cambria Math"/>
+                </w:rPr>
+                <m:t>V</m:t>
+              </m:r>
+            </m:e>
+          </m:d>
+          <m:r>
+            <w:rPr>
+              <w:rFonts w:ascii="Cambria Math" w:eastAsiaTheme="minorEastAsia" w:hAnsi="Cambria Math"/>
+            </w:rPr>
+            <m:t>=</m:t>
+          </m:r>
+          <m:sSub>
+            <m:sSubPr>
+              <m:ctrlPr>
+                <w:rPr>
+                  <w:rFonts w:ascii="Cambria Math" w:eastAsiaTheme="minorEastAsia" w:hAnsi="Cambria Math"/>
+                  <w:i/>
+                </w:rPr>
+              </m:ctrlPr>
+            </m:sSubPr>
+            <m:e>
+              <m:r>
+                <w:rPr>
+                  <w:rFonts w:ascii="Cambria Math" w:eastAsiaTheme="minorEastAsia" w:hAnsi="Cambria Math"/>
+                </w:rPr>
+                <m:t>Q</m:t>
+              </m:r>
+            </m:e>
+            <m:sub>
+              <m:r>
+                <w:rPr>
+                  <w:rFonts w:ascii="Cambria Math" w:eastAsiaTheme="minorEastAsia" w:hAnsi="Cambria Math"/>
+                </w:rPr>
+                <m:t>kl0</m:t>
+              </m:r>
+            </m:sub>
+          </m:sSub>
+          <m:d>
+            <m:dPr>
+              <m:ctrlPr>
+                <w:rPr>
+                  <w:rFonts w:ascii="Cambria Math" w:eastAsiaTheme="minorEastAsia" w:hAnsi="Cambria Math"/>
+                  <w:i/>
+                </w:rPr>
+              </m:ctrlPr>
+            </m:dPr>
+            <m:e>
+              <m:sSub>
+                <m:sSubPr>
+                  <m:ctrlPr>
+                    <w:rPr>
+                      <w:rFonts w:ascii="Cambria Math" w:eastAsiaTheme="minorEastAsia" w:hAnsi="Cambria Math"/>
+                      <w:i/>
+                    </w:rPr>
+                  </m:ctrlPr>
+                </m:sSubPr>
+                <m:e>
+                  <m:r>
+                    <w:rPr>
+                      <w:rFonts w:ascii="Cambria Math" w:eastAsiaTheme="minorEastAsia" w:hAnsi="Cambria Math"/>
+                    </w:rPr>
+                    <m:t>b</m:t>
+                  </m:r>
+                </m:e>
+                <m:sub>
+                  <m:r>
+                    <w:rPr>
+                      <w:rFonts w:ascii="Cambria Math" w:eastAsiaTheme="minorEastAsia" w:hAnsi="Cambria Math"/>
+                    </w:rPr>
+                    <m:t>0</m:t>
+                  </m:r>
+                </m:sub>
+              </m:sSub>
+              <m:r>
+                <w:rPr>
+                  <w:rFonts w:ascii="Cambria Math" w:eastAsiaTheme="minorEastAsia" w:hAnsi="Cambria Math"/>
+                </w:rPr>
+                <m:t>+</m:t>
+              </m:r>
+              <m:sSub>
+                <m:sSubPr>
+                  <m:ctrlPr>
+                    <w:rPr>
+                      <w:rFonts w:ascii="Cambria Math" w:eastAsiaTheme="minorEastAsia" w:hAnsi="Cambria Math"/>
+                      <w:i/>
+                    </w:rPr>
+                  </m:ctrlPr>
+                </m:sSubPr>
+                <m:e>
+                  <m:r>
+                    <w:rPr>
+                      <w:rFonts w:ascii="Cambria Math" w:eastAsiaTheme="minorEastAsia" w:hAnsi="Cambria Math"/>
+                    </w:rPr>
+                    <m:t>b</m:t>
+                  </m:r>
+                </m:e>
+                <m:sub>
+                  <m:r>
+                    <w:rPr>
+                      <w:rFonts w:ascii="Cambria Math" w:eastAsiaTheme="minorEastAsia" w:hAnsi="Cambria Math"/>
+                    </w:rPr>
+                    <m:t>1</m:t>
+                  </m:r>
+                </m:sub>
+              </m:sSub>
+              <m:f>
+                <m:fPr>
+                  <m:ctrlPr>
+                    <w:rPr>
+                      <w:rFonts w:ascii="Cambria Math" w:eastAsiaTheme="minorEastAsia" w:hAnsi="Cambria Math"/>
+                      <w:i/>
+                    </w:rPr>
+                  </m:ctrlPr>
+                </m:fPr>
+                <m:num>
+                  <m:sSub>
+                    <m:sSubPr>
+                      <m:ctrlPr>
+                        <w:rPr>
+                          <w:rFonts w:ascii="Cambria Math" w:eastAsiaTheme="minorEastAsia" w:hAnsi="Cambria Math"/>
+                          <w:i/>
+                        </w:rPr>
+                      </m:ctrlPr>
+                    </m:sSubPr>
+                    <m:e>
+                      <m:r>
+                        <w:rPr>
+                          <w:rFonts w:ascii="Cambria Math" w:eastAsiaTheme="minorEastAsia" w:hAnsi="Cambria Math"/>
+                        </w:rPr>
+                        <m:t>V</m:t>
+                      </m:r>
+                    </m:e>
+                    <m:sub>
+                      <m:r>
+                        <w:rPr>
+                          <w:rFonts w:ascii="Cambria Math" w:eastAsiaTheme="minorEastAsia" w:hAnsi="Cambria Math"/>
+                        </w:rPr>
+                        <m:t>k</m:t>
+                      </m:r>
+                    </m:sub>
+                  </m:sSub>
+                </m:num>
+                <m:den>
+                  <m:sSub>
+                    <m:sSubPr>
+                      <m:ctrlPr>
+                        <w:rPr>
+                          <w:rFonts w:ascii="Cambria Math" w:eastAsiaTheme="minorEastAsia" w:hAnsi="Cambria Math"/>
+                          <w:i/>
+                        </w:rPr>
+                      </m:ctrlPr>
+                    </m:sSubPr>
+                    <m:e>
+                      <m:r>
+                        <w:rPr>
+                          <w:rFonts w:ascii="Cambria Math" w:eastAsiaTheme="minorEastAsia" w:hAnsi="Cambria Math"/>
+                        </w:rPr>
+                        <m:t>V</m:t>
+                      </m:r>
+                    </m:e>
+                    <m:sub>
+                      <m:r>
+                        <w:rPr>
+                          <w:rFonts w:ascii="Cambria Math" w:eastAsiaTheme="minorEastAsia" w:hAnsi="Cambria Math"/>
+                        </w:rPr>
+                        <m:t>knom</m:t>
+                      </m:r>
+                    </m:sub>
+                  </m:sSub>
+                </m:den>
+              </m:f>
+              <m:r>
+                <w:rPr>
+                  <w:rFonts w:ascii="Cambria Math" w:eastAsiaTheme="minorEastAsia" w:hAnsi="Cambria Math"/>
+                </w:rPr>
+                <m:t>+</m:t>
+              </m:r>
+              <m:sSub>
+                <m:sSubPr>
+                  <m:ctrlPr>
+                    <w:rPr>
+                      <w:rFonts w:ascii="Cambria Math" w:eastAsiaTheme="minorEastAsia" w:hAnsi="Cambria Math"/>
+                      <w:i/>
+                    </w:rPr>
+                  </m:ctrlPr>
+                </m:sSubPr>
+                <m:e>
+                  <m:r>
+                    <w:rPr>
+                      <w:rFonts w:ascii="Cambria Math" w:eastAsiaTheme="minorEastAsia" w:hAnsi="Cambria Math"/>
+                    </w:rPr>
+                    <m:t>b</m:t>
+                  </m:r>
+                </m:e>
+                <m:sub>
+                  <m:r>
+                    <w:rPr>
+                      <w:rFonts w:ascii="Cambria Math" w:eastAsiaTheme="minorEastAsia" w:hAnsi="Cambria Math"/>
+                    </w:rPr>
+                    <m:t>2</m:t>
+                  </m:r>
+                </m:sub>
+              </m:sSub>
+              <m:f>
+                <m:fPr>
+                  <m:ctrlPr>
+                    <w:rPr>
+                      <w:rFonts w:ascii="Cambria Math" w:eastAsiaTheme="minorEastAsia" w:hAnsi="Cambria Math"/>
+                      <w:i/>
+                    </w:rPr>
+                  </m:ctrlPr>
+                </m:fPr>
+                <m:num>
+                  <m:sSubSup>
+                    <m:sSubSupPr>
+                      <m:ctrlPr>
+                        <w:rPr>
+                          <w:rFonts w:ascii="Cambria Math" w:eastAsiaTheme="minorEastAsia" w:hAnsi="Cambria Math"/>
+                          <w:i/>
+                        </w:rPr>
+                      </m:ctrlPr>
+                    </m:sSubSupPr>
+                    <m:e>
+                      <m:r>
+                        <w:rPr>
+                          <w:rFonts w:ascii="Cambria Math" w:eastAsiaTheme="minorEastAsia" w:hAnsi="Cambria Math"/>
+                        </w:rPr>
+                        <m:t>V</m:t>
+                      </m:r>
+                    </m:e>
+                    <m:sub>
+                      <m:r>
+                        <w:rPr>
+                          <w:rFonts w:ascii="Cambria Math" w:eastAsiaTheme="minorEastAsia" w:hAnsi="Cambria Math"/>
+                        </w:rPr>
+                        <m:t>k</m:t>
+                      </m:r>
+                    </m:sub>
+                    <m:sup>
+                      <m:r>
+                        <w:rPr>
+                          <w:rFonts w:ascii="Cambria Math" w:eastAsiaTheme="minorEastAsia" w:hAnsi="Cambria Math"/>
+                        </w:rPr>
+                        <m:t>2</m:t>
+                      </m:r>
+                    </m:sup>
+                  </m:sSubSup>
+                </m:num>
+                <m:den>
+                  <m:sSubSup>
+                    <m:sSubSupPr>
+                      <m:ctrlPr>
+                        <w:rPr>
+                          <w:rFonts w:ascii="Cambria Math" w:eastAsiaTheme="minorEastAsia" w:hAnsi="Cambria Math"/>
+                          <w:i/>
+                        </w:rPr>
+                      </m:ctrlPr>
+                    </m:sSubSupPr>
+                    <m:e>
+                      <m:r>
+                        <w:rPr>
+                          <w:rFonts w:ascii="Cambria Math" w:eastAsiaTheme="minorEastAsia" w:hAnsi="Cambria Math"/>
+                        </w:rPr>
+                        <m:t>V</m:t>
+                      </m:r>
+                    </m:e>
+                    <m:sub>
+                      <m:r>
+                        <w:rPr>
+                          <w:rFonts w:ascii="Cambria Math" w:eastAsiaTheme="minorEastAsia" w:hAnsi="Cambria Math"/>
+                        </w:rPr>
+                        <m:t>knom</m:t>
+                      </m:r>
+                    </m:sub>
+                    <m:sup>
+                      <m:r>
+                        <w:rPr>
+                          <w:rFonts w:ascii="Cambria Math" w:eastAsiaTheme="minorEastAsia" w:hAnsi="Cambria Math"/>
+                        </w:rPr>
+                        <m:t>2</m:t>
+                      </m:r>
+                    </m:sup>
+                  </m:sSubSup>
+                </m:den>
+              </m:f>
+            </m:e>
+          </m:d>
+        </m:oMath>
+      </m:oMathPara>
+    </w:p>
+    <w:p>
+      <w:pPr>
+        <w:rPr>
+          <w:rFonts w:eastAsiaTheme="minorEastAsia"/>
+          <w:i/>
+        </w:rPr>
+      </w:pPr>
+      <m:oMathPara>
+        <m:oMath>
+          <m:f>
+            <m:fPr>
+              <m:ctrlPr>
+                <w:rPr>
+                  <w:rFonts w:ascii="Cambria Math" w:eastAsiaTheme="minorEastAsia" w:hAnsi="Cambria Math"/>
+                  <w:i/>
+                </w:rPr>
+              </m:ctrlPr>
+            </m:fPr>
+            <m:num>
+              <m:r>
+                <w:rPr>
+                  <w:rFonts w:ascii="Cambria Math" w:eastAsiaTheme="minorEastAsia" w:hAnsi="Cambria Math"/>
+                </w:rPr>
+                <m:t>d</m:t>
+              </m:r>
+              <m:sSub>
+                <m:sSubPr>
+                  <m:ctrlPr>
+                    <w:rPr>
+                      <w:rFonts w:ascii="Cambria Math" w:eastAsiaTheme="minorEastAsia" w:hAnsi="Cambria Math"/>
+                      <w:i/>
+                    </w:rPr>
+                  </m:ctrlPr>
+                </m:sSubPr>
+                <m:e>
+                  <m:r>
+                    <w:rPr>
+                      <w:rFonts w:ascii="Cambria Math" w:eastAsiaTheme="minorEastAsia" w:hAnsi="Cambria Math"/>
+                    </w:rPr>
+                    <m:t>P</m:t>
+                  </m:r>
+                </m:e>
+                <m:sub>
+                  <m:r>
+                    <w:rPr>
+                      <w:rFonts w:ascii="Cambria Math" w:eastAsiaTheme="minorEastAsia" w:hAnsi="Cambria Math"/>
+                    </w:rPr>
+                    <m:t>kl</m:t>
+                  </m:r>
+                </m:sub>
+              </m:sSub>
+            </m:num>
+            <m:den>
+              <m:r>
+                <w:rPr>
+                  <w:rFonts w:ascii="Cambria Math" w:eastAsiaTheme="minorEastAsia" w:hAnsi="Cambria Math"/>
+                </w:rPr>
+                <m:t>dV</m:t>
+              </m:r>
+            </m:den>
+          </m:f>
+          <m:r>
+            <w:rPr>
+              <w:rFonts w:ascii="Cambria Math" w:eastAsiaTheme="minorEastAsia" w:hAnsi="Cambria Math"/>
+            </w:rPr>
+            <m:t>=</m:t>
+          </m:r>
+          <m:f>
+            <m:fPr>
+              <m:ctrlPr>
+                <w:rPr>
+                  <w:rFonts w:ascii="Cambria Math" w:eastAsiaTheme="minorEastAsia" w:hAnsi="Cambria Math"/>
+                  <w:i/>
+                </w:rPr>
+              </m:ctrlPr>
+            </m:fPr>
+            <m:num>
+              <m:sSub>
+                <m:sSubPr>
+                  <m:ctrlPr>
+                    <w:rPr>
+                      <w:rFonts w:ascii="Cambria Math" w:eastAsiaTheme="minorEastAsia" w:hAnsi="Cambria Math"/>
+                      <w:i/>
+                    </w:rPr>
+                  </m:ctrlPr>
+                </m:sSubPr>
+                <m:e>
+                  <m:r>
+                    <w:rPr>
+                      <w:rFonts w:ascii="Cambria Math" w:eastAsiaTheme="minorEastAsia" w:hAnsi="Cambria Math"/>
+                    </w:rPr>
+                    <m:t>P</m:t>
+                  </m:r>
+                </m:e>
+                <m:sub>
+                  <m:r>
+                    <w:rPr>
+                      <w:rFonts w:ascii="Cambria Math" w:eastAsiaTheme="minorEastAsia" w:hAnsi="Cambria Math"/>
+                    </w:rPr>
+                    <m:t>kl0</m:t>
+                  </m:r>
+                </m:sub>
+              </m:sSub>
+            </m:num>
+            <m:den>
+              <m:sSub>
+                <m:sSubPr>
+                  <m:ctrlPr>
+                    <w:rPr>
+                      <w:rFonts w:ascii="Cambria Math" w:eastAsiaTheme="minorEastAsia" w:hAnsi="Cambria Math"/>
+                      <w:i/>
+                    </w:rPr>
+                  </m:ctrlPr>
+                </m:sSubPr>
+                <m:e>
+                  <m:r>
+                    <w:rPr>
+                      <w:rFonts w:ascii="Cambria Math" w:eastAsiaTheme="minorEastAsia" w:hAnsi="Cambria Math"/>
+                    </w:rPr>
+                    <m:t>V</m:t>
+                  </m:r>
+                </m:e>
+                <m:sub>
+                  <m:r>
+                    <w:rPr>
+                      <w:rFonts w:ascii="Cambria Math" w:eastAsiaTheme="minorEastAsia" w:hAnsi="Cambria Math"/>
+                    </w:rPr>
+                    <m:t>knom</m:t>
+                  </m:r>
+                </m:sub>
+              </m:sSub>
+            </m:den>
+          </m:f>
+          <m:d>
+            <m:dPr>
+              <m:ctrlPr>
+                <w:rPr>
+                  <w:rFonts w:ascii="Cambria Math" w:eastAsiaTheme="minorEastAsia" w:hAnsi="Cambria Math"/>
+                  <w:i/>
+                </w:rPr>
+              </m:ctrlPr>
+            </m:dPr>
+            <m:e>
+              <m:sSub>
+                <m:sSubPr>
+                  <m:ctrlPr>
+                    <w:rPr>
+                      <w:rFonts w:ascii="Cambria Math" w:eastAsiaTheme="minorEastAsia" w:hAnsi="Cambria Math"/>
+                      <w:i/>
+                    </w:rPr>
+                  </m:ctrlPr>
+                </m:sSubPr>
+                <m:e>
+                  <m:r>
+                    <w:rPr>
+                      <w:rFonts w:ascii="Cambria Math" w:eastAsiaTheme="minorEastAsia" w:hAnsi="Cambria Math"/>
+                    </w:rPr>
+                    <m:t>a</m:t>
+                  </m:r>
+                </m:e>
+                <m:sub>
+                  <m:r>
+                    <w:rPr>
+                      <w:rFonts w:ascii="Cambria Math" w:eastAsiaTheme="minorEastAsia" w:hAnsi="Cambria Math"/>
+                    </w:rPr>
+                    <m:t>1</m:t>
+                  </m:r>
+                </m:sub>
+              </m:sSub>
+              <m:r>
+                <w:rPr>
+                  <w:rFonts w:ascii="Cambria Math" w:eastAsiaTheme="minorEastAsia" w:hAnsi="Cambria Math"/>
+                </w:rPr>
+                <m:t>+2</m:t>
+              </m:r>
+              <m:f>
+                <m:fPr>
+                  <m:ctrlPr>
+                    <w:rPr>
+                      <w:rFonts w:ascii="Cambria Math" w:eastAsiaTheme="minorEastAsia" w:hAnsi="Cambria Math"/>
+                      <w:i/>
+                    </w:rPr>
+                  </m:ctrlPr>
+                </m:fPr>
+                <m:num>
+                  <m:sSub>
+                    <m:sSubPr>
+                      <m:ctrlPr>
+                        <w:rPr>
+                          <w:rFonts w:ascii="Cambria Math" w:eastAsiaTheme="minorEastAsia" w:hAnsi="Cambria Math"/>
+                          <w:i/>
+                        </w:rPr>
+                      </m:ctrlPr>
+                    </m:sSubPr>
+                    <m:e>
+                      <m:r>
+                        <w:rPr>
+                          <w:rFonts w:ascii="Cambria Math" w:eastAsiaTheme="minorEastAsia" w:hAnsi="Cambria Math"/>
+                        </w:rPr>
+                        <m:t>a</m:t>
+                      </m:r>
+                    </m:e>
+                    <m:sub>
+                      <m:r>
+                        <w:rPr>
+                          <w:rFonts w:ascii="Cambria Math" w:eastAsiaTheme="minorEastAsia" w:hAnsi="Cambria Math"/>
+                        </w:rPr>
+                        <m:t>2</m:t>
+                      </m:r>
+                    </m:sub>
+                  </m:sSub>
+                  <m:sSub>
+                    <m:sSubPr>
+                      <m:ctrlPr>
+                        <w:rPr>
+                          <w:rFonts w:ascii="Cambria Math" w:eastAsiaTheme="minorEastAsia" w:hAnsi="Cambria Math"/>
+                          <w:i/>
+                        </w:rPr>
+                      </m:ctrlPr>
+                    </m:sSubPr>
+                    <m:e>
+                      <m:r>
+                        <w:rPr>
+                          <w:rFonts w:ascii="Cambria Math" w:eastAsiaTheme="minorEastAsia" w:hAnsi="Cambria Math"/>
+                        </w:rPr>
+                        <m:t>V</m:t>
+                      </m:r>
+                    </m:e>
+                    <m:sub>
+                      <m:r>
+                        <w:rPr>
+                          <w:rFonts w:ascii="Cambria Math" w:eastAsiaTheme="minorEastAsia" w:hAnsi="Cambria Math"/>
+                        </w:rPr>
+                        <m:t>k</m:t>
+                      </m:r>
+                    </m:sub>
+                  </m:sSub>
+                </m:num>
+                <m:den>
+                  <m:sSub>
+                    <m:sSubPr>
+                      <m:ctrlPr>
+                        <w:rPr>
+                          <w:rFonts w:ascii="Cambria Math" w:eastAsiaTheme="minorEastAsia" w:hAnsi="Cambria Math"/>
+                          <w:i/>
+                        </w:rPr>
+                      </m:ctrlPr>
+                    </m:sSubPr>
+                    <m:e>
+                      <m:r>
+                        <w:rPr>
+                          <w:rFonts w:ascii="Cambria Math" w:eastAsiaTheme="minorEastAsia" w:hAnsi="Cambria Math"/>
+                        </w:rPr>
+                        <m:t>V</m:t>
+                      </m:r>
+                    </m:e>
+                    <m:sub>
+                      <m:r>
+                        <w:rPr>
+                          <w:rFonts w:ascii="Cambria Math" w:eastAsiaTheme="minorEastAsia" w:hAnsi="Cambria Math"/>
+                        </w:rPr>
+                        <m:t>knom</m:t>
+                      </m:r>
+                    </m:sub>
+                  </m:sSub>
+                </m:den>
+              </m:f>
+            </m:e>
+          </m:d>
+        </m:oMath>
+      </m:oMathPara>
+      <w:bookmarkStart w:id="0" w:name="_GoBack"/>
+      <w:bookmarkEnd w:id="0"/>
+    </w:p>
+    <w:p>
+      <w:pPr>
+        <w:rPr>
+          <w:rFonts w:eastAsiaTheme="minorEastAsia"/>
+          <w:i/>
+          <w:lang w:val="en-US"/>
+        </w:rPr>
+      </w:pPr>
+      <m:oMathPara>
+        <m:oMath>
+          <m:f>
+            <m:fPr>
+              <m:ctrlPr>
+                <w:rPr>
+                  <w:rFonts w:ascii="Cambria Math" w:eastAsiaTheme="minorEastAsia" w:hAnsi="Cambria Math"/>
+                  <w:i/>
+                </w:rPr>
+              </m:ctrlPr>
+            </m:fPr>
+            <m:num>
+              <m:r>
+                <w:rPr>
+                  <w:rFonts w:ascii="Cambria Math" w:eastAsiaTheme="minorEastAsia" w:hAnsi="Cambria Math"/>
+                </w:rPr>
+                <m:t>d</m:t>
+              </m:r>
+              <m:sSub>
+                <m:sSubPr>
+                  <m:ctrlPr>
+                    <w:rPr>
+                      <w:rFonts w:ascii="Cambria Math" w:eastAsiaTheme="minorEastAsia" w:hAnsi="Cambria Math"/>
+                      <w:i/>
+                    </w:rPr>
+                  </m:ctrlPr>
+                </m:sSubPr>
+                <m:e>
+                  <m:r>
+                    <w:rPr>
+                      <w:rFonts w:ascii="Cambria Math" w:eastAsiaTheme="minorEastAsia" w:hAnsi="Cambria Math"/>
+                    </w:rPr>
+                    <m:t>Q</m:t>
+                  </m:r>
+                </m:e>
+                <m:sub>
+                  <m:r>
+                    <w:rPr>
+                      <w:rFonts w:ascii="Cambria Math" w:eastAsiaTheme="minorEastAsia" w:hAnsi="Cambria Math"/>
+                    </w:rPr>
+                    <m:t>kl</m:t>
+                  </m:r>
+                </m:sub>
+              </m:sSub>
+            </m:num>
+            <m:den>
+              <m:r>
+                <w:rPr>
+                  <w:rFonts w:ascii="Cambria Math" w:eastAsiaTheme="minorEastAsia" w:hAnsi="Cambria Math"/>
+                </w:rPr>
+                <m:t>dV</m:t>
+              </m:r>
+            </m:den>
+          </m:f>
+          <m:r>
+            <w:rPr>
+              <w:rFonts w:ascii="Cambria Math" w:eastAsiaTheme="minorEastAsia" w:hAnsi="Cambria Math"/>
+            </w:rPr>
+            <m:t>=</m:t>
+          </m:r>
+          <m:f>
+            <m:fPr>
+              <m:ctrlPr>
+                <w:rPr>
+                  <w:rFonts w:ascii="Cambria Math" w:eastAsiaTheme="minorEastAsia" w:hAnsi="Cambria Math"/>
+                  <w:i/>
+                </w:rPr>
+              </m:ctrlPr>
+            </m:fPr>
+            <m:num>
+              <m:sSub>
+                <m:sSubPr>
+                  <m:ctrlPr>
+                    <w:rPr>
+                      <w:rFonts w:ascii="Cambria Math" w:eastAsiaTheme="minorEastAsia" w:hAnsi="Cambria Math"/>
+                      <w:i/>
+                    </w:rPr>
+                  </m:ctrlPr>
+                </m:sSubPr>
+                <m:e>
+                  <m:r>
+                    <w:rPr>
+                      <w:rFonts w:ascii="Cambria Math" w:eastAsiaTheme="minorEastAsia" w:hAnsi="Cambria Math"/>
+                    </w:rPr>
+                    <m:t>Q</m:t>
+                  </m:r>
+                </m:e>
+                <m:sub>
+                  <m:r>
+                    <w:rPr>
+                      <w:rFonts w:ascii="Cambria Math" w:eastAsiaTheme="minorEastAsia" w:hAnsi="Cambria Math"/>
+                    </w:rPr>
+                    <m:t>kl0</m:t>
+                  </m:r>
+                </m:sub>
+              </m:sSub>
+            </m:num>
+            <m:den>
+              <m:sSub>
+                <m:sSubPr>
+                  <m:ctrlPr>
+                    <w:rPr>
+                      <w:rFonts w:ascii="Cambria Math" w:eastAsiaTheme="minorEastAsia" w:hAnsi="Cambria Math"/>
+                      <w:i/>
+                    </w:rPr>
+                  </m:ctrlPr>
+                </m:sSubPr>
+                <m:e>
+                  <m:r>
+                    <w:rPr>
+                      <w:rFonts w:ascii="Cambria Math" w:eastAsiaTheme="minorEastAsia" w:hAnsi="Cambria Math"/>
+                    </w:rPr>
+                    <m:t>V</m:t>
+                  </m:r>
+                </m:e>
+                <m:sub>
+                  <m:r>
+                    <w:rPr>
+                      <w:rFonts w:ascii="Cambria Math" w:eastAsiaTheme="minorEastAsia" w:hAnsi="Cambria Math"/>
+                    </w:rPr>
+                    <m:t>knom</m:t>
+                  </m:r>
+                </m:sub>
+              </m:sSub>
+            </m:den>
+          </m:f>
+          <m:d>
+            <m:dPr>
+              <m:ctrlPr>
+                <w:rPr>
+                  <w:rFonts w:ascii="Cambria Math" w:eastAsiaTheme="minorEastAsia" w:hAnsi="Cambria Math"/>
+                  <w:i/>
+                </w:rPr>
+              </m:ctrlPr>
+            </m:dPr>
+            <m:e>
+              <m:sSub>
+                <m:sSubPr>
+                  <m:ctrlPr>
+                    <w:rPr>
+                      <w:rFonts w:ascii="Cambria Math" w:eastAsiaTheme="minorEastAsia" w:hAnsi="Cambria Math"/>
+                      <w:i/>
+                    </w:rPr>
+                  </m:ctrlPr>
+                </m:sSubPr>
+                <m:e>
+                  <m:r>
+                    <w:rPr>
+                      <w:rFonts w:ascii="Cambria Math" w:eastAsiaTheme="minorEastAsia" w:hAnsi="Cambria Math"/>
+                    </w:rPr>
+                    <m:t>b</m:t>
+                  </m:r>
+                </m:e>
+                <m:sub>
+                  <m:r>
+                    <w:rPr>
+                      <w:rFonts w:ascii="Cambria Math" w:eastAsiaTheme="minorEastAsia" w:hAnsi="Cambria Math"/>
+                    </w:rPr>
+                    <m:t>1</m:t>
+                  </m:r>
+                </m:sub>
+              </m:sSub>
+              <m:r>
+                <w:rPr>
+                  <w:rFonts w:ascii="Cambria Math" w:eastAsiaTheme="minorEastAsia" w:hAnsi="Cambria Math"/>
+                </w:rPr>
+                <m:t>+2</m:t>
+              </m:r>
+              <m:f>
+                <m:fPr>
+                  <m:ctrlPr>
+                    <w:rPr>
+                      <w:rFonts w:ascii="Cambria Math" w:eastAsiaTheme="minorEastAsia" w:hAnsi="Cambria Math"/>
+                      <w:i/>
+                    </w:rPr>
+                  </m:ctrlPr>
+                </m:fPr>
+                <m:num>
+                  <m:sSub>
+                    <m:sSubPr>
+                      <m:ctrlPr>
+                        <w:rPr>
+                          <w:rFonts w:ascii="Cambria Math" w:eastAsiaTheme="minorEastAsia" w:hAnsi="Cambria Math"/>
+                          <w:i/>
+                        </w:rPr>
+                      </m:ctrlPr>
+                    </m:sSubPr>
+                    <m:e>
+                      <m:r>
+                        <w:rPr>
+                          <w:rFonts w:ascii="Cambria Math" w:eastAsiaTheme="minorEastAsia" w:hAnsi="Cambria Math"/>
+                        </w:rPr>
+                        <m:t>b</m:t>
+                      </m:r>
+                    </m:e>
+                    <m:sub>
+                      <m:r>
+                        <w:rPr>
+                          <w:rFonts w:ascii="Cambria Math" w:eastAsiaTheme="minorEastAsia" w:hAnsi="Cambria Math"/>
+                        </w:rPr>
+                        <m:t>2</m:t>
+                      </m:r>
+                    </m:sub>
+                  </m:sSub>
+                  <m:sSub>
+                    <m:sSubPr>
+                      <m:ctrlPr>
+                        <w:rPr>
+                          <w:rFonts w:ascii="Cambria Math" w:eastAsiaTheme="minorEastAsia" w:hAnsi="Cambria Math"/>
+                          <w:i/>
+                        </w:rPr>
+                      </m:ctrlPr>
+                    </m:sSubPr>
+                    <m:e>
+                      <m:r>
+                        <w:rPr>
+                          <w:rFonts w:ascii="Cambria Math" w:eastAsiaTheme="minorEastAsia" w:hAnsi="Cambria Math"/>
+                        </w:rPr>
+                        <m:t>V</m:t>
+                      </m:r>
+                    </m:e>
+                    <m:sub>
+                      <m:r>
+                        <w:rPr>
+                          <w:rFonts w:ascii="Cambria Math" w:eastAsiaTheme="minorEastAsia" w:hAnsi="Cambria Math"/>
+                        </w:rPr>
+                        <m:t>k</m:t>
+                      </m:r>
+                    </m:sub>
+                  </m:sSub>
+                </m:num>
+                <m:den>
+                  <m:sSub>
+                    <m:sSubPr>
+                      <m:ctrlPr>
+                        <w:rPr>
+                          <w:rFonts w:ascii="Cambria Math" w:eastAsiaTheme="minorEastAsia" w:hAnsi="Cambria Math"/>
+                          <w:i/>
+                        </w:rPr>
+                      </m:ctrlPr>
+                    </m:sSubPr>
+                    <m:e>
+                      <m:r>
+                        <w:rPr>
+                          <w:rFonts w:ascii="Cambria Math" w:eastAsiaTheme="minorEastAsia" w:hAnsi="Cambria Math"/>
+                        </w:rPr>
+                        <m:t>V</m:t>
+                      </m:r>
+                    </m:e>
+                    <m:sub>
+                      <m:r>
+                        <w:rPr>
+                          <w:rFonts w:ascii="Cambria Math" w:eastAsiaTheme="minorEastAsia" w:hAnsi="Cambria Math"/>
+                        </w:rPr>
+                        <m:t>knom</m:t>
+                      </m:r>
+                    </m:sub>
+                  </m:sSub>
+                </m:den>
+              </m:f>
+            </m:e>
+          </m:d>
+        </m:oMath>
+      </m:oMathPara>
+    </w:p>
+    <w:p>
+      <w:pPr>
+        <w:rPr>
+          <w:rFonts w:eastAsiaTheme="minorEastAsia"/>
+          <w:i/>
+          <w:lang w:val="en-US"/>
+        </w:rPr>
+      </w:pPr>
+    </w:p>
+    <w:p>
+      <w:pPr>
+        <w:rPr>
+          <w:rFonts w:eastAsiaTheme="minorEastAsia"/>
+        </w:rPr>
+      </w:pPr>
       <w:r>
         <w:rPr>
           <w:rFonts w:eastAsiaTheme="minorEastAsia"/>
@@ -2587,6 +4423,7 @@
           <w:szCs w:val="18"/>
           <w:lang w:eastAsia="ru-RU"/>
         </w:rPr>
+        <w:lastRenderedPageBreak/>
         <w:t>https://en.wikipedia.org/wiki/Spline_interpolation</w:t>
       </w:r>
     </w:p>
@@ -3356,7 +5193,6 @@
             <w:rPr>
               <w:rFonts w:ascii="Cambria Math" w:eastAsiaTheme="minorEastAsia" w:hAnsi="Cambria Math"/>
             </w:rPr>
-            <w:lastRenderedPageBreak/>
             <m:t>a=</m:t>
           </m:r>
           <m:sSub>
@@ -4755,6 +6591,7 @@
                 <w:rPr>
                   <w:rFonts w:ascii="Cambria Math" w:hAnsi="Cambria Math"/>
                   <w:i/>
+                  <w:lang w:val="en-US"/>
                 </w:rPr>
               </m:ctrlPr>
             </m:sSubPr>
@@ -4762,6 +6599,7 @@
               <m:r>
                 <w:rPr>
                   <w:rFonts w:ascii="Cambria Math" w:hAnsi="Cambria Math"/>
+                  <w:lang w:val="en-US"/>
                 </w:rPr>
                 <m:t>g</m:t>
               </m:r>
@@ -4770,6 +6608,7 @@
               <m:r>
                 <w:rPr>
                   <w:rFonts w:ascii="Cambria Math" w:hAnsi="Cambria Math"/>
+                  <w:lang w:val="en-US"/>
                 </w:rPr>
                 <m:t>kk</m:t>
               </m:r>
@@ -4956,15 +6795,7 @@
                   <w:highlight w:val="cyan"/>
                   <w:lang w:val="en-US"/>
                 </w:rPr>
-                <m:t>+</m:t>
-              </m:r>
-              <m:r>
-                <w:rPr>
-                  <w:rFonts w:ascii="Cambria Math" w:hAnsi="Cambria Math"/>
-                  <w:highlight w:val="cyan"/>
-                  <w:lang w:val="en-US"/>
-                </w:rPr>
-                <m:t>2</m:t>
+                <m:t>+2</m:t>
               </m:r>
               <m:sSub>
                 <m:sSubPr>
@@ -5845,6 +7676,13 @@
                 </w:rPr>
                 <m:t>b</m:t>
               </m:r>
+              <m:ctrlPr>
+                <w:rPr>
+                  <w:rFonts w:ascii="Cambria Math" w:hAnsi="Cambria Math"/>
+                  <w:i/>
+                  <w:lang w:val="en-US"/>
+                </w:rPr>
+              </m:ctrlPr>
             </m:e>
             <m:sub>
               <m:r>
@@ -6318,13 +8156,7 @@
                     <w:rPr>
                       <w:rFonts w:ascii="Cambria Math" w:hAnsi="Cambria Math"/>
                     </w:rPr>
-                    <m:t>k</m:t>
-                  </m:r>
-                  <m:r>
-                    <w:rPr>
-                      <w:rFonts w:ascii="Cambria Math" w:hAnsi="Cambria Math"/>
-                    </w:rPr>
-                    <m:t>im</m:t>
+                    <m:t>kim</m:t>
                   </m:r>
                 </m:sub>
               </m:sSub>
@@ -6387,6 +8219,13 @@
                 </w:rPr>
                 <m:t>g</m:t>
               </m:r>
+              <m:ctrlPr>
+                <w:rPr>
+                  <w:rFonts w:ascii="Cambria Math" w:hAnsi="Cambria Math"/>
+                  <w:i/>
+                  <w:lang w:val="en-US"/>
+                </w:rPr>
+              </m:ctrlPr>
             </m:e>
             <m:sub>
               <m:r>
@@ -6823,16 +8662,753 @@
         <w:rPr>
           <w:rFonts w:eastAsiaTheme="minorEastAsia"/>
         </w:rPr>
-        <w:t>Производные от мощносте</w:t>
+        <w:t xml:space="preserve">Производные от мощностей попарно равны </w:t>
       </w:r>
-      <w:bookmarkStart w:id="0" w:name="_GoBack"/>
-      <w:bookmarkEnd w:id="0"/>
-      <w:r>
+    </w:p>
+    <w:p>
+      <w:pPr>
         <w:rPr>
           <w:rFonts w:eastAsiaTheme="minorEastAsia"/>
+          <w:lang w:val="en-US"/>
         </w:rPr>
-        <w:t xml:space="preserve">й попарно равны </w:t>
-      </w:r>
+      </w:pPr>
+    </w:p>
+    <w:p>
+      <w:pPr>
+        <w:rPr>
+          <w:rFonts w:eastAsiaTheme="minorEastAsia"/>
+          <w:lang w:val="en-US"/>
+        </w:rPr>
+      </w:pPr>
+      <m:oMathPara>
+        <m:oMath>
+          <m:f>
+            <m:fPr>
+              <m:ctrlPr>
+                <w:rPr>
+                  <w:rFonts w:ascii="Cambria Math" w:eastAsiaTheme="minorEastAsia" w:hAnsi="Cambria Math"/>
+                  <w:i/>
+                  <w:lang w:val="en-US"/>
+                </w:rPr>
+              </m:ctrlPr>
+            </m:fPr>
+            <m:num>
+              <m:r>
+                <w:rPr>
+                  <w:rFonts w:ascii="Cambria Math" w:eastAsiaTheme="minorEastAsia" w:hAnsi="Cambria Math"/>
+                  <w:lang w:val="en-US"/>
+                </w:rPr>
+                <m:t>d</m:t>
+              </m:r>
+              <m:sSub>
+                <m:sSubPr>
+                  <m:ctrlPr>
+                    <w:rPr>
+                      <w:rFonts w:ascii="Cambria Math" w:eastAsiaTheme="minorEastAsia" w:hAnsi="Cambria Math"/>
+                      <w:i/>
+                      <w:lang w:val="en-US"/>
+                    </w:rPr>
+                  </m:ctrlPr>
+                </m:sSubPr>
+                <m:e>
+                  <m:r>
+                    <w:rPr>
+                      <w:rFonts w:ascii="Cambria Math" w:eastAsiaTheme="minorEastAsia" w:hAnsi="Cambria Math"/>
+                      <w:lang w:val="en-US"/>
+                    </w:rPr>
+                    <m:t>I</m:t>
+                  </m:r>
+                </m:e>
+                <m:sub>
+                  <m:r>
+                    <w:rPr>
+                      <w:rFonts w:ascii="Cambria Math" w:eastAsiaTheme="minorEastAsia" w:hAnsi="Cambria Math"/>
+                      <w:lang w:val="en-US"/>
+                    </w:rPr>
+                    <m:t>kre</m:t>
+                  </m:r>
+                </m:sub>
+              </m:sSub>
+            </m:num>
+            <m:den>
+              <m:r>
+                <w:rPr>
+                  <w:rFonts w:ascii="Cambria Math" w:eastAsiaTheme="minorEastAsia" w:hAnsi="Cambria Math"/>
+                  <w:lang w:val="en-US"/>
+                </w:rPr>
+                <m:t>d</m:t>
+              </m:r>
+              <m:sSub>
+                <m:sSubPr>
+                  <m:ctrlPr>
+                    <w:rPr>
+                      <w:rFonts w:ascii="Cambria Math" w:eastAsiaTheme="minorEastAsia" w:hAnsi="Cambria Math"/>
+                      <w:i/>
+                      <w:lang w:val="en-US"/>
+                    </w:rPr>
+                  </m:ctrlPr>
+                </m:sSubPr>
+                <m:e>
+                  <m:r>
+                    <w:rPr>
+                      <w:rFonts w:ascii="Cambria Math" w:eastAsiaTheme="minorEastAsia" w:hAnsi="Cambria Math"/>
+                      <w:lang w:val="en-US"/>
+                    </w:rPr>
+                    <m:t>I</m:t>
+                  </m:r>
+                </m:e>
+                <m:sub>
+                  <m:r>
+                    <w:rPr>
+                      <w:rFonts w:ascii="Cambria Math" w:eastAsiaTheme="minorEastAsia" w:hAnsi="Cambria Math"/>
+                      <w:lang w:val="en-US"/>
+                    </w:rPr>
+                    <m:t>kgre</m:t>
+                  </m:r>
+                </m:sub>
+              </m:sSub>
+            </m:den>
+          </m:f>
+          <m:r>
+            <w:rPr>
+              <w:rFonts w:ascii="Cambria Math" w:eastAsiaTheme="minorEastAsia" w:hAnsi="Cambria Math"/>
+              <w:lang w:val="en-US"/>
+            </w:rPr>
+            <m:t xml:space="preserve">=-1,  </m:t>
+          </m:r>
+          <m:f>
+            <m:fPr>
+              <m:ctrlPr>
+                <w:rPr>
+                  <w:rFonts w:ascii="Cambria Math" w:eastAsiaTheme="minorEastAsia" w:hAnsi="Cambria Math"/>
+                  <w:i/>
+                  <w:lang w:val="en-US"/>
+                </w:rPr>
+              </m:ctrlPr>
+            </m:fPr>
+            <m:num>
+              <m:r>
+                <w:rPr>
+                  <w:rFonts w:ascii="Cambria Math" w:eastAsiaTheme="minorEastAsia" w:hAnsi="Cambria Math"/>
+                  <w:lang w:val="en-US"/>
+                </w:rPr>
+                <m:t>d</m:t>
+              </m:r>
+              <m:sSub>
+                <m:sSubPr>
+                  <m:ctrlPr>
+                    <w:rPr>
+                      <w:rFonts w:ascii="Cambria Math" w:eastAsiaTheme="minorEastAsia" w:hAnsi="Cambria Math"/>
+                      <w:i/>
+                      <w:lang w:val="en-US"/>
+                    </w:rPr>
+                  </m:ctrlPr>
+                </m:sSubPr>
+                <m:e>
+                  <m:r>
+                    <w:rPr>
+                      <w:rFonts w:ascii="Cambria Math" w:eastAsiaTheme="minorEastAsia" w:hAnsi="Cambria Math"/>
+                      <w:lang w:val="en-US"/>
+                    </w:rPr>
+                    <m:t>I</m:t>
+                  </m:r>
+                </m:e>
+                <m:sub>
+                  <m:r>
+                    <w:rPr>
+                      <w:rFonts w:ascii="Cambria Math" w:eastAsiaTheme="minorEastAsia" w:hAnsi="Cambria Math"/>
+                      <w:lang w:val="en-US"/>
+                    </w:rPr>
+                    <m:t>k</m:t>
+                  </m:r>
+                  <m:r>
+                    <w:rPr>
+                      <w:rFonts w:ascii="Cambria Math" w:eastAsiaTheme="minorEastAsia" w:hAnsi="Cambria Math"/>
+                      <w:lang w:val="en-US"/>
+                    </w:rPr>
+                    <m:t>im</m:t>
+                  </m:r>
+                </m:sub>
+              </m:sSub>
+            </m:num>
+            <m:den>
+              <m:r>
+                <w:rPr>
+                  <w:rFonts w:ascii="Cambria Math" w:eastAsiaTheme="minorEastAsia" w:hAnsi="Cambria Math"/>
+                  <w:lang w:val="en-US"/>
+                </w:rPr>
+                <m:t>d</m:t>
+              </m:r>
+              <m:sSub>
+                <m:sSubPr>
+                  <m:ctrlPr>
+                    <w:rPr>
+                      <w:rFonts w:ascii="Cambria Math" w:eastAsiaTheme="minorEastAsia" w:hAnsi="Cambria Math"/>
+                      <w:i/>
+                      <w:lang w:val="en-US"/>
+                    </w:rPr>
+                  </m:ctrlPr>
+                </m:sSubPr>
+                <m:e>
+                  <m:r>
+                    <w:rPr>
+                      <w:rFonts w:ascii="Cambria Math" w:eastAsiaTheme="minorEastAsia" w:hAnsi="Cambria Math"/>
+                      <w:lang w:val="en-US"/>
+                    </w:rPr>
+                    <m:t>I</m:t>
+                  </m:r>
+                </m:e>
+                <m:sub>
+                  <m:r>
+                    <w:rPr>
+                      <w:rFonts w:ascii="Cambria Math" w:eastAsiaTheme="minorEastAsia" w:hAnsi="Cambria Math"/>
+                      <w:lang w:val="en-US"/>
+                    </w:rPr>
+                    <m:t>kg</m:t>
+                  </m:r>
+                  <m:r>
+                    <w:rPr>
+                      <w:rFonts w:ascii="Cambria Math" w:eastAsiaTheme="minorEastAsia" w:hAnsi="Cambria Math"/>
+                      <w:lang w:val="en-US"/>
+                    </w:rPr>
+                    <m:t>im</m:t>
+                  </m:r>
+                </m:sub>
+              </m:sSub>
+            </m:den>
+          </m:f>
+          <m:r>
+            <w:rPr>
+              <w:rFonts w:ascii="Cambria Math" w:eastAsiaTheme="minorEastAsia" w:hAnsi="Cambria Math"/>
+              <w:lang w:val="en-US"/>
+            </w:rPr>
+            <m:t>=-1</m:t>
+          </m:r>
+        </m:oMath>
+      </m:oMathPara>
+    </w:p>
+    <w:p>
+      <w:pPr>
+        <w:rPr>
+          <w:rFonts w:eastAsiaTheme="minorEastAsia"/>
+          <w:lang w:val="en-US"/>
+        </w:rPr>
+      </w:pPr>
+      <m:oMathPara>
+        <m:oMath>
+          <m:f>
+            <m:fPr>
+              <m:ctrlPr>
+                <w:rPr>
+                  <w:rFonts w:ascii="Cambria Math" w:hAnsi="Cambria Math"/>
+                  <w:i/>
+                </w:rPr>
+              </m:ctrlPr>
+            </m:fPr>
+            <m:num>
+              <m:r>
+                <w:rPr>
+                  <w:rFonts w:ascii="Cambria Math" w:hAnsi="Cambria Math"/>
+                </w:rPr>
+                <m:t>d</m:t>
+              </m:r>
+              <m:sSub>
+                <m:sSubPr>
+                  <m:ctrlPr>
+                    <w:rPr>
+                      <w:rFonts w:ascii="Cambria Math" w:hAnsi="Cambria Math"/>
+                      <w:i/>
+                    </w:rPr>
+                  </m:ctrlPr>
+                </m:sSubPr>
+                <m:e>
+                  <m:r>
+                    <w:rPr>
+                      <w:rFonts w:ascii="Cambria Math" w:hAnsi="Cambria Math"/>
+                    </w:rPr>
+                    <m:t>I</m:t>
+                  </m:r>
+                </m:e>
+                <m:sub>
+                  <m:r>
+                    <w:rPr>
+                      <w:rFonts w:ascii="Cambria Math" w:hAnsi="Cambria Math"/>
+                    </w:rPr>
+                    <m:t>kre</m:t>
+                  </m:r>
+                </m:sub>
+              </m:sSub>
+            </m:num>
+            <m:den>
+              <m:r>
+                <w:rPr>
+                  <w:rFonts w:ascii="Cambria Math" w:hAnsi="Cambria Math"/>
+                </w:rPr>
+                <m:t>d</m:t>
+              </m:r>
+              <m:sSub>
+                <m:sSubPr>
+                  <m:ctrlPr>
+                    <w:rPr>
+                      <w:rFonts w:ascii="Cambria Math" w:hAnsi="Cambria Math"/>
+                      <w:i/>
+                    </w:rPr>
+                  </m:ctrlPr>
+                </m:sSubPr>
+                <m:e>
+                  <m:r>
+                    <w:rPr>
+                      <w:rFonts w:ascii="Cambria Math" w:hAnsi="Cambria Math"/>
+                    </w:rPr>
+                    <m:t>V</m:t>
+                  </m:r>
+                </m:e>
+                <m:sub>
+                  <m:r>
+                    <w:rPr>
+                      <w:rFonts w:ascii="Cambria Math" w:hAnsi="Cambria Math"/>
+                    </w:rPr>
+                    <m:t>m</m:t>
+                  </m:r>
+                  <m:r>
+                    <w:rPr>
+                      <w:rFonts w:ascii="Cambria Math" w:hAnsi="Cambria Math"/>
+                    </w:rPr>
+                    <m:t>re</m:t>
+                  </m:r>
+                </m:sub>
+              </m:sSub>
+            </m:den>
+          </m:f>
+          <m:r>
+            <w:rPr>
+              <w:rFonts w:ascii="Cambria Math" w:hAnsi="Cambria Math"/>
+              <w:lang w:val="en-US"/>
+            </w:rPr>
+            <m:t>=-</m:t>
+          </m:r>
+          <m:sSub>
+            <m:sSubPr>
+              <m:ctrlPr>
+                <w:rPr>
+                  <w:rFonts w:ascii="Cambria Math" w:hAnsi="Cambria Math"/>
+                  <w:i/>
+                  <w:lang w:val="en-US"/>
+                </w:rPr>
+              </m:ctrlPr>
+            </m:sSubPr>
+            <m:e>
+              <m:r>
+                <w:rPr>
+                  <w:rFonts w:ascii="Cambria Math" w:hAnsi="Cambria Math"/>
+                  <w:lang w:val="en-US"/>
+                </w:rPr>
+                <m:t>g</m:t>
+              </m:r>
+            </m:e>
+            <m:sub>
+              <m:r>
+                <w:rPr>
+                  <w:rFonts w:ascii="Cambria Math" w:hAnsi="Cambria Math"/>
+                  <w:lang w:val="en-US"/>
+                </w:rPr>
+                <m:t>k</m:t>
+              </m:r>
+              <m:r>
+                <w:rPr>
+                  <w:rFonts w:ascii="Cambria Math" w:hAnsi="Cambria Math"/>
+                  <w:lang w:val="en-US"/>
+                </w:rPr>
+                <m:t>m</m:t>
+              </m:r>
+            </m:sub>
+          </m:sSub>
+          <m:r>
+            <w:rPr>
+              <w:rFonts w:ascii="Cambria Math" w:hAnsi="Cambria Math"/>
+              <w:lang w:val="en-US"/>
+            </w:rPr>
+            <m:t xml:space="preserve">,   </m:t>
+          </m:r>
+          <m:f>
+            <m:fPr>
+              <m:ctrlPr>
+                <w:rPr>
+                  <w:rFonts w:ascii="Cambria Math" w:hAnsi="Cambria Math"/>
+                  <w:i/>
+                </w:rPr>
+              </m:ctrlPr>
+            </m:fPr>
+            <m:num>
+              <m:r>
+                <w:rPr>
+                  <w:rFonts w:ascii="Cambria Math" w:hAnsi="Cambria Math"/>
+                </w:rPr>
+                <m:t>d</m:t>
+              </m:r>
+              <m:sSub>
+                <m:sSubPr>
+                  <m:ctrlPr>
+                    <w:rPr>
+                      <w:rFonts w:ascii="Cambria Math" w:hAnsi="Cambria Math"/>
+                      <w:i/>
+                    </w:rPr>
+                  </m:ctrlPr>
+                </m:sSubPr>
+                <m:e>
+                  <m:r>
+                    <w:rPr>
+                      <w:rFonts w:ascii="Cambria Math" w:hAnsi="Cambria Math"/>
+                    </w:rPr>
+                    <m:t>I</m:t>
+                  </m:r>
+                </m:e>
+                <m:sub>
+                  <m:r>
+                    <w:rPr>
+                      <w:rFonts w:ascii="Cambria Math" w:hAnsi="Cambria Math"/>
+                    </w:rPr>
+                    <m:t>kre</m:t>
+                  </m:r>
+                </m:sub>
+              </m:sSub>
+            </m:num>
+            <m:den>
+              <m:r>
+                <w:rPr>
+                  <w:rFonts w:ascii="Cambria Math" w:hAnsi="Cambria Math"/>
+                </w:rPr>
+                <m:t>d</m:t>
+              </m:r>
+              <m:sSub>
+                <m:sSubPr>
+                  <m:ctrlPr>
+                    <w:rPr>
+                      <w:rFonts w:ascii="Cambria Math" w:hAnsi="Cambria Math"/>
+                      <w:i/>
+                    </w:rPr>
+                  </m:ctrlPr>
+                </m:sSubPr>
+                <m:e>
+                  <m:r>
+                    <w:rPr>
+                      <w:rFonts w:ascii="Cambria Math" w:hAnsi="Cambria Math"/>
+                    </w:rPr>
+                    <m:t>V</m:t>
+                  </m:r>
+                </m:e>
+                <m:sub>
+                  <m:r>
+                    <w:rPr>
+                      <w:rFonts w:ascii="Cambria Math" w:hAnsi="Cambria Math"/>
+                    </w:rPr>
+                    <m:t>mim</m:t>
+                  </m:r>
+                </m:sub>
+              </m:sSub>
+            </m:den>
+          </m:f>
+          <m:r>
+            <w:rPr>
+              <w:rFonts w:ascii="Cambria Math" w:hAnsi="Cambria Math"/>
+              <w:lang w:val="en-US"/>
+            </w:rPr>
+            <m:t>=</m:t>
+          </m:r>
+          <m:sSub>
+            <m:sSubPr>
+              <m:ctrlPr>
+                <w:rPr>
+                  <w:rFonts w:ascii="Cambria Math" w:hAnsi="Cambria Math"/>
+                  <w:i/>
+                </w:rPr>
+              </m:ctrlPr>
+            </m:sSubPr>
+            <m:e>
+              <m:r>
+                <w:rPr>
+                  <w:rFonts w:ascii="Cambria Math" w:hAnsi="Cambria Math"/>
+                </w:rPr>
+                <m:t>b</m:t>
+              </m:r>
+            </m:e>
+            <m:sub>
+              <m:r>
+                <w:rPr>
+                  <w:rFonts w:ascii="Cambria Math" w:hAnsi="Cambria Math"/>
+                </w:rPr>
+                <m:t>km</m:t>
+              </m:r>
+            </m:sub>
+          </m:sSub>
+        </m:oMath>
+      </m:oMathPara>
+    </w:p>
+    <w:p>
+      <w:pPr>
+        <w:rPr>
+          <w:rFonts w:eastAsiaTheme="minorEastAsia"/>
+          <w:lang w:val="en-US"/>
+        </w:rPr>
+      </w:pPr>
+      <m:oMathPara>
+        <m:oMath>
+          <m:f>
+            <m:fPr>
+              <m:ctrlPr>
+                <w:rPr>
+                  <w:rFonts w:ascii="Cambria Math" w:hAnsi="Cambria Math"/>
+                  <w:i/>
+                </w:rPr>
+              </m:ctrlPr>
+            </m:fPr>
+            <m:num>
+              <m:r>
+                <w:rPr>
+                  <w:rFonts w:ascii="Cambria Math" w:hAnsi="Cambria Math"/>
+                </w:rPr>
+                <m:t>d</m:t>
+              </m:r>
+              <m:sSub>
+                <m:sSubPr>
+                  <m:ctrlPr>
+                    <w:rPr>
+                      <w:rFonts w:ascii="Cambria Math" w:hAnsi="Cambria Math"/>
+                      <w:i/>
+                    </w:rPr>
+                  </m:ctrlPr>
+                </m:sSubPr>
+                <m:e>
+                  <m:r>
+                    <w:rPr>
+                      <w:rFonts w:ascii="Cambria Math" w:hAnsi="Cambria Math"/>
+                    </w:rPr>
+                    <m:t>I</m:t>
+                  </m:r>
+                </m:e>
+                <m:sub>
+                  <m:r>
+                    <w:rPr>
+                      <w:rFonts w:ascii="Cambria Math" w:hAnsi="Cambria Math"/>
+                    </w:rPr>
+                    <m:t>kim</m:t>
+                  </m:r>
+                </m:sub>
+              </m:sSub>
+            </m:num>
+            <m:den>
+              <m:r>
+                <w:rPr>
+                  <w:rFonts w:ascii="Cambria Math" w:hAnsi="Cambria Math"/>
+                </w:rPr>
+                <m:t>d</m:t>
+              </m:r>
+              <m:sSub>
+                <m:sSubPr>
+                  <m:ctrlPr>
+                    <w:rPr>
+                      <w:rFonts w:ascii="Cambria Math" w:hAnsi="Cambria Math"/>
+                      <w:i/>
+                    </w:rPr>
+                  </m:ctrlPr>
+                </m:sSubPr>
+                <m:e>
+                  <m:r>
+                    <w:rPr>
+                      <w:rFonts w:ascii="Cambria Math" w:hAnsi="Cambria Math"/>
+                    </w:rPr>
+                    <m:t>V</m:t>
+                  </m:r>
+                </m:e>
+                <m:sub>
+                  <m:r>
+                    <w:rPr>
+                      <w:rFonts w:ascii="Cambria Math" w:hAnsi="Cambria Math"/>
+                    </w:rPr>
+                    <m:t>m</m:t>
+                  </m:r>
+                  <m:r>
+                    <w:rPr>
+                      <w:rFonts w:ascii="Cambria Math" w:hAnsi="Cambria Math"/>
+                    </w:rPr>
+                    <m:t>re</m:t>
+                  </m:r>
+                </m:sub>
+              </m:sSub>
+            </m:den>
+          </m:f>
+          <m:r>
+            <w:rPr>
+              <w:rFonts w:ascii="Cambria Math" w:hAnsi="Cambria Math"/>
+              <w:lang w:val="en-US"/>
+            </w:rPr>
+            <m:t>=-</m:t>
+          </m:r>
+          <m:sSub>
+            <m:sSubPr>
+              <m:ctrlPr>
+                <w:rPr>
+                  <w:rFonts w:ascii="Cambria Math" w:hAnsi="Cambria Math"/>
+                  <w:i/>
+                </w:rPr>
+              </m:ctrlPr>
+            </m:sSubPr>
+            <m:e>
+              <m:r>
+                <w:rPr>
+                  <w:rFonts w:ascii="Cambria Math" w:hAnsi="Cambria Math"/>
+                </w:rPr>
+                <m:t>b</m:t>
+              </m:r>
+              <m:ctrlPr>
+                <w:rPr>
+                  <w:rFonts w:ascii="Cambria Math" w:hAnsi="Cambria Math"/>
+                  <w:i/>
+                  <w:lang w:val="en-US"/>
+                </w:rPr>
+              </m:ctrlPr>
+            </m:e>
+            <m:sub>
+              <m:r>
+                <w:rPr>
+                  <w:rFonts w:ascii="Cambria Math" w:hAnsi="Cambria Math"/>
+                </w:rPr>
+                <m:t>k</m:t>
+              </m:r>
+              <m:r>
+                <w:rPr>
+                  <w:rFonts w:ascii="Cambria Math" w:hAnsi="Cambria Math"/>
+                </w:rPr>
+                <m:t>m</m:t>
+              </m:r>
+            </m:sub>
+          </m:sSub>
+          <m:r>
+            <w:rPr>
+              <w:rFonts w:ascii="Cambria Math" w:hAnsi="Cambria Math"/>
+            </w:rPr>
+            <m:t xml:space="preserve">,   </m:t>
+          </m:r>
+          <m:f>
+            <m:fPr>
+              <m:ctrlPr>
+                <w:rPr>
+                  <w:rFonts w:ascii="Cambria Math" w:hAnsi="Cambria Math"/>
+                  <w:i/>
+                </w:rPr>
+              </m:ctrlPr>
+            </m:fPr>
+            <m:num>
+              <m:r>
+                <w:rPr>
+                  <w:rFonts w:ascii="Cambria Math" w:hAnsi="Cambria Math"/>
+                </w:rPr>
+                <m:t>d</m:t>
+              </m:r>
+              <m:sSub>
+                <m:sSubPr>
+                  <m:ctrlPr>
+                    <w:rPr>
+                      <w:rFonts w:ascii="Cambria Math" w:hAnsi="Cambria Math"/>
+                      <w:i/>
+                    </w:rPr>
+                  </m:ctrlPr>
+                </m:sSubPr>
+                <m:e>
+                  <m:r>
+                    <w:rPr>
+                      <w:rFonts w:ascii="Cambria Math" w:hAnsi="Cambria Math"/>
+                    </w:rPr>
+                    <m:t>I</m:t>
+                  </m:r>
+                </m:e>
+                <m:sub>
+                  <m:r>
+                    <w:rPr>
+                      <w:rFonts w:ascii="Cambria Math" w:hAnsi="Cambria Math"/>
+                    </w:rPr>
+                    <m:t>kim</m:t>
+                  </m:r>
+                </m:sub>
+              </m:sSub>
+            </m:num>
+            <m:den>
+              <m:r>
+                <w:rPr>
+                  <w:rFonts w:ascii="Cambria Math" w:hAnsi="Cambria Math"/>
+                </w:rPr>
+                <m:t>d</m:t>
+              </m:r>
+              <m:sSub>
+                <m:sSubPr>
+                  <m:ctrlPr>
+                    <w:rPr>
+                      <w:rFonts w:ascii="Cambria Math" w:hAnsi="Cambria Math"/>
+                      <w:i/>
+                    </w:rPr>
+                  </m:ctrlPr>
+                </m:sSubPr>
+                <m:e>
+                  <m:r>
+                    <w:rPr>
+                      <w:rFonts w:ascii="Cambria Math" w:hAnsi="Cambria Math"/>
+                    </w:rPr>
+                    <m:t>V</m:t>
+                  </m:r>
+                </m:e>
+                <m:sub>
+                  <m:r>
+                    <w:rPr>
+                      <w:rFonts w:ascii="Cambria Math" w:hAnsi="Cambria Math"/>
+                    </w:rPr>
+                    <m:t>mim</m:t>
+                  </m:r>
+                </m:sub>
+              </m:sSub>
+            </m:den>
+          </m:f>
+          <m:r>
+            <w:rPr>
+              <w:rFonts w:ascii="Cambria Math" w:hAnsi="Cambria Math"/>
+              <w:lang w:val="en-US"/>
+            </w:rPr>
+            <m:t>=-</m:t>
+          </m:r>
+          <m:sSub>
+            <m:sSubPr>
+              <m:ctrlPr>
+                <w:rPr>
+                  <w:rFonts w:ascii="Cambria Math" w:hAnsi="Cambria Math"/>
+                  <w:i/>
+                </w:rPr>
+              </m:ctrlPr>
+            </m:sSubPr>
+            <m:e>
+              <m:r>
+                <w:rPr>
+                  <w:rFonts w:ascii="Cambria Math" w:hAnsi="Cambria Math"/>
+                </w:rPr>
+                <m:t>g</m:t>
+              </m:r>
+              <m:ctrlPr>
+                <w:rPr>
+                  <w:rFonts w:ascii="Cambria Math" w:hAnsi="Cambria Math"/>
+                  <w:i/>
+                  <w:lang w:val="en-US"/>
+                </w:rPr>
+              </m:ctrlPr>
+            </m:e>
+            <m:sub>
+              <m:r>
+                <w:rPr>
+                  <w:rFonts w:ascii="Cambria Math" w:hAnsi="Cambria Math"/>
+                </w:rPr>
+                <m:t>km</m:t>
+              </m:r>
+            </m:sub>
+          </m:sSub>
+        </m:oMath>
+      </m:oMathPara>
     </w:p>
     <w:sectPr>
       <w:pgSz w:w="11906" w:h="16838"/>
@@ -7009,8 +9585,11 @@
     <w:lsdException w:name="Table 3D effects 3" w:semiHidden="1" w:unhideWhenUsed="1"/>
     <w:lsdException w:name="Table Contemporary" w:semiHidden="1" w:unhideWhenUsed="1"/>
     <w:lsdException w:name="Table Elegant" w:semiHidden="1" w:unhideWhenUsed="1"/>
+    <w:lsdException w:name="Table Professional" w:semiHidden="1" w:unhideWhenUsed="1"/>
     <w:lsdException w:name="Table Subtle 1" w:semiHidden="1" w:unhideWhenUsed="1"/>
     <w:lsdException w:name="Table Subtle 2" w:semiHidden="1" w:unhideWhenUsed="1"/>
+    <w:lsdException w:name="Table Web 1" w:semiHidden="1" w:unhideWhenUsed="1"/>
+    <w:lsdException w:name="Table Web 2" w:semiHidden="1" w:unhideWhenUsed="1"/>
     <w:lsdException w:name="Table Web 3" w:semiHidden="1" w:unhideWhenUsed="1"/>
     <w:lsdException w:name="Balloon Text" w:semiHidden="1" w:unhideWhenUsed="1"/>
     <w:lsdException w:name="Table Grid" w:uiPriority="39"/>

</xml_diff>

<commit_message>
Zero load flow works
</commit_message>
<xml_diff>
--- a/Docs/Уравнения сети YU=I.docx
+++ b/Docs/Уравнения сети YU=I.docx
@@ -1,6 +1,6 @@
 
 <file path=word/document.xml><?xml version="1.0" encoding="utf-8"?>
-<w:document xmlns:wpc="http://schemas.microsoft.com/office/word/2010/wordprocessingCanvas" xmlns:cx="http://schemas.microsoft.com/office/drawing/2014/chartex" xmlns:cx1="http://schemas.microsoft.com/office/drawing/2015/9/8/chartex" xmlns:cx2="http://schemas.microsoft.com/office/drawing/2015/10/21/chartex" xmlns:cx3="http://schemas.microsoft.com/office/drawing/2016/5/9/chartex" xmlns:cx4="http://schemas.microsoft.com/office/drawing/2016/5/10/chartex" xmlns:cx5="http://schemas.microsoft.com/office/drawing/2016/5/11/chartex" xmlns:cx6="http://schemas.microsoft.com/office/drawing/2016/5/12/chartex" xmlns:cx7="http://schemas.microsoft.com/office/drawing/2016/5/13/chartex" xmlns:cx8="http://schemas.microsoft.com/office/drawing/2016/5/14/chartex" xmlns:mc="http://schemas.openxmlformats.org/markup-compatibility/2006" xmlns:aink="http://schemas.microsoft.com/office/drawing/2016/ink" xmlns:am3d="http://schemas.microsoft.com/office/drawing/2017/model3d" xmlns:o="urn:schemas-microsoft-com:office:office" xmlns:r="http://schemas.openxmlformats.org/officeDocument/2006/relationships" xmlns:m="http://schemas.openxmlformats.org/officeDocument/2006/math" xmlns:v="urn:schemas-microsoft-com:vml" xmlns:wp14="http://schemas.microsoft.com/office/word/2010/wordprocessingDrawing" xmlns:wp="http://schemas.openxmlformats.org/drawingml/2006/wordprocessingDrawing" xmlns:w10="urn:schemas-microsoft-com:office:word" xmlns:w="http://schemas.openxmlformats.org/wordprocessingml/2006/main" xmlns:w14="http://schemas.microsoft.com/office/word/2010/wordml" xmlns:w15="http://schemas.microsoft.com/office/word/2012/wordml" xmlns:w16cid="http://schemas.microsoft.com/office/word/2016/wordml/cid" xmlns:w16se="http://schemas.microsoft.com/office/word/2015/wordml/symex" xmlns:wpg="http://schemas.microsoft.com/office/word/2010/wordprocessingGroup" xmlns:wpi="http://schemas.microsoft.com/office/word/2010/wordprocessingInk" xmlns:wne="http://schemas.microsoft.com/office/word/2006/wordml" xmlns:wps="http://schemas.microsoft.com/office/word/2010/wordprocessingShape" mc:Ignorable="w14 w15 w16se w16cid wp14">
+<w:document xmlns:wpc="http://schemas.microsoft.com/office/word/2010/wordprocessingCanvas" xmlns:cx="http://schemas.microsoft.com/office/drawing/2014/chartex" xmlns:cx1="http://schemas.microsoft.com/office/drawing/2015/9/8/chartex" xmlns:cx2="http://schemas.microsoft.com/office/drawing/2015/10/21/chartex" xmlns:cx3="http://schemas.microsoft.com/office/drawing/2016/5/9/chartex" xmlns:cx4="http://schemas.microsoft.com/office/drawing/2016/5/10/chartex" xmlns:cx5="http://schemas.microsoft.com/office/drawing/2016/5/11/chartex" xmlns:cx6="http://schemas.microsoft.com/office/drawing/2016/5/12/chartex" xmlns:cx7="http://schemas.microsoft.com/office/drawing/2016/5/13/chartex" xmlns:cx8="http://schemas.microsoft.com/office/drawing/2016/5/14/chartex" xmlns:mc="http://schemas.openxmlformats.org/markup-compatibility/2006" xmlns:aink="http://schemas.microsoft.com/office/drawing/2016/ink" xmlns:am3d="http://schemas.microsoft.com/office/drawing/2017/model3d" xmlns:o="urn:schemas-microsoft-com:office:office" xmlns:r="http://schemas.openxmlformats.org/officeDocument/2006/relationships" xmlns:m="http://schemas.openxmlformats.org/officeDocument/2006/math" xmlns:v="urn:schemas-microsoft-com:vml" xmlns:wp14="http://schemas.microsoft.com/office/word/2010/wordprocessingDrawing" xmlns:wp="http://schemas.openxmlformats.org/drawingml/2006/wordprocessingDrawing" xmlns:w10="urn:schemas-microsoft-com:office:word" xmlns:w="http://schemas.openxmlformats.org/wordprocessingml/2006/main" xmlns:w14="http://schemas.microsoft.com/office/word/2010/wordml" xmlns:w15="http://schemas.microsoft.com/office/word/2012/wordml" xmlns:w16cex="http://schemas.microsoft.com/office/word/2018/wordml/cex" xmlns:w16cid="http://schemas.microsoft.com/office/word/2016/wordml/cid" xmlns:w16="http://schemas.microsoft.com/office/word/2018/wordml" xmlns:w16sdtdh="http://schemas.microsoft.com/office/word/2020/wordml/sdtdatahash" xmlns:w16se="http://schemas.microsoft.com/office/word/2015/wordml/symex" xmlns:wpg="http://schemas.microsoft.com/office/word/2010/wordprocessingGroup" xmlns:wpi="http://schemas.microsoft.com/office/word/2010/wordprocessingInk" xmlns:wne="http://schemas.microsoft.com/office/word/2006/wordml" xmlns:wps="http://schemas.microsoft.com/office/word/2010/wordprocessingShape" mc:Ignorable="w14 w15 w16se w16cid w16 w16cex w16sdtdh wp14">
   <w:body>
     <w:p>
       <w:pPr>
@@ -758,13 +758,7 @@
                     <w:rPr>
                       <w:rFonts w:ascii="Cambria Math" w:eastAsiaTheme="minorEastAsia" w:hAnsi="Cambria Math"/>
                     </w:rPr>
-                    <m:t>)</m:t>
-                  </m:r>
-                  <m:r>
-                    <w:rPr>
-                      <w:rFonts w:ascii="Cambria Math" w:eastAsiaTheme="minorEastAsia" w:hAnsi="Cambria Math"/>
-                    </w:rPr>
-                    <m:t>)(V</m:t>
+                    <m:t>))(V</m:t>
                   </m:r>
                 </m:e>
                 <m:sub>
@@ -1344,13 +1338,7 @@
                     <w:rPr>
                       <w:rFonts w:ascii="Cambria Math" w:eastAsiaTheme="minorEastAsia" w:hAnsi="Cambria Math"/>
                     </w:rPr>
-                    <m:t>)</m:t>
-                  </m:r>
-                  <m:r>
-                    <w:rPr>
-                      <w:rFonts w:ascii="Cambria Math" w:eastAsiaTheme="minorEastAsia" w:hAnsi="Cambria Math"/>
-                    </w:rPr>
-                    <m:t>V</m:t>
+                    <m:t>)V</m:t>
                   </m:r>
                 </m:e>
                 <m:sub>
@@ -1832,13 +1820,7 @@
                     <w:rPr>
                       <w:rFonts w:ascii="Cambria Math" w:eastAsiaTheme="minorEastAsia" w:hAnsi="Cambria Math"/>
                     </w:rPr>
-                    <m:t>)</m:t>
-                  </m:r>
-                  <m:r>
-                    <w:rPr>
-                      <w:rFonts w:ascii="Cambria Math" w:eastAsiaTheme="minorEastAsia" w:hAnsi="Cambria Math"/>
-                    </w:rPr>
-                    <m:t>V</m:t>
+                    <m:t>)V</m:t>
                   </m:r>
                 </m:e>
                 <m:sub>
@@ -2905,8 +2887,6 @@
         </w:rPr>
         <w:t xml:space="preserve"> </w:t>
       </w:r>
-      <w:bookmarkStart w:id="0" w:name="_GoBack"/>
-      <w:bookmarkEnd w:id="0"/>
     </w:p>
     <w:p>
       <w:pPr>
@@ -3044,13 +3024,7 @@
                     <w:rPr>
                       <w:rFonts w:ascii="Cambria Math" w:eastAsiaTheme="minorEastAsia" w:hAnsi="Cambria Math"/>
                     </w:rPr>
-                    <m:t>l</m:t>
-                  </m:r>
-                  <m:r>
-                    <w:rPr>
-                      <w:rFonts w:ascii="Cambria Math" w:eastAsiaTheme="minorEastAsia" w:hAnsi="Cambria Math"/>
-                    </w:rPr>
-                    <m:t>0</m:t>
+                    <m:t>l0</m:t>
                   </m:r>
                 </m:sub>
               </m:sSub>
@@ -3082,13 +3056,7 @@
                     <w:rPr>
                       <w:rFonts w:ascii="Cambria Math" w:eastAsiaTheme="minorEastAsia" w:hAnsi="Cambria Math"/>
                     </w:rPr>
-                    <m:t>l</m:t>
-                  </m:r>
-                  <m:r>
-                    <w:rPr>
-                      <w:rFonts w:ascii="Cambria Math" w:eastAsiaTheme="minorEastAsia" w:hAnsi="Cambria Math"/>
-                    </w:rPr>
-                    <m:t>1</m:t>
+                    <m:t>l1</m:t>
                   </m:r>
                 </m:sub>
               </m:sSub>
@@ -3186,13 +3154,7 @@
                     <w:rPr>
                       <w:rFonts w:ascii="Cambria Math" w:eastAsiaTheme="minorEastAsia" w:hAnsi="Cambria Math"/>
                     </w:rPr>
-                    <m:t>l</m:t>
-                  </m:r>
-                  <m:r>
-                    <w:rPr>
-                      <w:rFonts w:ascii="Cambria Math" w:eastAsiaTheme="minorEastAsia" w:hAnsi="Cambria Math"/>
-                    </w:rPr>
-                    <m:t>2</m:t>
+                    <m:t>l2</m:t>
                   </m:r>
                 </m:sub>
               </m:sSub>
@@ -3419,13 +3381,7 @@
                     <w:rPr>
                       <w:rFonts w:ascii="Cambria Math" w:eastAsiaTheme="minorEastAsia" w:hAnsi="Cambria Math"/>
                     </w:rPr>
-                    <m:t>l</m:t>
-                  </m:r>
-                  <m:r>
-                    <w:rPr>
-                      <w:rFonts w:ascii="Cambria Math" w:eastAsiaTheme="minorEastAsia" w:hAnsi="Cambria Math"/>
-                    </w:rPr>
-                    <m:t>0</m:t>
+                    <m:t>l0</m:t>
                   </m:r>
                 </m:sub>
               </m:sSub>
@@ -3457,13 +3413,7 @@
                     <w:rPr>
                       <w:rFonts w:ascii="Cambria Math" w:eastAsiaTheme="minorEastAsia" w:hAnsi="Cambria Math"/>
                     </w:rPr>
-                    <m:t>l</m:t>
-                  </m:r>
-                  <m:r>
-                    <w:rPr>
-                      <w:rFonts w:ascii="Cambria Math" w:eastAsiaTheme="minorEastAsia" w:hAnsi="Cambria Math"/>
-                    </w:rPr>
-                    <m:t>1</m:t>
+                    <m:t>l1</m:t>
                   </m:r>
                 </m:sub>
               </m:sSub>
@@ -3561,13 +3511,7 @@
                     <w:rPr>
                       <w:rFonts w:ascii="Cambria Math" w:eastAsiaTheme="minorEastAsia" w:hAnsi="Cambria Math"/>
                     </w:rPr>
-                    <m:t>l</m:t>
-                  </m:r>
-                  <m:r>
-                    <w:rPr>
-                      <w:rFonts w:ascii="Cambria Math" w:eastAsiaTheme="minorEastAsia" w:hAnsi="Cambria Math"/>
-                    </w:rPr>
-                    <m:t>2</m:t>
+                    <m:t>l2</m:t>
                   </m:r>
                 </m:sub>
               </m:sSub>
@@ -3765,19 +3709,7 @@
                 <w:rPr>
                   <w:rFonts w:ascii="Cambria Math" w:eastAsiaTheme="minorEastAsia" w:hAnsi="Cambria Math"/>
                 </w:rPr>
-                <m:t>k</m:t>
-              </m:r>
-              <m:r>
-                <w:rPr>
-                  <w:rFonts w:ascii="Cambria Math" w:eastAsiaTheme="minorEastAsia" w:hAnsi="Cambria Math"/>
-                </w:rPr>
-                <m:t>g</m:t>
-              </m:r>
-              <m:r>
-                <w:rPr>
-                  <w:rFonts w:ascii="Cambria Math" w:eastAsiaTheme="minorEastAsia" w:hAnsi="Cambria Math"/>
-                </w:rPr>
-                <m:t>0</m:t>
+                <m:t>kg0</m:t>
               </m:r>
             </m:sub>
           </m:sSub>
@@ -3813,13 +3745,7 @@
                     <w:rPr>
                       <w:rFonts w:ascii="Cambria Math" w:eastAsiaTheme="minorEastAsia" w:hAnsi="Cambria Math"/>
                     </w:rPr>
-                    <m:t>g</m:t>
-                  </m:r>
-                  <m:r>
-                    <w:rPr>
-                      <w:rFonts w:ascii="Cambria Math" w:eastAsiaTheme="minorEastAsia" w:hAnsi="Cambria Math"/>
-                    </w:rPr>
-                    <m:t>0</m:t>
+                    <m:t>g0</m:t>
                   </m:r>
                 </m:sub>
               </m:sSub>
@@ -3851,13 +3777,7 @@
                     <w:rPr>
                       <w:rFonts w:ascii="Cambria Math" w:eastAsiaTheme="minorEastAsia" w:hAnsi="Cambria Math"/>
                     </w:rPr>
-                    <m:t>g</m:t>
-                  </m:r>
-                  <m:r>
-                    <w:rPr>
-                      <w:rFonts w:ascii="Cambria Math" w:eastAsiaTheme="minorEastAsia" w:hAnsi="Cambria Math"/>
-                    </w:rPr>
-                    <m:t>1</m:t>
+                    <m:t>g1</m:t>
                   </m:r>
                 </m:sub>
               </m:sSub>
@@ -3955,13 +3875,7 @@
                     <w:rPr>
                       <w:rFonts w:ascii="Cambria Math" w:eastAsiaTheme="minorEastAsia" w:hAnsi="Cambria Math"/>
                     </w:rPr>
-                    <m:t>g</m:t>
-                  </m:r>
-                  <m:r>
-                    <w:rPr>
-                      <w:rFonts w:ascii="Cambria Math" w:eastAsiaTheme="minorEastAsia" w:hAnsi="Cambria Math"/>
-                    </w:rPr>
-                    <m:t>2</m:t>
+                    <m:t>g2</m:t>
                   </m:r>
                 </m:sub>
               </m:sSub>
@@ -4082,13 +3996,7 @@
                 <w:rPr>
                   <w:rFonts w:ascii="Cambria Math" w:eastAsiaTheme="minorEastAsia" w:hAnsi="Cambria Math"/>
                 </w:rPr>
-                <m:t>k</m:t>
-              </m:r>
-              <m:r>
-                <w:rPr>
-                  <w:rFonts w:ascii="Cambria Math" w:eastAsiaTheme="minorEastAsia" w:hAnsi="Cambria Math"/>
-                </w:rPr>
-                <m:t>g</m:t>
+                <m:t>kg</m:t>
               </m:r>
             </m:sub>
           </m:sSub>
@@ -4158,19 +4066,7 @@
                 <w:rPr>
                   <w:rFonts w:ascii="Cambria Math" w:eastAsiaTheme="minorEastAsia" w:hAnsi="Cambria Math"/>
                 </w:rPr>
-                <m:t>k</m:t>
-              </m:r>
-              <m:r>
-                <w:rPr>
-                  <w:rFonts w:ascii="Cambria Math" w:eastAsiaTheme="minorEastAsia" w:hAnsi="Cambria Math"/>
-                </w:rPr>
-                <m:t>g</m:t>
-              </m:r>
-              <m:r>
-                <w:rPr>
-                  <w:rFonts w:ascii="Cambria Math" w:eastAsiaTheme="minorEastAsia" w:hAnsi="Cambria Math"/>
-                </w:rPr>
-                <m:t>0</m:t>
+                <m:t>kg0</m:t>
               </m:r>
             </m:sub>
           </m:sSub>
@@ -4206,13 +4102,7 @@
                     <w:rPr>
                       <w:rFonts w:ascii="Cambria Math" w:eastAsiaTheme="minorEastAsia" w:hAnsi="Cambria Math"/>
                     </w:rPr>
-                    <m:t>g</m:t>
-                  </m:r>
-                  <m:r>
-                    <w:rPr>
-                      <w:rFonts w:ascii="Cambria Math" w:eastAsiaTheme="minorEastAsia" w:hAnsi="Cambria Math"/>
-                    </w:rPr>
-                    <m:t>0</m:t>
+                    <m:t>g0</m:t>
                   </m:r>
                 </m:sub>
               </m:sSub>
@@ -4244,13 +4134,7 @@
                     <w:rPr>
                       <w:rFonts w:ascii="Cambria Math" w:eastAsiaTheme="minorEastAsia" w:hAnsi="Cambria Math"/>
                     </w:rPr>
-                    <m:t>g</m:t>
-                  </m:r>
-                  <m:r>
-                    <w:rPr>
-                      <w:rFonts w:ascii="Cambria Math" w:eastAsiaTheme="minorEastAsia" w:hAnsi="Cambria Math"/>
-                    </w:rPr>
-                    <m:t>1</m:t>
+                    <m:t>g1</m:t>
                   </m:r>
                 </m:sub>
               </m:sSub>
@@ -4348,13 +4232,7 @@
                     <w:rPr>
                       <w:rFonts w:ascii="Cambria Math" w:eastAsiaTheme="minorEastAsia" w:hAnsi="Cambria Math"/>
                     </w:rPr>
-                    <m:t>g</m:t>
-                  </m:r>
-                  <m:r>
-                    <w:rPr>
-                      <w:rFonts w:ascii="Cambria Math" w:eastAsiaTheme="minorEastAsia" w:hAnsi="Cambria Math"/>
-                    </w:rPr>
-                    <m:t>2</m:t>
+                    <m:t>g2</m:t>
                   </m:r>
                 </m:sub>
               </m:sSub>
@@ -4636,13 +4514,7 @@
                     <w:rPr>
                       <w:rFonts w:ascii="Cambria Math" w:eastAsiaTheme="minorEastAsia" w:hAnsi="Cambria Math"/>
                     </w:rPr>
-                    <m:t>l</m:t>
-                  </m:r>
-                  <m:r>
-                    <w:rPr>
-                      <w:rFonts w:ascii="Cambria Math" w:eastAsiaTheme="minorEastAsia" w:hAnsi="Cambria Math"/>
-                    </w:rPr>
-                    <m:t>1</m:t>
+                    <m:t>l1</m:t>
                   </m:r>
                 </m:sub>
               </m:sSub>
@@ -4684,13 +4556,7 @@
                         <w:rPr>
                           <w:rFonts w:ascii="Cambria Math" w:eastAsiaTheme="minorEastAsia" w:hAnsi="Cambria Math"/>
                         </w:rPr>
-                        <m:t>l</m:t>
-                      </m:r>
-                      <m:r>
-                        <w:rPr>
-                          <w:rFonts w:ascii="Cambria Math" w:eastAsiaTheme="minorEastAsia" w:hAnsi="Cambria Math"/>
-                        </w:rPr>
-                        <m:t>2</m:t>
+                        <m:t>l2</m:t>
                       </m:r>
                     </m:sub>
                   </m:sSub>
@@ -4946,13 +4812,7 @@
                     <w:rPr>
                       <w:rFonts w:ascii="Cambria Math" w:eastAsiaTheme="minorEastAsia" w:hAnsi="Cambria Math"/>
                     </w:rPr>
-                    <m:t>l</m:t>
-                  </m:r>
-                  <m:r>
-                    <w:rPr>
-                      <w:rFonts w:ascii="Cambria Math" w:eastAsiaTheme="minorEastAsia" w:hAnsi="Cambria Math"/>
-                    </w:rPr>
-                    <m:t>1</m:t>
+                    <m:t>l1</m:t>
                   </m:r>
                 </m:sub>
               </m:sSub>
@@ -4994,13 +4854,7 @@
                         <w:rPr>
                           <w:rFonts w:ascii="Cambria Math" w:eastAsiaTheme="minorEastAsia" w:hAnsi="Cambria Math"/>
                         </w:rPr>
-                        <m:t>l</m:t>
-                      </m:r>
-                      <m:r>
-                        <w:rPr>
-                          <w:rFonts w:ascii="Cambria Math" w:eastAsiaTheme="minorEastAsia" w:hAnsi="Cambria Math"/>
-                        </w:rPr>
-                        <m:t>2</m:t>
+                        <m:t>l2</m:t>
                       </m:r>
                     </m:sub>
                   </m:sSub>
@@ -5112,13 +4966,7 @@
                     <w:rPr>
                       <w:rFonts w:ascii="Cambria Math" w:eastAsiaTheme="minorEastAsia" w:hAnsi="Cambria Math"/>
                     </w:rPr>
-                    <m:t>k</m:t>
-                  </m:r>
-                  <m:r>
-                    <w:rPr>
-                      <w:rFonts w:ascii="Cambria Math" w:eastAsiaTheme="minorEastAsia" w:hAnsi="Cambria Math"/>
-                    </w:rPr>
-                    <m:t>g</m:t>
+                    <m:t>kg</m:t>
                   </m:r>
                 </m:sub>
               </m:sSub>
@@ -5196,19 +5044,7 @@
                     <w:rPr>
                       <w:rFonts w:ascii="Cambria Math" w:eastAsiaTheme="minorEastAsia" w:hAnsi="Cambria Math"/>
                     </w:rPr>
-                    <m:t>k</m:t>
-                  </m:r>
-                  <m:r>
-                    <w:rPr>
-                      <w:rFonts w:ascii="Cambria Math" w:eastAsiaTheme="minorEastAsia" w:hAnsi="Cambria Math"/>
-                    </w:rPr>
-                    <m:t>g</m:t>
-                  </m:r>
-                  <m:r>
-                    <w:rPr>
-                      <w:rFonts w:ascii="Cambria Math" w:eastAsiaTheme="minorEastAsia" w:hAnsi="Cambria Math"/>
-                    </w:rPr>
-                    <m:t>0</m:t>
+                    <m:t>kg0</m:t>
                   </m:r>
                 </m:sub>
               </m:sSub>
@@ -5274,13 +5110,7 @@
                     <w:rPr>
                       <w:rFonts w:ascii="Cambria Math" w:eastAsiaTheme="minorEastAsia" w:hAnsi="Cambria Math"/>
                     </w:rPr>
-                    <m:t>g</m:t>
-                  </m:r>
-                  <m:r>
-                    <w:rPr>
-                      <w:rFonts w:ascii="Cambria Math" w:eastAsiaTheme="minorEastAsia" w:hAnsi="Cambria Math"/>
-                    </w:rPr>
-                    <m:t>1</m:t>
+                    <m:t>g1</m:t>
                   </m:r>
                 </m:sub>
               </m:sSub>
@@ -5322,13 +5152,7 @@
                         <w:rPr>
                           <w:rFonts w:ascii="Cambria Math" w:eastAsiaTheme="minorEastAsia" w:hAnsi="Cambria Math"/>
                         </w:rPr>
-                        <m:t>g</m:t>
-                      </m:r>
-                      <m:r>
-                        <w:rPr>
-                          <w:rFonts w:ascii="Cambria Math" w:eastAsiaTheme="minorEastAsia" w:hAnsi="Cambria Math"/>
-                        </w:rPr>
-                        <m:t>2</m:t>
+                        <m:t>g2</m:t>
                       </m:r>
                     </m:sub>
                   </m:sSub>
@@ -5441,13 +5265,7 @@
                     <w:rPr>
                       <w:rFonts w:ascii="Cambria Math" w:eastAsiaTheme="minorEastAsia" w:hAnsi="Cambria Math"/>
                     </w:rPr>
-                    <m:t>k</m:t>
-                  </m:r>
-                  <m:r>
-                    <w:rPr>
-                      <w:rFonts w:ascii="Cambria Math" w:eastAsiaTheme="minorEastAsia" w:hAnsi="Cambria Math"/>
-                    </w:rPr>
-                    <m:t>g</m:t>
+                    <m:t>kg</m:t>
                   </m:r>
                 </m:sub>
               </m:sSub>
@@ -5525,19 +5343,7 @@
                     <w:rPr>
                       <w:rFonts w:ascii="Cambria Math" w:eastAsiaTheme="minorEastAsia" w:hAnsi="Cambria Math"/>
                     </w:rPr>
-                    <m:t>k</m:t>
-                  </m:r>
-                  <m:r>
-                    <w:rPr>
-                      <w:rFonts w:ascii="Cambria Math" w:eastAsiaTheme="minorEastAsia" w:hAnsi="Cambria Math"/>
-                    </w:rPr>
-                    <m:t>g</m:t>
-                  </m:r>
-                  <m:r>
-                    <w:rPr>
-                      <w:rFonts w:ascii="Cambria Math" w:eastAsiaTheme="minorEastAsia" w:hAnsi="Cambria Math"/>
-                    </w:rPr>
-                    <m:t>0</m:t>
+                    <m:t>kg0</m:t>
                   </m:r>
                 </m:sub>
               </m:sSub>
@@ -5603,13 +5409,7 @@
                     <w:rPr>
                       <w:rFonts w:ascii="Cambria Math" w:eastAsiaTheme="minorEastAsia" w:hAnsi="Cambria Math"/>
                     </w:rPr>
-                    <m:t>g</m:t>
-                  </m:r>
-                  <m:r>
-                    <w:rPr>
-                      <w:rFonts w:ascii="Cambria Math" w:eastAsiaTheme="minorEastAsia" w:hAnsi="Cambria Math"/>
-                    </w:rPr>
-                    <m:t>1</m:t>
+                    <m:t>g1</m:t>
                   </m:r>
                 </m:sub>
               </m:sSub>
@@ -5651,13 +5451,7 @@
                         <w:rPr>
                           <w:rFonts w:ascii="Cambria Math" w:eastAsiaTheme="minorEastAsia" w:hAnsi="Cambria Math"/>
                         </w:rPr>
-                        <m:t>g</m:t>
-                      </m:r>
-                      <m:r>
-                        <w:rPr>
-                          <w:rFonts w:ascii="Cambria Math" w:eastAsiaTheme="minorEastAsia" w:hAnsi="Cambria Math"/>
-                        </w:rPr>
-                        <m:t>2</m:t>
+                        <m:t>g2</m:t>
                       </m:r>
                     </m:sub>
                   </m:sSub>
@@ -5993,13 +5787,7 @@
                 <w:rPr>
                   <w:rFonts w:ascii="Cambria Math" w:eastAsiaTheme="minorEastAsia" w:hAnsi="Cambria Math"/>
                 </w:rPr>
-                <m:t>l</m:t>
-              </m:r>
-              <m:r>
-                <w:rPr>
-                  <w:rFonts w:ascii="Cambria Math" w:eastAsiaTheme="minorEastAsia" w:hAnsi="Cambria Math"/>
-                </w:rPr>
-                <m:t>2</m:t>
+                <m:t>l2</m:t>
               </m:r>
             </m:sub>
           </m:sSub>
@@ -6190,13 +5978,7 @@
                 <w:rPr>
                   <w:rFonts w:ascii="Cambria Math" w:eastAsiaTheme="minorEastAsia" w:hAnsi="Cambria Math"/>
                 </w:rPr>
-                <m:t>l</m:t>
-              </m:r>
-              <m:r>
-                <w:rPr>
-                  <w:rFonts w:ascii="Cambria Math" w:eastAsiaTheme="minorEastAsia" w:hAnsi="Cambria Math"/>
-                </w:rPr>
-                <m:t>2</m:t>
+                <m:t>l2</m:t>
               </m:r>
             </m:sub>
           </m:sSub>
@@ -6323,13 +6105,7 @@
                 <w:rPr>
                   <w:rFonts w:ascii="Cambria Math" w:eastAsiaTheme="minorEastAsia" w:hAnsi="Cambria Math"/>
                 </w:rPr>
-                <m:t>k</m:t>
-              </m:r>
-              <m:r>
-                <w:rPr>
-                  <w:rFonts w:ascii="Cambria Math" w:eastAsiaTheme="minorEastAsia" w:hAnsi="Cambria Math"/>
-                </w:rPr>
-                <m:t>g</m:t>
+                <m:t>kg</m:t>
               </m:r>
             </m:sub>
           </m:sSub>
@@ -6379,19 +6155,7 @@
                 <w:rPr>
                   <w:rFonts w:ascii="Cambria Math" w:eastAsiaTheme="minorEastAsia" w:hAnsi="Cambria Math"/>
                 </w:rPr>
-                <m:t>k</m:t>
-              </m:r>
-              <m:r>
-                <w:rPr>
-                  <w:rFonts w:ascii="Cambria Math" w:eastAsiaTheme="minorEastAsia" w:hAnsi="Cambria Math"/>
-                </w:rPr>
-                <m:t>g</m:t>
-              </m:r>
-              <m:r>
-                <w:rPr>
-                  <w:rFonts w:ascii="Cambria Math" w:eastAsiaTheme="minorEastAsia" w:hAnsi="Cambria Math"/>
-                </w:rPr>
-                <m:t>0</m:t>
+                <m:t>kg0</m:t>
               </m:r>
             </m:sub>
           </m:sSub>
@@ -6417,13 +6181,7 @@
                 <w:rPr>
                   <w:rFonts w:ascii="Cambria Math" w:eastAsiaTheme="minorEastAsia" w:hAnsi="Cambria Math"/>
                 </w:rPr>
-                <m:t>g</m:t>
-              </m:r>
-              <m:r>
-                <w:rPr>
-                  <w:rFonts w:ascii="Cambria Math" w:eastAsiaTheme="minorEastAsia" w:hAnsi="Cambria Math"/>
-                </w:rPr>
-                <m:t>2</m:t>
+                <m:t>g2</m:t>
               </m:r>
             </m:sub>
           </m:sSub>
@@ -6538,13 +6296,7 @@
                 <w:rPr>
                   <w:rFonts w:ascii="Cambria Math" w:eastAsiaTheme="minorEastAsia" w:hAnsi="Cambria Math"/>
                 </w:rPr>
-                <m:t>k</m:t>
-              </m:r>
-              <m:r>
-                <w:rPr>
-                  <w:rFonts w:ascii="Cambria Math" w:eastAsiaTheme="minorEastAsia" w:hAnsi="Cambria Math"/>
-                </w:rPr>
-                <m:t>g</m:t>
+                <m:t>kg</m:t>
               </m:r>
             </m:sub>
           </m:sSub>
@@ -6594,19 +6346,7 @@
                 <w:rPr>
                   <w:rFonts w:ascii="Cambria Math" w:eastAsiaTheme="minorEastAsia" w:hAnsi="Cambria Math"/>
                 </w:rPr>
-                <m:t>k</m:t>
-              </m:r>
-              <m:r>
-                <w:rPr>
-                  <w:rFonts w:ascii="Cambria Math" w:eastAsiaTheme="minorEastAsia" w:hAnsi="Cambria Math"/>
-                </w:rPr>
-                <m:t>g</m:t>
-              </m:r>
-              <m:r>
-                <w:rPr>
-                  <w:rFonts w:ascii="Cambria Math" w:eastAsiaTheme="minorEastAsia" w:hAnsi="Cambria Math"/>
-                </w:rPr>
-                <m:t>0</m:t>
+                <m:t>kg0</m:t>
               </m:r>
             </m:sub>
           </m:sSub>
@@ -6632,13 +6372,7 @@
                 <w:rPr>
                   <w:rFonts w:ascii="Cambria Math" w:eastAsiaTheme="minorEastAsia" w:hAnsi="Cambria Math"/>
                 </w:rPr>
-                <m:t>g</m:t>
-              </m:r>
-              <m:r>
-                <w:rPr>
-                  <w:rFonts w:ascii="Cambria Math" w:eastAsiaTheme="minorEastAsia" w:hAnsi="Cambria Math"/>
-                </w:rPr>
-                <m:t>2</m:t>
+                <m:t>g2</m:t>
               </m:r>
             </m:sub>
           </m:sSub>
@@ -6737,19 +6471,7 @@
         <w:rPr>
           <w:rFonts w:eastAsiaTheme="minorEastAsia"/>
         </w:rPr>
-        <w:t>тогда составляющ</w:t>
-      </w:r>
-      <w:r>
-        <w:rPr>
-          <w:rFonts w:eastAsiaTheme="minorEastAsia"/>
-        </w:rPr>
-        <w:t>ие</w:t>
-      </w:r>
-      <w:r>
-        <w:rPr>
-          <w:rFonts w:eastAsiaTheme="minorEastAsia"/>
-        </w:rPr>
-        <w:t xml:space="preserve"> нагрузки в балансе токов</w:t>
+        <w:t>тогда составляющие нагрузки в балансе токов</w:t>
       </w:r>
       <w:r>
         <w:rPr>
@@ -8509,14 +8231,7 @@
                   <w:rFonts w:ascii="Cambria Math" w:eastAsiaTheme="minorEastAsia" w:hAnsi="Cambria Math"/>
                   <w:lang w:val="en-US"/>
                 </w:rPr>
-                <m:t>k</m:t>
-              </m:r>
-              <m:r>
-                <w:rPr>
-                  <w:rFonts w:ascii="Cambria Math" w:eastAsiaTheme="minorEastAsia" w:hAnsi="Cambria Math"/>
-                  <w:lang w:val="en-US"/>
-                </w:rPr>
-                <m:t>im</m:t>
+                <m:t>kim</m:t>
               </m:r>
             </m:sub>
           </m:sSub>
@@ -8822,13 +8537,7 @@
                         <w:rPr>
                           <w:rFonts w:ascii="Cambria Math" w:eastAsiaTheme="minorEastAsia" w:hAnsi="Cambria Math"/>
                         </w:rPr>
-                        <m:t>s</m:t>
-                      </m:r>
-                      <m:r>
-                        <w:rPr>
-                          <w:rFonts w:ascii="Cambria Math" w:eastAsiaTheme="minorEastAsia" w:hAnsi="Cambria Math"/>
-                        </w:rPr>
-                        <m:t>l0</m:t>
+                        <m:t>sl0</m:t>
                       </m:r>
                     </m:sub>
                   </m:sSub>
@@ -8854,13 +8563,7 @@
                         <w:rPr>
                           <w:rFonts w:ascii="Cambria Math" w:eastAsiaTheme="minorEastAsia" w:hAnsi="Cambria Math"/>
                         </w:rPr>
-                        <m:t>s</m:t>
-                      </m:r>
-                      <m:r>
-                        <w:rPr>
-                          <w:rFonts w:ascii="Cambria Math" w:eastAsiaTheme="minorEastAsia" w:hAnsi="Cambria Math"/>
-                        </w:rPr>
-                        <m:t>l2</m:t>
+                        <m:t>sl2</m:t>
                       </m:r>
                     </m:sub>
                   </m:sSub>
@@ -8892,13 +8595,7 @@
                         <w:rPr>
                           <w:rFonts w:ascii="Cambria Math" w:eastAsiaTheme="minorEastAsia" w:hAnsi="Cambria Math"/>
                         </w:rPr>
-                        <m:t>s</m:t>
-                      </m:r>
-                      <m:r>
-                        <w:rPr>
-                          <w:rFonts w:ascii="Cambria Math" w:eastAsiaTheme="minorEastAsia" w:hAnsi="Cambria Math"/>
-                        </w:rPr>
-                        <m:t>g0</m:t>
+                        <m:t>sg0</m:t>
                       </m:r>
                     </m:sub>
                   </m:sSub>
@@ -8924,13 +8621,7 @@
                         <w:rPr>
                           <w:rFonts w:ascii="Cambria Math" w:eastAsiaTheme="minorEastAsia" w:hAnsi="Cambria Math"/>
                         </w:rPr>
-                        <m:t>s</m:t>
-                      </m:r>
-                      <m:r>
-                        <w:rPr>
-                          <w:rFonts w:ascii="Cambria Math" w:eastAsiaTheme="minorEastAsia" w:hAnsi="Cambria Math"/>
-                        </w:rPr>
-                        <m:t>g2</m:t>
+                        <m:t>sg2</m:t>
                       </m:r>
                     </m:sub>
                   </m:sSub>
@@ -8958,13 +8649,7 @@
                         <w:rPr>
                           <w:rFonts w:ascii="Cambria Math" w:eastAsiaTheme="minorEastAsia" w:hAnsi="Cambria Math"/>
                         </w:rPr>
-                        <m:t>s</m:t>
-                      </m:r>
-                      <m:r>
-                        <w:rPr>
-                          <w:rFonts w:ascii="Cambria Math" w:eastAsiaTheme="minorEastAsia" w:hAnsi="Cambria Math"/>
-                        </w:rPr>
-                        <m:t>nom</m:t>
+                        <m:t>snom</m:t>
                       </m:r>
                     </m:sub>
                     <m:sup>
@@ -9043,13 +8728,7 @@
                         <w:rPr>
                           <w:rFonts w:ascii="Cambria Math" w:eastAsiaTheme="minorEastAsia" w:hAnsi="Cambria Math"/>
                         </w:rPr>
-                        <m:t>s</m:t>
-                      </m:r>
-                      <m:r>
-                        <w:rPr>
-                          <w:rFonts w:ascii="Cambria Math" w:eastAsiaTheme="minorEastAsia" w:hAnsi="Cambria Math"/>
-                        </w:rPr>
-                        <m:t>l0</m:t>
+                        <m:t>sl0</m:t>
                       </m:r>
                     </m:sub>
                   </m:sSub>
@@ -9075,13 +8754,7 @@
                         <w:rPr>
                           <w:rFonts w:ascii="Cambria Math" w:eastAsiaTheme="minorEastAsia" w:hAnsi="Cambria Math"/>
                         </w:rPr>
-                        <m:t>s</m:t>
-                      </m:r>
-                      <m:r>
-                        <w:rPr>
-                          <w:rFonts w:ascii="Cambria Math" w:eastAsiaTheme="minorEastAsia" w:hAnsi="Cambria Math"/>
-                        </w:rPr>
-                        <m:t>l2</m:t>
+                        <m:t>sl2</m:t>
                       </m:r>
                     </m:sub>
                   </m:sSub>
@@ -9113,13 +8786,7 @@
                         <w:rPr>
                           <w:rFonts w:ascii="Cambria Math" w:eastAsiaTheme="minorEastAsia" w:hAnsi="Cambria Math"/>
                         </w:rPr>
-                        <m:t>s</m:t>
-                      </m:r>
-                      <m:r>
-                        <w:rPr>
-                          <w:rFonts w:ascii="Cambria Math" w:eastAsiaTheme="minorEastAsia" w:hAnsi="Cambria Math"/>
-                        </w:rPr>
-                        <m:t>g0</m:t>
+                        <m:t>sg0</m:t>
                       </m:r>
                     </m:sub>
                   </m:sSub>
@@ -9145,13 +8812,7 @@
                         <w:rPr>
                           <w:rFonts w:ascii="Cambria Math" w:eastAsiaTheme="minorEastAsia" w:hAnsi="Cambria Math"/>
                         </w:rPr>
-                        <m:t>s</m:t>
-                      </m:r>
-                      <m:r>
-                        <w:rPr>
-                          <w:rFonts w:ascii="Cambria Math" w:eastAsiaTheme="minorEastAsia" w:hAnsi="Cambria Math"/>
-                        </w:rPr>
-                        <m:t>g2</m:t>
+                        <m:t>sg2</m:t>
                       </m:r>
                     </m:sub>
                   </m:sSub>
@@ -9179,13 +8840,7 @@
                         <w:rPr>
                           <w:rFonts w:ascii="Cambria Math" w:eastAsiaTheme="minorEastAsia" w:hAnsi="Cambria Math"/>
                         </w:rPr>
-                        <m:t>s</m:t>
-                      </m:r>
-                      <m:r>
-                        <w:rPr>
-                          <w:rFonts w:ascii="Cambria Math" w:eastAsiaTheme="minorEastAsia" w:hAnsi="Cambria Math"/>
-                        </w:rPr>
-                        <m:t>nom</m:t>
+                        <m:t>snom</m:t>
                       </m:r>
                     </m:sub>
                     <m:sup>
@@ -9301,13 +8956,7 @@
                     <w:rPr>
                       <w:rFonts w:ascii="Cambria Math" w:eastAsiaTheme="minorEastAsia" w:hAnsi="Cambria Math"/>
                     </w:rPr>
-                    <m:t>s</m:t>
-                  </m:r>
-                  <m:r>
-                    <w:rPr>
-                      <w:rFonts w:ascii="Cambria Math" w:eastAsiaTheme="minorEastAsia" w:hAnsi="Cambria Math"/>
-                    </w:rPr>
-                    <m:t>nom</m:t>
+                    <m:t>snom</m:t>
                   </m:r>
                 </m:sub>
               </m:sSub>
@@ -10907,7 +10556,7 @@
           <w:noProof/>
         </w:rPr>
         <w:drawing>
-          <wp:inline distT="0" distB="0" distL="0" distR="0">
+          <wp:inline distT="0" distB="0" distL="0" distR="0" wp14:anchorId="56409233" wp14:editId="06359435">
             <wp:extent cx="3521134" cy="1860550"/>
             <wp:effectExtent l="0" t="0" r="3175" b="6350"/>
             <wp:docPr id="3" name="Рисунок 3"/>
@@ -16696,6 +16345,3274 @@
     </w:p>
     <w:p>
       <w:pPr>
+        <w:pBdr>
+          <w:bottom w:val="single" w:sz="6" w:space="1" w:color="auto"/>
+        </w:pBdr>
+        <w:rPr>
+          <w:rFonts w:eastAsiaTheme="minorEastAsia"/>
+          <w:iCs/>
+          <w:lang w:val="en-US"/>
+        </w:rPr>
+      </w:pPr>
+    </w:p>
+    <w:p>
+      <w:pPr>
+        <w:rPr>
+          <w:rFonts w:eastAsiaTheme="minorEastAsia"/>
+          <w:iCs/>
+          <w:lang w:val="en-US"/>
+        </w:rPr>
+      </w:pPr>
+      <m:oMathPara>
+        <m:oMath>
+          <m:f>
+            <m:fPr>
+              <m:ctrlPr>
+                <w:rPr>
+                  <w:rFonts w:ascii="Cambria Math" w:eastAsiaTheme="minorEastAsia" w:hAnsi="Cambria Math"/>
+                  <w:i/>
+                  <w:iCs/>
+                  <w:lang w:val="en-US"/>
+                </w:rPr>
+              </m:ctrlPr>
+            </m:fPr>
+            <m:num>
+              <m:acc>
+                <m:accPr>
+                  <m:chr m:val="̃"/>
+                  <m:ctrlPr>
+                    <w:rPr>
+                      <w:rFonts w:ascii="Cambria Math" w:eastAsiaTheme="minorEastAsia" w:hAnsi="Cambria Math"/>
+                      <w:i/>
+                      <w:iCs/>
+                      <w:lang w:val="en-US"/>
+                    </w:rPr>
+                  </m:ctrlPr>
+                </m:accPr>
+                <m:e>
+                  <m:r>
+                    <w:rPr>
+                      <w:rFonts w:ascii="Cambria Math" w:eastAsiaTheme="minorEastAsia" w:hAnsi="Cambria Math"/>
+                      <w:lang w:val="en-US"/>
+                    </w:rPr>
+                    <m:t>S</m:t>
+                  </m:r>
+                </m:e>
+              </m:acc>
+            </m:num>
+            <m:den>
+              <m:acc>
+                <m:accPr>
+                  <m:chr m:val="̃"/>
+                  <m:ctrlPr>
+                    <w:rPr>
+                      <w:rFonts w:ascii="Cambria Math" w:eastAsiaTheme="minorEastAsia" w:hAnsi="Cambria Math"/>
+                      <w:i/>
+                      <w:iCs/>
+                      <w:lang w:val="en-US"/>
+                    </w:rPr>
+                  </m:ctrlPr>
+                </m:accPr>
+                <m:e>
+                  <m:r>
+                    <w:rPr>
+                      <w:rFonts w:ascii="Cambria Math" w:eastAsiaTheme="minorEastAsia" w:hAnsi="Cambria Math"/>
+                      <w:lang w:val="en-US"/>
+                    </w:rPr>
+                    <m:t>U</m:t>
+                  </m:r>
+                </m:e>
+              </m:acc>
+            </m:den>
+          </m:f>
+          <m:r>
+            <w:rPr>
+              <w:rFonts w:ascii="Cambria Math" w:eastAsiaTheme="minorEastAsia" w:hAnsi="Cambria Math"/>
+              <w:lang w:val="en-US"/>
+            </w:rPr>
+            <m:t>=</m:t>
+          </m:r>
+          <m:f>
+            <m:fPr>
+              <m:ctrlPr>
+                <w:rPr>
+                  <w:rFonts w:ascii="Cambria Math" w:eastAsiaTheme="minorEastAsia" w:hAnsi="Cambria Math"/>
+                  <w:i/>
+                  <w:iCs/>
+                  <w:lang w:val="en-US"/>
+                </w:rPr>
+              </m:ctrlPr>
+            </m:fPr>
+            <m:num>
+              <m:r>
+                <w:rPr>
+                  <w:rFonts w:ascii="Cambria Math" w:eastAsiaTheme="minorEastAsia" w:hAnsi="Cambria Math"/>
+                  <w:lang w:val="en-US"/>
+                </w:rPr>
+                <m:t>P-jQ</m:t>
+              </m:r>
+            </m:num>
+            <m:den>
+              <m:sSub>
+                <m:sSubPr>
+                  <m:ctrlPr>
+                    <w:rPr>
+                      <w:rFonts w:ascii="Cambria Math" w:eastAsiaTheme="minorEastAsia" w:hAnsi="Cambria Math"/>
+                      <w:i/>
+                      <w:iCs/>
+                      <w:lang w:val="en-US"/>
+                    </w:rPr>
+                  </m:ctrlPr>
+                </m:sSubPr>
+                <m:e>
+                  <m:r>
+                    <w:rPr>
+                      <w:rFonts w:ascii="Cambria Math" w:eastAsiaTheme="minorEastAsia" w:hAnsi="Cambria Math"/>
+                      <w:lang w:val="en-US"/>
+                    </w:rPr>
+                    <m:t>V</m:t>
+                  </m:r>
+                </m:e>
+                <m:sub>
+                  <m:r>
+                    <w:rPr>
+                      <w:rFonts w:ascii="Cambria Math" w:eastAsiaTheme="minorEastAsia" w:hAnsi="Cambria Math"/>
+                      <w:lang w:val="en-US"/>
+                    </w:rPr>
+                    <m:t>re</m:t>
+                  </m:r>
+                </m:sub>
+              </m:sSub>
+              <m:r>
+                <w:rPr>
+                  <w:rFonts w:ascii="Cambria Math" w:eastAsiaTheme="minorEastAsia" w:hAnsi="Cambria Math"/>
+                  <w:lang w:val="en-US"/>
+                </w:rPr>
+                <m:t>-j</m:t>
+              </m:r>
+              <m:sSub>
+                <m:sSubPr>
+                  <m:ctrlPr>
+                    <w:rPr>
+                      <w:rFonts w:ascii="Cambria Math" w:eastAsiaTheme="minorEastAsia" w:hAnsi="Cambria Math"/>
+                      <w:i/>
+                      <w:iCs/>
+                      <w:lang w:val="en-US"/>
+                    </w:rPr>
+                  </m:ctrlPr>
+                </m:sSubPr>
+                <m:e>
+                  <m:r>
+                    <w:rPr>
+                      <w:rFonts w:ascii="Cambria Math" w:eastAsiaTheme="minorEastAsia" w:hAnsi="Cambria Math"/>
+                      <w:lang w:val="en-US"/>
+                    </w:rPr>
+                    <m:t>V</m:t>
+                  </m:r>
+                </m:e>
+                <m:sub>
+                  <m:r>
+                    <w:rPr>
+                      <w:rFonts w:ascii="Cambria Math" w:eastAsiaTheme="minorEastAsia" w:hAnsi="Cambria Math"/>
+                      <w:lang w:val="en-US"/>
+                    </w:rPr>
+                    <m:t>im</m:t>
+                  </m:r>
+                </m:sub>
+              </m:sSub>
+            </m:den>
+          </m:f>
+          <m:d>
+            <m:dPr>
+              <m:begChr m:val="["/>
+              <m:endChr m:val="]"/>
+              <m:ctrlPr>
+                <w:rPr>
+                  <w:rFonts w:ascii="Cambria Math" w:eastAsiaTheme="minorEastAsia" w:hAnsi="Cambria Math"/>
+                  <w:i/>
+                  <w:iCs/>
+                  <w:lang w:val="en-US"/>
+                </w:rPr>
+              </m:ctrlPr>
+            </m:dPr>
+            <m:e>
+              <m:f>
+                <m:fPr>
+                  <m:ctrlPr>
+                    <w:rPr>
+                      <w:rFonts w:ascii="Cambria Math" w:eastAsiaTheme="minorEastAsia" w:hAnsi="Cambria Math"/>
+                      <w:i/>
+                      <w:iCs/>
+                      <w:lang w:val="en-US"/>
+                    </w:rPr>
+                  </m:ctrlPr>
+                </m:fPr>
+                <m:num>
+                  <m:sSub>
+                    <m:sSubPr>
+                      <m:ctrlPr>
+                        <w:rPr>
+                          <w:rFonts w:ascii="Cambria Math" w:eastAsiaTheme="minorEastAsia" w:hAnsi="Cambria Math"/>
+                          <w:i/>
+                          <w:iCs/>
+                          <w:lang w:val="en-US"/>
+                        </w:rPr>
+                      </m:ctrlPr>
+                    </m:sSubPr>
+                    <m:e>
+                      <m:r>
+                        <w:rPr>
+                          <w:rFonts w:ascii="Cambria Math" w:eastAsiaTheme="minorEastAsia" w:hAnsi="Cambria Math"/>
+                          <w:lang w:val="en-US"/>
+                        </w:rPr>
+                        <m:t>V</m:t>
+                      </m:r>
+                    </m:e>
+                    <m:sub>
+                      <m:r>
+                        <w:rPr>
+                          <w:rFonts w:ascii="Cambria Math" w:eastAsiaTheme="minorEastAsia" w:hAnsi="Cambria Math"/>
+                          <w:lang w:val="en-US"/>
+                        </w:rPr>
+                        <m:t>re</m:t>
+                      </m:r>
+                    </m:sub>
+                  </m:sSub>
+                  <m:r>
+                    <w:rPr>
+                      <w:rFonts w:ascii="Cambria Math" w:eastAsiaTheme="minorEastAsia" w:hAnsi="Cambria Math"/>
+                      <w:lang w:val="en-US"/>
+                    </w:rPr>
+                    <m:t>+</m:t>
+                  </m:r>
+                  <m:r>
+                    <w:rPr>
+                      <w:rFonts w:ascii="Cambria Math" w:eastAsiaTheme="minorEastAsia" w:hAnsi="Cambria Math"/>
+                      <w:lang w:val="en-US"/>
+                    </w:rPr>
+                    <m:t>j</m:t>
+                  </m:r>
+                  <m:sSub>
+                    <m:sSubPr>
+                      <m:ctrlPr>
+                        <w:rPr>
+                          <w:rFonts w:ascii="Cambria Math" w:eastAsiaTheme="minorEastAsia" w:hAnsi="Cambria Math"/>
+                          <w:i/>
+                          <w:iCs/>
+                          <w:lang w:val="en-US"/>
+                        </w:rPr>
+                      </m:ctrlPr>
+                    </m:sSubPr>
+                    <m:e>
+                      <m:r>
+                        <w:rPr>
+                          <w:rFonts w:ascii="Cambria Math" w:eastAsiaTheme="minorEastAsia" w:hAnsi="Cambria Math"/>
+                          <w:lang w:val="en-US"/>
+                        </w:rPr>
+                        <m:t>V</m:t>
+                      </m:r>
+                    </m:e>
+                    <m:sub>
+                      <m:r>
+                        <w:rPr>
+                          <w:rFonts w:ascii="Cambria Math" w:eastAsiaTheme="minorEastAsia" w:hAnsi="Cambria Math"/>
+                          <w:lang w:val="en-US"/>
+                        </w:rPr>
+                        <m:t>im</m:t>
+                      </m:r>
+                    </m:sub>
+                  </m:sSub>
+                </m:num>
+                <m:den>
+                  <m:sSub>
+                    <m:sSubPr>
+                      <m:ctrlPr>
+                        <w:rPr>
+                          <w:rFonts w:ascii="Cambria Math" w:eastAsiaTheme="minorEastAsia" w:hAnsi="Cambria Math"/>
+                          <w:i/>
+                          <w:iCs/>
+                          <w:lang w:val="en-US"/>
+                        </w:rPr>
+                      </m:ctrlPr>
+                    </m:sSubPr>
+                    <m:e>
+                      <m:r>
+                        <w:rPr>
+                          <w:rFonts w:ascii="Cambria Math" w:eastAsiaTheme="minorEastAsia" w:hAnsi="Cambria Math"/>
+                          <w:lang w:val="en-US"/>
+                        </w:rPr>
+                        <m:t>V</m:t>
+                      </m:r>
+                    </m:e>
+                    <m:sub>
+                      <m:r>
+                        <w:rPr>
+                          <w:rFonts w:ascii="Cambria Math" w:eastAsiaTheme="minorEastAsia" w:hAnsi="Cambria Math"/>
+                          <w:lang w:val="en-US"/>
+                        </w:rPr>
+                        <m:t>re</m:t>
+                      </m:r>
+                    </m:sub>
+                  </m:sSub>
+                  <m:r>
+                    <w:rPr>
+                      <w:rFonts w:ascii="Cambria Math" w:eastAsiaTheme="minorEastAsia" w:hAnsi="Cambria Math"/>
+                      <w:lang w:val="en-US"/>
+                    </w:rPr>
+                    <m:t>+</m:t>
+                  </m:r>
+                  <m:r>
+                    <w:rPr>
+                      <w:rFonts w:ascii="Cambria Math" w:eastAsiaTheme="minorEastAsia" w:hAnsi="Cambria Math"/>
+                      <w:lang w:val="en-US"/>
+                    </w:rPr>
+                    <m:t>j</m:t>
+                  </m:r>
+                  <m:sSub>
+                    <m:sSubPr>
+                      <m:ctrlPr>
+                        <w:rPr>
+                          <w:rFonts w:ascii="Cambria Math" w:eastAsiaTheme="minorEastAsia" w:hAnsi="Cambria Math"/>
+                          <w:i/>
+                          <w:iCs/>
+                          <w:lang w:val="en-US"/>
+                        </w:rPr>
+                      </m:ctrlPr>
+                    </m:sSubPr>
+                    <m:e>
+                      <m:r>
+                        <w:rPr>
+                          <w:rFonts w:ascii="Cambria Math" w:eastAsiaTheme="minorEastAsia" w:hAnsi="Cambria Math"/>
+                          <w:lang w:val="en-US"/>
+                        </w:rPr>
+                        <m:t>V</m:t>
+                      </m:r>
+                    </m:e>
+                    <m:sub>
+                      <m:r>
+                        <w:rPr>
+                          <w:rFonts w:ascii="Cambria Math" w:eastAsiaTheme="minorEastAsia" w:hAnsi="Cambria Math"/>
+                          <w:lang w:val="en-US"/>
+                        </w:rPr>
+                        <m:t>im</m:t>
+                      </m:r>
+                    </m:sub>
+                  </m:sSub>
+                </m:den>
+              </m:f>
+            </m:e>
+          </m:d>
+          <m:r>
+            <w:rPr>
+              <w:rFonts w:ascii="Cambria Math" w:eastAsiaTheme="minorEastAsia" w:hAnsi="Cambria Math"/>
+              <w:lang w:val="en-US"/>
+            </w:rPr>
+            <m:t>=</m:t>
+          </m:r>
+          <m:f>
+            <m:fPr>
+              <m:ctrlPr>
+                <w:rPr>
+                  <w:rFonts w:ascii="Cambria Math" w:eastAsiaTheme="minorEastAsia" w:hAnsi="Cambria Math"/>
+                  <w:i/>
+                  <w:iCs/>
+                  <w:lang w:val="en-US"/>
+                </w:rPr>
+              </m:ctrlPr>
+            </m:fPr>
+            <m:num>
+              <m:r>
+                <w:rPr>
+                  <w:rFonts w:ascii="Cambria Math" w:eastAsiaTheme="minorEastAsia" w:hAnsi="Cambria Math"/>
+                  <w:lang w:val="en-US"/>
+                </w:rPr>
+                <m:t>P</m:t>
+              </m:r>
+              <m:sSub>
+                <m:sSubPr>
+                  <m:ctrlPr>
+                    <w:rPr>
+                      <w:rFonts w:ascii="Cambria Math" w:eastAsiaTheme="minorEastAsia" w:hAnsi="Cambria Math"/>
+                      <w:i/>
+                      <w:iCs/>
+                      <w:lang w:val="en-US"/>
+                    </w:rPr>
+                  </m:ctrlPr>
+                </m:sSubPr>
+                <m:e>
+                  <m:r>
+                    <w:rPr>
+                      <w:rFonts w:ascii="Cambria Math" w:eastAsiaTheme="minorEastAsia" w:hAnsi="Cambria Math"/>
+                      <w:lang w:val="en-US"/>
+                    </w:rPr>
+                    <m:t>V</m:t>
+                  </m:r>
+                </m:e>
+                <m:sub>
+                  <m:r>
+                    <w:rPr>
+                      <w:rFonts w:ascii="Cambria Math" w:eastAsiaTheme="minorEastAsia" w:hAnsi="Cambria Math"/>
+                      <w:lang w:val="en-US"/>
+                    </w:rPr>
+                    <m:t>re</m:t>
+                  </m:r>
+                </m:sub>
+              </m:sSub>
+              <m:r>
+                <w:rPr>
+                  <w:rFonts w:ascii="Cambria Math" w:eastAsiaTheme="minorEastAsia" w:hAnsi="Cambria Math"/>
+                  <w:lang w:val="en-US"/>
+                </w:rPr>
+                <m:t>+Q</m:t>
+              </m:r>
+              <m:sSub>
+                <m:sSubPr>
+                  <m:ctrlPr>
+                    <w:rPr>
+                      <w:rFonts w:ascii="Cambria Math" w:eastAsiaTheme="minorEastAsia" w:hAnsi="Cambria Math"/>
+                      <w:i/>
+                      <w:iCs/>
+                      <w:lang w:val="en-US"/>
+                    </w:rPr>
+                  </m:ctrlPr>
+                </m:sSubPr>
+                <m:e>
+                  <m:r>
+                    <w:rPr>
+                      <w:rFonts w:ascii="Cambria Math" w:eastAsiaTheme="minorEastAsia" w:hAnsi="Cambria Math"/>
+                      <w:lang w:val="en-US"/>
+                    </w:rPr>
+                    <m:t>V</m:t>
+                  </m:r>
+                </m:e>
+                <m:sub>
+                  <m:r>
+                    <w:rPr>
+                      <w:rFonts w:ascii="Cambria Math" w:eastAsiaTheme="minorEastAsia" w:hAnsi="Cambria Math"/>
+                      <w:lang w:val="en-US"/>
+                    </w:rPr>
+                    <m:t>im</m:t>
+                  </m:r>
+                </m:sub>
+              </m:sSub>
+              <m:r>
+                <w:rPr>
+                  <w:rFonts w:ascii="Cambria Math" w:eastAsiaTheme="minorEastAsia" w:hAnsi="Cambria Math"/>
+                  <w:lang w:val="en-US"/>
+                </w:rPr>
+                <m:t>+j(P</m:t>
+              </m:r>
+              <m:sSub>
+                <m:sSubPr>
+                  <m:ctrlPr>
+                    <w:rPr>
+                      <w:rFonts w:ascii="Cambria Math" w:eastAsiaTheme="minorEastAsia" w:hAnsi="Cambria Math"/>
+                      <w:i/>
+                      <w:iCs/>
+                      <w:lang w:val="en-US"/>
+                    </w:rPr>
+                  </m:ctrlPr>
+                </m:sSubPr>
+                <m:e>
+                  <m:r>
+                    <w:rPr>
+                      <w:rFonts w:ascii="Cambria Math" w:eastAsiaTheme="minorEastAsia" w:hAnsi="Cambria Math"/>
+                      <w:lang w:val="en-US"/>
+                    </w:rPr>
+                    <m:t>V</m:t>
+                  </m:r>
+                </m:e>
+                <m:sub>
+                  <m:r>
+                    <w:rPr>
+                      <w:rFonts w:ascii="Cambria Math" w:eastAsiaTheme="minorEastAsia" w:hAnsi="Cambria Math"/>
+                      <w:lang w:val="en-US"/>
+                    </w:rPr>
+                    <m:t>im</m:t>
+                  </m:r>
+                </m:sub>
+              </m:sSub>
+              <m:r>
+                <w:rPr>
+                  <w:rFonts w:ascii="Cambria Math" w:eastAsiaTheme="minorEastAsia" w:hAnsi="Cambria Math"/>
+                  <w:lang w:val="en-US"/>
+                </w:rPr>
+                <m:t>-Q</m:t>
+              </m:r>
+              <m:sSub>
+                <m:sSubPr>
+                  <m:ctrlPr>
+                    <w:rPr>
+                      <w:rFonts w:ascii="Cambria Math" w:eastAsiaTheme="minorEastAsia" w:hAnsi="Cambria Math"/>
+                      <w:i/>
+                      <w:iCs/>
+                      <w:lang w:val="en-US"/>
+                    </w:rPr>
+                  </m:ctrlPr>
+                </m:sSubPr>
+                <m:e>
+                  <m:r>
+                    <w:rPr>
+                      <w:rFonts w:ascii="Cambria Math" w:eastAsiaTheme="minorEastAsia" w:hAnsi="Cambria Math"/>
+                      <w:lang w:val="en-US"/>
+                    </w:rPr>
+                    <m:t>V</m:t>
+                  </m:r>
+                </m:e>
+                <m:sub>
+                  <m:r>
+                    <w:rPr>
+                      <w:rFonts w:ascii="Cambria Math" w:eastAsiaTheme="minorEastAsia" w:hAnsi="Cambria Math"/>
+                      <w:lang w:val="en-US"/>
+                    </w:rPr>
+                    <m:t>re</m:t>
+                  </m:r>
+                </m:sub>
+              </m:sSub>
+              <m:r>
+                <w:rPr>
+                  <w:rFonts w:ascii="Cambria Math" w:eastAsiaTheme="minorEastAsia" w:hAnsi="Cambria Math"/>
+                  <w:lang w:val="en-US"/>
+                </w:rPr>
+                <m:t>)</m:t>
+              </m:r>
+            </m:num>
+            <m:den>
+              <m:sSup>
+                <m:sSupPr>
+                  <m:ctrlPr>
+                    <w:rPr>
+                      <w:rFonts w:ascii="Cambria Math" w:eastAsiaTheme="minorEastAsia" w:hAnsi="Cambria Math"/>
+                      <w:i/>
+                      <w:iCs/>
+                      <w:lang w:val="en-US"/>
+                    </w:rPr>
+                  </m:ctrlPr>
+                </m:sSupPr>
+                <m:e>
+                  <m:r>
+                    <w:rPr>
+                      <w:rFonts w:ascii="Cambria Math" w:eastAsiaTheme="minorEastAsia" w:hAnsi="Cambria Math"/>
+                      <w:lang w:val="en-US"/>
+                    </w:rPr>
+                    <m:t>V</m:t>
+                  </m:r>
+                </m:e>
+                <m:sup>
+                  <m:r>
+                    <w:rPr>
+                      <w:rFonts w:ascii="Cambria Math" w:eastAsiaTheme="minorEastAsia" w:hAnsi="Cambria Math"/>
+                      <w:lang w:val="en-US"/>
+                    </w:rPr>
+                    <m:t>2</m:t>
+                  </m:r>
+                </m:sup>
+              </m:sSup>
+            </m:den>
+          </m:f>
+        </m:oMath>
+      </m:oMathPara>
+    </w:p>
+    <w:p>
+      <w:pPr>
+        <w:rPr>
+          <w:rFonts w:eastAsiaTheme="minorEastAsia"/>
+          <w:iCs/>
+          <w:lang w:val="en-US"/>
+        </w:rPr>
+      </w:pPr>
+      <m:oMathPara>
+        <m:oMath>
+          <m:sSub>
+            <m:sSubPr>
+              <m:ctrlPr>
+                <w:rPr>
+                  <w:rFonts w:ascii="Cambria Math" w:eastAsiaTheme="minorEastAsia" w:hAnsi="Cambria Math"/>
+                  <w:i/>
+                  <w:iCs/>
+                  <w:lang w:val="en-US"/>
+                </w:rPr>
+              </m:ctrlPr>
+            </m:sSubPr>
+            <m:e>
+              <m:r>
+                <w:rPr>
+                  <w:rFonts w:ascii="Cambria Math" w:eastAsiaTheme="minorEastAsia" w:hAnsi="Cambria Math"/>
+                  <w:lang w:val="en-US"/>
+                </w:rPr>
+                <m:t>I</m:t>
+              </m:r>
+            </m:e>
+            <m:sub>
+              <m:r>
+                <w:rPr>
+                  <w:rFonts w:ascii="Cambria Math" w:eastAsiaTheme="minorEastAsia" w:hAnsi="Cambria Math"/>
+                  <w:lang w:val="en-US"/>
+                </w:rPr>
+                <m:t>re</m:t>
+              </m:r>
+            </m:sub>
+          </m:sSub>
+          <m:r>
+            <w:rPr>
+              <w:rFonts w:ascii="Cambria Math" w:eastAsiaTheme="minorEastAsia" w:hAnsi="Cambria Math"/>
+              <w:lang w:val="en-US"/>
+            </w:rPr>
+            <m:t>=</m:t>
+          </m:r>
+          <m:f>
+            <m:fPr>
+              <m:ctrlPr>
+                <w:rPr>
+                  <w:rFonts w:ascii="Cambria Math" w:eastAsiaTheme="minorEastAsia" w:hAnsi="Cambria Math"/>
+                  <w:i/>
+                  <w:iCs/>
+                  <w:lang w:val="en-US"/>
+                </w:rPr>
+              </m:ctrlPr>
+            </m:fPr>
+            <m:num>
+              <m:r>
+                <w:rPr>
+                  <w:rFonts w:ascii="Cambria Math" w:eastAsiaTheme="minorEastAsia" w:hAnsi="Cambria Math"/>
+                  <w:lang w:val="en-US"/>
+                </w:rPr>
+                <m:t>P</m:t>
+              </m:r>
+              <m:r>
+                <w:rPr>
+                  <w:rFonts w:ascii="Cambria Math" w:eastAsiaTheme="minorEastAsia" w:hAnsi="Cambria Math"/>
+                  <w:lang w:val="en-US"/>
+                </w:rPr>
+                <m:t>(V)</m:t>
+              </m:r>
+              <m:sSub>
+                <m:sSubPr>
+                  <m:ctrlPr>
+                    <w:rPr>
+                      <w:rFonts w:ascii="Cambria Math" w:eastAsiaTheme="minorEastAsia" w:hAnsi="Cambria Math"/>
+                      <w:i/>
+                      <w:iCs/>
+                      <w:lang w:val="en-US"/>
+                    </w:rPr>
+                  </m:ctrlPr>
+                </m:sSubPr>
+                <m:e>
+                  <m:r>
+                    <w:rPr>
+                      <w:rFonts w:ascii="Cambria Math" w:eastAsiaTheme="minorEastAsia" w:hAnsi="Cambria Math"/>
+                      <w:lang w:val="en-US"/>
+                    </w:rPr>
+                    <m:t>V</m:t>
+                  </m:r>
+                </m:e>
+                <m:sub>
+                  <m:r>
+                    <w:rPr>
+                      <w:rFonts w:ascii="Cambria Math" w:eastAsiaTheme="minorEastAsia" w:hAnsi="Cambria Math"/>
+                      <w:lang w:val="en-US"/>
+                    </w:rPr>
+                    <m:t>re</m:t>
+                  </m:r>
+                </m:sub>
+              </m:sSub>
+              <m:r>
+                <w:rPr>
+                  <w:rFonts w:ascii="Cambria Math" w:eastAsiaTheme="minorEastAsia" w:hAnsi="Cambria Math"/>
+                  <w:lang w:val="en-US"/>
+                </w:rPr>
+                <m:t>+Q</m:t>
+              </m:r>
+              <m:sSub>
+                <m:sSubPr>
+                  <m:ctrlPr>
+                    <w:rPr>
+                      <w:rFonts w:ascii="Cambria Math" w:eastAsiaTheme="minorEastAsia" w:hAnsi="Cambria Math"/>
+                      <w:i/>
+                      <w:iCs/>
+                      <w:lang w:val="en-US"/>
+                    </w:rPr>
+                  </m:ctrlPr>
+                </m:sSubPr>
+                <m:e>
+                  <m:r>
+                    <w:rPr>
+                      <w:rFonts w:ascii="Cambria Math" w:eastAsiaTheme="minorEastAsia" w:hAnsi="Cambria Math"/>
+                      <w:lang w:val="en-US"/>
+                    </w:rPr>
+                    <m:t>(V)</m:t>
+                  </m:r>
+                  <m:r>
+                    <w:rPr>
+                      <w:rFonts w:ascii="Cambria Math" w:eastAsiaTheme="minorEastAsia" w:hAnsi="Cambria Math"/>
+                      <w:lang w:val="en-US"/>
+                    </w:rPr>
+                    <m:t>V</m:t>
+                  </m:r>
+                </m:e>
+                <m:sub>
+                  <m:r>
+                    <w:rPr>
+                      <w:rFonts w:ascii="Cambria Math" w:eastAsiaTheme="minorEastAsia" w:hAnsi="Cambria Math"/>
+                      <w:lang w:val="en-US"/>
+                    </w:rPr>
+                    <m:t>im</m:t>
+                  </m:r>
+                </m:sub>
+              </m:sSub>
+            </m:num>
+            <m:den>
+              <m:sSup>
+                <m:sSupPr>
+                  <m:ctrlPr>
+                    <w:rPr>
+                      <w:rFonts w:ascii="Cambria Math" w:eastAsiaTheme="minorEastAsia" w:hAnsi="Cambria Math"/>
+                      <w:i/>
+                      <w:iCs/>
+                      <w:lang w:val="en-US"/>
+                    </w:rPr>
+                  </m:ctrlPr>
+                </m:sSupPr>
+                <m:e>
+                  <m:r>
+                    <w:rPr>
+                      <w:rFonts w:ascii="Cambria Math" w:eastAsiaTheme="minorEastAsia" w:hAnsi="Cambria Math"/>
+                      <w:lang w:val="en-US"/>
+                    </w:rPr>
+                    <m:t>V</m:t>
+                  </m:r>
+                </m:e>
+                <m:sup>
+                  <m:r>
+                    <w:rPr>
+                      <w:rFonts w:ascii="Cambria Math" w:eastAsiaTheme="minorEastAsia" w:hAnsi="Cambria Math"/>
+                      <w:lang w:val="en-US"/>
+                    </w:rPr>
+                    <m:t>2</m:t>
+                  </m:r>
+                </m:sup>
+              </m:sSup>
+            </m:den>
+          </m:f>
+        </m:oMath>
+      </m:oMathPara>
+    </w:p>
+    <w:p>
+      <w:pPr>
+        <w:rPr>
+          <w:rFonts w:eastAsiaTheme="minorEastAsia"/>
+          <w:iCs/>
+          <w:lang w:val="en-US"/>
+        </w:rPr>
+      </w:pPr>
+      <m:oMathPara>
+        <m:oMath>
+          <m:sSub>
+            <m:sSubPr>
+              <m:ctrlPr>
+                <w:rPr>
+                  <w:rFonts w:ascii="Cambria Math" w:eastAsiaTheme="minorEastAsia" w:hAnsi="Cambria Math"/>
+                  <w:i/>
+                  <w:iCs/>
+                  <w:lang w:val="en-US"/>
+                </w:rPr>
+              </m:ctrlPr>
+            </m:sSubPr>
+            <m:e>
+              <m:r>
+                <w:rPr>
+                  <w:rFonts w:ascii="Cambria Math" w:eastAsiaTheme="minorEastAsia" w:hAnsi="Cambria Math"/>
+                  <w:lang w:val="en-US"/>
+                </w:rPr>
+                <m:t>I</m:t>
+              </m:r>
+            </m:e>
+            <m:sub>
+              <m:r>
+                <w:rPr>
+                  <w:rFonts w:ascii="Cambria Math" w:eastAsiaTheme="minorEastAsia" w:hAnsi="Cambria Math"/>
+                  <w:lang w:val="en-US"/>
+                </w:rPr>
+                <m:t>im</m:t>
+              </m:r>
+            </m:sub>
+          </m:sSub>
+          <m:r>
+            <w:rPr>
+              <w:rFonts w:ascii="Cambria Math" w:eastAsiaTheme="minorEastAsia" w:hAnsi="Cambria Math"/>
+              <w:lang w:val="en-US"/>
+            </w:rPr>
+            <m:t>=</m:t>
+          </m:r>
+          <m:f>
+            <m:fPr>
+              <m:ctrlPr>
+                <w:rPr>
+                  <w:rFonts w:ascii="Cambria Math" w:eastAsiaTheme="minorEastAsia" w:hAnsi="Cambria Math"/>
+                  <w:i/>
+                  <w:iCs/>
+                  <w:lang w:val="en-US"/>
+                </w:rPr>
+              </m:ctrlPr>
+            </m:fPr>
+            <m:num>
+              <m:r>
+                <w:rPr>
+                  <w:rFonts w:ascii="Cambria Math" w:eastAsiaTheme="minorEastAsia" w:hAnsi="Cambria Math"/>
+                  <w:lang w:val="en-US"/>
+                </w:rPr>
+                <m:t>P</m:t>
+              </m:r>
+              <m:r>
+                <w:rPr>
+                  <w:rFonts w:ascii="Cambria Math" w:eastAsiaTheme="minorEastAsia" w:hAnsi="Cambria Math"/>
+                  <w:lang w:val="en-US"/>
+                </w:rPr>
+                <m:t>(V)</m:t>
+              </m:r>
+              <m:sSub>
+                <m:sSubPr>
+                  <m:ctrlPr>
+                    <w:rPr>
+                      <w:rFonts w:ascii="Cambria Math" w:eastAsiaTheme="minorEastAsia" w:hAnsi="Cambria Math"/>
+                      <w:i/>
+                      <w:iCs/>
+                      <w:lang w:val="en-US"/>
+                    </w:rPr>
+                  </m:ctrlPr>
+                </m:sSubPr>
+                <m:e>
+                  <m:r>
+                    <w:rPr>
+                      <w:rFonts w:ascii="Cambria Math" w:eastAsiaTheme="minorEastAsia" w:hAnsi="Cambria Math"/>
+                      <w:lang w:val="en-US"/>
+                    </w:rPr>
+                    <m:t>V</m:t>
+                  </m:r>
+                </m:e>
+                <m:sub>
+                  <m:r>
+                    <w:rPr>
+                      <w:rFonts w:ascii="Cambria Math" w:eastAsiaTheme="minorEastAsia" w:hAnsi="Cambria Math"/>
+                      <w:lang w:val="en-US"/>
+                    </w:rPr>
+                    <m:t>im</m:t>
+                  </m:r>
+                </m:sub>
+              </m:sSub>
+              <m:r>
+                <w:rPr>
+                  <w:rFonts w:ascii="Cambria Math" w:eastAsiaTheme="minorEastAsia" w:hAnsi="Cambria Math"/>
+                  <w:lang w:val="en-US"/>
+                </w:rPr>
+                <m:t>-Q</m:t>
+              </m:r>
+              <m:sSub>
+                <m:sSubPr>
+                  <m:ctrlPr>
+                    <w:rPr>
+                      <w:rFonts w:ascii="Cambria Math" w:eastAsiaTheme="minorEastAsia" w:hAnsi="Cambria Math"/>
+                      <w:i/>
+                      <w:iCs/>
+                      <w:lang w:val="en-US"/>
+                    </w:rPr>
+                  </m:ctrlPr>
+                </m:sSubPr>
+                <m:e>
+                  <m:r>
+                    <w:rPr>
+                      <w:rFonts w:ascii="Cambria Math" w:eastAsiaTheme="minorEastAsia" w:hAnsi="Cambria Math"/>
+                      <w:lang w:val="en-US"/>
+                    </w:rPr>
+                    <m:t>(V)</m:t>
+                  </m:r>
+                  <m:r>
+                    <w:rPr>
+                      <w:rFonts w:ascii="Cambria Math" w:eastAsiaTheme="minorEastAsia" w:hAnsi="Cambria Math"/>
+                      <w:lang w:val="en-US"/>
+                    </w:rPr>
+                    <m:t>V</m:t>
+                  </m:r>
+                </m:e>
+                <m:sub>
+                  <m:r>
+                    <w:rPr>
+                      <w:rFonts w:ascii="Cambria Math" w:eastAsiaTheme="minorEastAsia" w:hAnsi="Cambria Math"/>
+                      <w:lang w:val="en-US"/>
+                    </w:rPr>
+                    <m:t>re</m:t>
+                  </m:r>
+                </m:sub>
+              </m:sSub>
+            </m:num>
+            <m:den>
+              <m:sSup>
+                <m:sSupPr>
+                  <m:ctrlPr>
+                    <w:rPr>
+                      <w:rFonts w:ascii="Cambria Math" w:eastAsiaTheme="minorEastAsia" w:hAnsi="Cambria Math"/>
+                      <w:i/>
+                      <w:iCs/>
+                      <w:lang w:val="en-US"/>
+                    </w:rPr>
+                  </m:ctrlPr>
+                </m:sSupPr>
+                <m:e>
+                  <m:r>
+                    <w:rPr>
+                      <w:rFonts w:ascii="Cambria Math" w:eastAsiaTheme="minorEastAsia" w:hAnsi="Cambria Math"/>
+                      <w:lang w:val="en-US"/>
+                    </w:rPr>
+                    <m:t>V</m:t>
+                  </m:r>
+                </m:e>
+                <m:sup>
+                  <m:r>
+                    <w:rPr>
+                      <w:rFonts w:ascii="Cambria Math" w:eastAsiaTheme="minorEastAsia" w:hAnsi="Cambria Math"/>
+                      <w:lang w:val="en-US"/>
+                    </w:rPr>
+                    <m:t>2</m:t>
+                  </m:r>
+                </m:sup>
+              </m:sSup>
+            </m:den>
+          </m:f>
+        </m:oMath>
+      </m:oMathPara>
+    </w:p>
+    <w:p>
+      <w:pPr>
+        <w:rPr>
+          <w:rFonts w:eastAsiaTheme="minorEastAsia"/>
+          <w:iCs/>
+          <w:lang w:val="en-US"/>
+        </w:rPr>
+      </w:pPr>
+      <m:oMathPara>
+        <m:oMath>
+          <m:f>
+            <m:fPr>
+              <m:ctrlPr>
+                <w:rPr>
+                  <w:rFonts w:ascii="Cambria Math" w:eastAsiaTheme="minorEastAsia" w:hAnsi="Cambria Math"/>
+                  <w:i/>
+                  <w:iCs/>
+                  <w:lang w:val="en-US"/>
+                </w:rPr>
+              </m:ctrlPr>
+            </m:fPr>
+            <m:num>
+              <m:r>
+                <w:rPr>
+                  <w:rFonts w:ascii="Cambria Math" w:hAnsi="Cambria Math"/>
+                  <w:lang w:val="en-US"/>
+                </w:rPr>
+                <m:t>d</m:t>
+              </m:r>
+              <m:sSub>
+                <m:sSubPr>
+                  <m:ctrlPr>
+                    <w:rPr>
+                      <w:rFonts w:ascii="Cambria Math" w:hAnsi="Cambria Math"/>
+                      <w:i/>
+                      <w:iCs/>
+                      <w:lang w:val="en-US"/>
+                    </w:rPr>
+                  </m:ctrlPr>
+                </m:sSubPr>
+                <m:e>
+                  <m:r>
+                    <w:rPr>
+                      <w:rFonts w:ascii="Cambria Math" w:hAnsi="Cambria Math"/>
+                      <w:lang w:val="en-US"/>
+                    </w:rPr>
+                    <m:t>I</m:t>
+                  </m:r>
+                </m:e>
+                <m:sub>
+                  <m:r>
+                    <w:rPr>
+                      <w:rFonts w:ascii="Cambria Math" w:hAnsi="Cambria Math"/>
+                      <w:lang w:val="en-US"/>
+                    </w:rPr>
+                    <m:t>re</m:t>
+                  </m:r>
+                </m:sub>
+              </m:sSub>
+            </m:num>
+            <m:den>
+              <m:r>
+                <w:rPr>
+                  <w:rFonts w:ascii="Cambria Math" w:hAnsi="Cambria Math"/>
+                  <w:lang w:val="en-US"/>
+                </w:rPr>
+                <m:t>d</m:t>
+              </m:r>
+              <m:sSub>
+                <m:sSubPr>
+                  <m:ctrlPr>
+                    <w:rPr>
+                      <w:rFonts w:ascii="Cambria Math" w:hAnsi="Cambria Math"/>
+                      <w:i/>
+                      <w:iCs/>
+                      <w:lang w:val="en-US"/>
+                    </w:rPr>
+                  </m:ctrlPr>
+                </m:sSubPr>
+                <m:e>
+                  <m:r>
+                    <w:rPr>
+                      <w:rFonts w:ascii="Cambria Math" w:hAnsi="Cambria Math"/>
+                      <w:lang w:val="en-US"/>
+                    </w:rPr>
+                    <m:t>V</m:t>
+                  </m:r>
+                </m:e>
+                <m:sub>
+                  <m:r>
+                    <w:rPr>
+                      <w:rFonts w:ascii="Cambria Math" w:hAnsi="Cambria Math"/>
+                      <w:lang w:val="en-US"/>
+                    </w:rPr>
+                    <m:t>re</m:t>
+                  </m:r>
+                </m:sub>
+              </m:sSub>
+            </m:den>
+          </m:f>
+          <m:r>
+            <w:rPr>
+              <w:rFonts w:ascii="Cambria Math" w:eastAsiaTheme="minorEastAsia" w:hAnsi="Cambria Math"/>
+              <w:lang w:val="en-US"/>
+            </w:rPr>
+            <m:t>=</m:t>
+          </m:r>
+          <m:f>
+            <m:fPr>
+              <m:ctrlPr>
+                <w:rPr>
+                  <w:rFonts w:ascii="Cambria Math" w:eastAsiaTheme="minorEastAsia" w:hAnsi="Cambria Math"/>
+                  <w:i/>
+                  <w:iCs/>
+                  <w:lang w:val="en-US"/>
+                </w:rPr>
+              </m:ctrlPr>
+            </m:fPr>
+            <m:num>
+              <m:r>
+                <w:rPr>
+                  <w:rFonts w:ascii="Cambria Math" w:eastAsiaTheme="minorEastAsia" w:hAnsi="Cambria Math"/>
+                  <w:lang w:val="en-US"/>
+                </w:rPr>
+                <m:t>P</m:t>
+              </m:r>
+              <m:r>
+                <w:rPr>
+                  <w:rFonts w:ascii="Cambria Math" w:eastAsiaTheme="minorEastAsia" w:hAnsi="Cambria Math"/>
+                  <w:lang w:val="en-US"/>
+                </w:rPr>
+                <m:t>(V)</m:t>
+              </m:r>
+            </m:num>
+            <m:den>
+              <m:sSup>
+                <m:sSupPr>
+                  <m:ctrlPr>
+                    <w:rPr>
+                      <w:rFonts w:ascii="Cambria Math" w:eastAsiaTheme="minorEastAsia" w:hAnsi="Cambria Math"/>
+                      <w:i/>
+                      <w:iCs/>
+                      <w:lang w:val="en-US"/>
+                    </w:rPr>
+                  </m:ctrlPr>
+                </m:sSupPr>
+                <m:e>
+                  <m:r>
+                    <w:rPr>
+                      <w:rFonts w:ascii="Cambria Math" w:eastAsiaTheme="minorEastAsia" w:hAnsi="Cambria Math"/>
+                      <w:lang w:val="en-US"/>
+                    </w:rPr>
+                    <m:t>V</m:t>
+                  </m:r>
+                </m:e>
+                <m:sup>
+                  <m:r>
+                    <w:rPr>
+                      <w:rFonts w:ascii="Cambria Math" w:eastAsiaTheme="minorEastAsia" w:hAnsi="Cambria Math"/>
+                      <w:lang w:val="en-US"/>
+                    </w:rPr>
+                    <m:t>2</m:t>
+                  </m:r>
+                </m:sup>
+              </m:sSup>
+            </m:den>
+          </m:f>
+        </m:oMath>
+      </m:oMathPara>
+    </w:p>
+    <w:p>
+      <w:pPr>
+        <w:rPr>
+          <w:rFonts w:eastAsiaTheme="minorEastAsia"/>
+          <w:iCs/>
+          <w:lang w:val="en-US"/>
+        </w:rPr>
+      </w:pPr>
+      <m:oMathPara>
+        <m:oMath>
+          <m:f>
+            <m:fPr>
+              <m:ctrlPr>
+                <w:rPr>
+                  <w:rFonts w:ascii="Cambria Math" w:eastAsiaTheme="minorEastAsia" w:hAnsi="Cambria Math"/>
+                  <w:i/>
+                  <w:iCs/>
+                  <w:lang w:val="en-US"/>
+                </w:rPr>
+              </m:ctrlPr>
+            </m:fPr>
+            <m:num>
+              <m:r>
+                <w:rPr>
+                  <w:rFonts w:ascii="Cambria Math" w:hAnsi="Cambria Math"/>
+                  <w:lang w:val="en-US"/>
+                </w:rPr>
+                <m:t>d</m:t>
+              </m:r>
+              <m:sSub>
+                <m:sSubPr>
+                  <m:ctrlPr>
+                    <w:rPr>
+                      <w:rFonts w:ascii="Cambria Math" w:hAnsi="Cambria Math"/>
+                      <w:i/>
+                      <w:iCs/>
+                      <w:lang w:val="en-US"/>
+                    </w:rPr>
+                  </m:ctrlPr>
+                </m:sSubPr>
+                <m:e>
+                  <m:r>
+                    <w:rPr>
+                      <w:rFonts w:ascii="Cambria Math" w:hAnsi="Cambria Math"/>
+                      <w:lang w:val="en-US"/>
+                    </w:rPr>
+                    <m:t>I</m:t>
+                  </m:r>
+                </m:e>
+                <m:sub>
+                  <m:r>
+                    <w:rPr>
+                      <w:rFonts w:ascii="Cambria Math" w:hAnsi="Cambria Math"/>
+                      <w:lang w:val="en-US"/>
+                    </w:rPr>
+                    <m:t>re</m:t>
+                  </m:r>
+                </m:sub>
+              </m:sSub>
+            </m:num>
+            <m:den>
+              <m:r>
+                <w:rPr>
+                  <w:rFonts w:ascii="Cambria Math" w:hAnsi="Cambria Math"/>
+                  <w:lang w:val="en-US"/>
+                </w:rPr>
+                <m:t>d</m:t>
+              </m:r>
+              <m:sSub>
+                <m:sSubPr>
+                  <m:ctrlPr>
+                    <w:rPr>
+                      <w:rFonts w:ascii="Cambria Math" w:hAnsi="Cambria Math"/>
+                      <w:i/>
+                      <w:iCs/>
+                      <w:lang w:val="en-US"/>
+                    </w:rPr>
+                  </m:ctrlPr>
+                </m:sSubPr>
+                <m:e>
+                  <m:r>
+                    <w:rPr>
+                      <w:rFonts w:ascii="Cambria Math" w:hAnsi="Cambria Math"/>
+                      <w:lang w:val="en-US"/>
+                    </w:rPr>
+                    <m:t>V</m:t>
+                  </m:r>
+                </m:e>
+                <m:sub>
+                  <m:r>
+                    <w:rPr>
+                      <w:rFonts w:ascii="Cambria Math" w:hAnsi="Cambria Math"/>
+                      <w:lang w:val="en-US"/>
+                    </w:rPr>
+                    <m:t>im</m:t>
+                  </m:r>
+                </m:sub>
+              </m:sSub>
+            </m:den>
+          </m:f>
+          <m:r>
+            <w:rPr>
+              <w:rFonts w:ascii="Cambria Math" w:eastAsiaTheme="minorEastAsia" w:hAnsi="Cambria Math"/>
+              <w:lang w:val="en-US"/>
+            </w:rPr>
+            <m:t>=</m:t>
+          </m:r>
+          <m:f>
+            <m:fPr>
+              <m:ctrlPr>
+                <w:rPr>
+                  <w:rFonts w:ascii="Cambria Math" w:eastAsiaTheme="minorEastAsia" w:hAnsi="Cambria Math"/>
+                  <w:i/>
+                  <w:iCs/>
+                  <w:lang w:val="en-US"/>
+                </w:rPr>
+              </m:ctrlPr>
+            </m:fPr>
+            <m:num>
+              <m:r>
+                <w:rPr>
+                  <w:rFonts w:ascii="Cambria Math" w:eastAsiaTheme="minorEastAsia" w:hAnsi="Cambria Math"/>
+                  <w:lang w:val="en-US"/>
+                </w:rPr>
+                <m:t>Q</m:t>
+              </m:r>
+              <m:r>
+                <w:rPr>
+                  <w:rFonts w:ascii="Cambria Math" w:eastAsiaTheme="minorEastAsia" w:hAnsi="Cambria Math"/>
+                  <w:lang w:val="en-US"/>
+                </w:rPr>
+                <m:t>(V)</m:t>
+              </m:r>
+            </m:num>
+            <m:den>
+              <m:sSup>
+                <m:sSupPr>
+                  <m:ctrlPr>
+                    <w:rPr>
+                      <w:rFonts w:ascii="Cambria Math" w:eastAsiaTheme="minorEastAsia" w:hAnsi="Cambria Math"/>
+                      <w:i/>
+                      <w:iCs/>
+                      <w:lang w:val="en-US"/>
+                    </w:rPr>
+                  </m:ctrlPr>
+                </m:sSupPr>
+                <m:e>
+                  <m:r>
+                    <w:rPr>
+                      <w:rFonts w:ascii="Cambria Math" w:eastAsiaTheme="minorEastAsia" w:hAnsi="Cambria Math"/>
+                      <w:lang w:val="en-US"/>
+                    </w:rPr>
+                    <m:t>V</m:t>
+                  </m:r>
+                </m:e>
+                <m:sup>
+                  <m:r>
+                    <w:rPr>
+                      <w:rFonts w:ascii="Cambria Math" w:eastAsiaTheme="minorEastAsia" w:hAnsi="Cambria Math"/>
+                      <w:lang w:val="en-US"/>
+                    </w:rPr>
+                    <m:t>2</m:t>
+                  </m:r>
+                </m:sup>
+              </m:sSup>
+            </m:den>
+          </m:f>
+        </m:oMath>
+      </m:oMathPara>
+    </w:p>
+    <w:p>
+      <w:pPr>
+        <w:rPr>
+          <w:rFonts w:eastAsiaTheme="minorEastAsia"/>
+          <w:iCs/>
+          <w:lang w:val="en-US"/>
+        </w:rPr>
+      </w:pPr>
+      <m:oMathPara>
+        <m:oMath>
+          <m:f>
+            <m:fPr>
+              <m:ctrlPr>
+                <w:rPr>
+                  <w:rFonts w:ascii="Cambria Math" w:eastAsiaTheme="minorEastAsia" w:hAnsi="Cambria Math"/>
+                  <w:i/>
+                  <w:iCs/>
+                  <w:lang w:val="en-US"/>
+                </w:rPr>
+              </m:ctrlPr>
+            </m:fPr>
+            <m:num>
+              <m:r>
+                <w:rPr>
+                  <w:rFonts w:ascii="Cambria Math" w:hAnsi="Cambria Math"/>
+                  <w:lang w:val="en-US"/>
+                </w:rPr>
+                <m:t>d</m:t>
+              </m:r>
+              <m:sSub>
+                <m:sSubPr>
+                  <m:ctrlPr>
+                    <w:rPr>
+                      <w:rFonts w:ascii="Cambria Math" w:hAnsi="Cambria Math"/>
+                      <w:i/>
+                      <w:iCs/>
+                      <w:lang w:val="en-US"/>
+                    </w:rPr>
+                  </m:ctrlPr>
+                </m:sSubPr>
+                <m:e>
+                  <m:r>
+                    <w:rPr>
+                      <w:rFonts w:ascii="Cambria Math" w:hAnsi="Cambria Math"/>
+                      <w:lang w:val="en-US"/>
+                    </w:rPr>
+                    <m:t>I</m:t>
+                  </m:r>
+                </m:e>
+                <m:sub>
+                  <m:r>
+                    <w:rPr>
+                      <w:rFonts w:ascii="Cambria Math" w:hAnsi="Cambria Math"/>
+                      <w:lang w:val="en-US"/>
+                    </w:rPr>
+                    <m:t>im</m:t>
+                  </m:r>
+                </m:sub>
+              </m:sSub>
+            </m:num>
+            <m:den>
+              <m:r>
+                <w:rPr>
+                  <w:rFonts w:ascii="Cambria Math" w:hAnsi="Cambria Math"/>
+                  <w:lang w:val="en-US"/>
+                </w:rPr>
+                <m:t>d</m:t>
+              </m:r>
+              <m:sSub>
+                <m:sSubPr>
+                  <m:ctrlPr>
+                    <w:rPr>
+                      <w:rFonts w:ascii="Cambria Math" w:hAnsi="Cambria Math"/>
+                      <w:i/>
+                      <w:iCs/>
+                      <w:lang w:val="en-US"/>
+                    </w:rPr>
+                  </m:ctrlPr>
+                </m:sSubPr>
+                <m:e>
+                  <m:r>
+                    <w:rPr>
+                      <w:rFonts w:ascii="Cambria Math" w:hAnsi="Cambria Math"/>
+                      <w:lang w:val="en-US"/>
+                    </w:rPr>
+                    <m:t>V</m:t>
+                  </m:r>
+                </m:e>
+                <m:sub>
+                  <m:r>
+                    <w:rPr>
+                      <w:rFonts w:ascii="Cambria Math" w:hAnsi="Cambria Math"/>
+                      <w:lang w:val="en-US"/>
+                    </w:rPr>
+                    <m:t>re</m:t>
+                  </m:r>
+                </m:sub>
+              </m:sSub>
+            </m:den>
+          </m:f>
+          <m:r>
+            <w:rPr>
+              <w:rFonts w:ascii="Cambria Math" w:eastAsiaTheme="minorEastAsia" w:hAnsi="Cambria Math"/>
+              <w:lang w:val="en-US"/>
+            </w:rPr>
+            <m:t>=</m:t>
+          </m:r>
+          <m:r>
+            <w:rPr>
+              <w:rFonts w:ascii="Cambria Math" w:eastAsiaTheme="minorEastAsia" w:hAnsi="Cambria Math"/>
+              <w:lang w:val="en-US"/>
+            </w:rPr>
+            <m:t>-</m:t>
+          </m:r>
+          <m:f>
+            <m:fPr>
+              <m:ctrlPr>
+                <w:rPr>
+                  <w:rFonts w:ascii="Cambria Math" w:eastAsiaTheme="minorEastAsia" w:hAnsi="Cambria Math"/>
+                  <w:i/>
+                  <w:iCs/>
+                  <w:lang w:val="en-US"/>
+                </w:rPr>
+              </m:ctrlPr>
+            </m:fPr>
+            <m:num>
+              <m:r>
+                <w:rPr>
+                  <w:rFonts w:ascii="Cambria Math" w:eastAsiaTheme="minorEastAsia" w:hAnsi="Cambria Math"/>
+                  <w:lang w:val="en-US"/>
+                </w:rPr>
+                <m:t>Q</m:t>
+              </m:r>
+              <m:r>
+                <w:rPr>
+                  <w:rFonts w:ascii="Cambria Math" w:eastAsiaTheme="minorEastAsia" w:hAnsi="Cambria Math"/>
+                  <w:lang w:val="en-US"/>
+                </w:rPr>
+                <m:t>(V)</m:t>
+              </m:r>
+            </m:num>
+            <m:den>
+              <m:sSup>
+                <m:sSupPr>
+                  <m:ctrlPr>
+                    <w:rPr>
+                      <w:rFonts w:ascii="Cambria Math" w:eastAsiaTheme="minorEastAsia" w:hAnsi="Cambria Math"/>
+                      <w:i/>
+                      <w:iCs/>
+                      <w:lang w:val="en-US"/>
+                    </w:rPr>
+                  </m:ctrlPr>
+                </m:sSupPr>
+                <m:e>
+                  <m:r>
+                    <w:rPr>
+                      <w:rFonts w:ascii="Cambria Math" w:eastAsiaTheme="minorEastAsia" w:hAnsi="Cambria Math"/>
+                      <w:lang w:val="en-US"/>
+                    </w:rPr>
+                    <m:t>V</m:t>
+                  </m:r>
+                </m:e>
+                <m:sup>
+                  <m:r>
+                    <w:rPr>
+                      <w:rFonts w:ascii="Cambria Math" w:eastAsiaTheme="minorEastAsia" w:hAnsi="Cambria Math"/>
+                      <w:lang w:val="en-US"/>
+                    </w:rPr>
+                    <m:t>2</m:t>
+                  </m:r>
+                </m:sup>
+              </m:sSup>
+            </m:den>
+          </m:f>
+        </m:oMath>
+      </m:oMathPara>
+    </w:p>
+    <w:p>
+      <w:pPr>
+        <w:rPr>
+          <w:rFonts w:eastAsiaTheme="minorEastAsia"/>
+          <w:iCs/>
+          <w:lang w:val="en-US"/>
+        </w:rPr>
+      </w:pPr>
+      <m:oMathPara>
+        <m:oMath>
+          <m:f>
+            <m:fPr>
+              <m:ctrlPr>
+                <w:rPr>
+                  <w:rFonts w:ascii="Cambria Math" w:eastAsiaTheme="minorEastAsia" w:hAnsi="Cambria Math"/>
+                  <w:i/>
+                  <w:iCs/>
+                  <w:lang w:val="en-US"/>
+                </w:rPr>
+              </m:ctrlPr>
+            </m:fPr>
+            <m:num>
+              <m:r>
+                <w:rPr>
+                  <w:rFonts w:ascii="Cambria Math" w:hAnsi="Cambria Math"/>
+                  <w:lang w:val="en-US"/>
+                </w:rPr>
+                <m:t>d</m:t>
+              </m:r>
+              <m:sSub>
+                <m:sSubPr>
+                  <m:ctrlPr>
+                    <w:rPr>
+                      <w:rFonts w:ascii="Cambria Math" w:hAnsi="Cambria Math"/>
+                      <w:i/>
+                      <w:iCs/>
+                      <w:lang w:val="en-US"/>
+                    </w:rPr>
+                  </m:ctrlPr>
+                </m:sSubPr>
+                <m:e>
+                  <m:r>
+                    <w:rPr>
+                      <w:rFonts w:ascii="Cambria Math" w:hAnsi="Cambria Math"/>
+                      <w:lang w:val="en-US"/>
+                    </w:rPr>
+                    <m:t>I</m:t>
+                  </m:r>
+                </m:e>
+                <m:sub>
+                  <m:r>
+                    <w:rPr>
+                      <w:rFonts w:ascii="Cambria Math" w:hAnsi="Cambria Math"/>
+                      <w:lang w:val="en-US"/>
+                    </w:rPr>
+                    <m:t>im</m:t>
+                  </m:r>
+                </m:sub>
+              </m:sSub>
+            </m:num>
+            <m:den>
+              <m:r>
+                <w:rPr>
+                  <w:rFonts w:ascii="Cambria Math" w:hAnsi="Cambria Math"/>
+                  <w:lang w:val="en-US"/>
+                </w:rPr>
+                <m:t>d</m:t>
+              </m:r>
+              <m:sSub>
+                <m:sSubPr>
+                  <m:ctrlPr>
+                    <w:rPr>
+                      <w:rFonts w:ascii="Cambria Math" w:hAnsi="Cambria Math"/>
+                      <w:i/>
+                      <w:iCs/>
+                      <w:lang w:val="en-US"/>
+                    </w:rPr>
+                  </m:ctrlPr>
+                </m:sSubPr>
+                <m:e>
+                  <m:r>
+                    <w:rPr>
+                      <w:rFonts w:ascii="Cambria Math" w:hAnsi="Cambria Math"/>
+                      <w:lang w:val="en-US"/>
+                    </w:rPr>
+                    <m:t>V</m:t>
+                  </m:r>
+                </m:e>
+                <m:sub>
+                  <m:r>
+                    <w:rPr>
+                      <w:rFonts w:ascii="Cambria Math" w:hAnsi="Cambria Math"/>
+                      <w:lang w:val="en-US"/>
+                    </w:rPr>
+                    <m:t>im</m:t>
+                  </m:r>
+                </m:sub>
+              </m:sSub>
+            </m:den>
+          </m:f>
+          <m:r>
+            <w:rPr>
+              <w:rFonts w:ascii="Cambria Math" w:eastAsiaTheme="minorEastAsia" w:hAnsi="Cambria Math"/>
+              <w:lang w:val="en-US"/>
+            </w:rPr>
+            <m:t>=</m:t>
+          </m:r>
+          <m:f>
+            <m:fPr>
+              <m:ctrlPr>
+                <w:rPr>
+                  <w:rFonts w:ascii="Cambria Math" w:eastAsiaTheme="minorEastAsia" w:hAnsi="Cambria Math"/>
+                  <w:i/>
+                  <w:iCs/>
+                  <w:lang w:val="en-US"/>
+                </w:rPr>
+              </m:ctrlPr>
+            </m:fPr>
+            <m:num>
+              <m:r>
+                <w:rPr>
+                  <w:rFonts w:ascii="Cambria Math" w:eastAsiaTheme="minorEastAsia" w:hAnsi="Cambria Math"/>
+                  <w:lang w:val="en-US"/>
+                </w:rPr>
+                <m:t>P(V)</m:t>
+              </m:r>
+            </m:num>
+            <m:den>
+              <m:sSup>
+                <m:sSupPr>
+                  <m:ctrlPr>
+                    <w:rPr>
+                      <w:rFonts w:ascii="Cambria Math" w:eastAsiaTheme="minorEastAsia" w:hAnsi="Cambria Math"/>
+                      <w:i/>
+                      <w:iCs/>
+                      <w:lang w:val="en-US"/>
+                    </w:rPr>
+                  </m:ctrlPr>
+                </m:sSupPr>
+                <m:e>
+                  <m:r>
+                    <w:rPr>
+                      <w:rFonts w:ascii="Cambria Math" w:eastAsiaTheme="minorEastAsia" w:hAnsi="Cambria Math"/>
+                      <w:lang w:val="en-US"/>
+                    </w:rPr>
+                    <m:t>V</m:t>
+                  </m:r>
+                </m:e>
+                <m:sup>
+                  <m:r>
+                    <w:rPr>
+                      <w:rFonts w:ascii="Cambria Math" w:eastAsiaTheme="minorEastAsia" w:hAnsi="Cambria Math"/>
+                      <w:lang w:val="en-US"/>
+                    </w:rPr>
+                    <m:t>2</m:t>
+                  </m:r>
+                </m:sup>
+              </m:sSup>
+            </m:den>
+          </m:f>
+        </m:oMath>
+      </m:oMathPara>
+    </w:p>
+    <w:p>
+      <w:pPr>
+        <w:rPr>
+          <w:rFonts w:eastAsiaTheme="minorEastAsia"/>
+          <w:iCs/>
+          <w:lang w:val="en-US"/>
+        </w:rPr>
+      </w:pPr>
+      <m:oMathPara>
+        <m:oMath>
+          <m:f>
+            <m:fPr>
+              <m:ctrlPr>
+                <w:rPr>
+                  <w:rFonts w:ascii="Cambria Math" w:eastAsiaTheme="minorEastAsia" w:hAnsi="Cambria Math"/>
+                  <w:i/>
+                  <w:iCs/>
+                  <w:lang w:val="en-US"/>
+                </w:rPr>
+              </m:ctrlPr>
+            </m:fPr>
+            <m:num>
+              <m:r>
+                <w:rPr>
+                  <w:rFonts w:ascii="Cambria Math" w:hAnsi="Cambria Math"/>
+                  <w:lang w:val="en-US"/>
+                </w:rPr>
+                <m:t>d</m:t>
+              </m:r>
+              <m:sSub>
+                <m:sSubPr>
+                  <m:ctrlPr>
+                    <w:rPr>
+                      <w:rFonts w:ascii="Cambria Math" w:hAnsi="Cambria Math"/>
+                      <w:i/>
+                      <w:iCs/>
+                      <w:lang w:val="en-US"/>
+                    </w:rPr>
+                  </m:ctrlPr>
+                </m:sSubPr>
+                <m:e>
+                  <m:r>
+                    <w:rPr>
+                      <w:rFonts w:ascii="Cambria Math" w:hAnsi="Cambria Math"/>
+                      <w:lang w:val="en-US"/>
+                    </w:rPr>
+                    <m:t>I</m:t>
+                  </m:r>
+                </m:e>
+                <m:sub>
+                  <m:r>
+                    <w:rPr>
+                      <w:rFonts w:ascii="Cambria Math" w:hAnsi="Cambria Math"/>
+                      <w:lang w:val="en-US"/>
+                    </w:rPr>
+                    <m:t>re</m:t>
+                  </m:r>
+                </m:sub>
+              </m:sSub>
+            </m:num>
+            <m:den>
+              <m:r>
+                <w:rPr>
+                  <w:rFonts w:ascii="Cambria Math" w:hAnsi="Cambria Math"/>
+                  <w:lang w:val="en-US"/>
+                </w:rPr>
+                <m:t>d</m:t>
+              </m:r>
+              <m:r>
+                <w:rPr>
+                  <w:rFonts w:ascii="Cambria Math" w:hAnsi="Cambria Math"/>
+                  <w:lang w:val="en-US"/>
+                </w:rPr>
+                <m:t>V</m:t>
+              </m:r>
+            </m:den>
+          </m:f>
+          <m:r>
+            <w:rPr>
+              <w:rFonts w:ascii="Cambria Math" w:eastAsiaTheme="minorEastAsia" w:hAnsi="Cambria Math"/>
+              <w:lang w:val="en-US"/>
+            </w:rPr>
+            <m:t>=</m:t>
+          </m:r>
+          <m:f>
+            <m:fPr>
+              <m:ctrlPr>
+                <w:rPr>
+                  <w:rFonts w:ascii="Cambria Math" w:eastAsiaTheme="minorEastAsia" w:hAnsi="Cambria Math"/>
+                  <w:i/>
+                  <w:iCs/>
+                  <w:lang w:val="en-US"/>
+                </w:rPr>
+              </m:ctrlPr>
+            </m:fPr>
+            <m:num>
+              <m:d>
+                <m:dPr>
+                  <m:ctrlPr>
+                    <w:rPr>
+                      <w:rFonts w:ascii="Cambria Math" w:eastAsiaTheme="minorEastAsia" w:hAnsi="Cambria Math"/>
+                      <w:i/>
+                      <w:iCs/>
+                      <w:lang w:val="en-US"/>
+                    </w:rPr>
+                  </m:ctrlPr>
+                </m:dPr>
+                <m:e>
+                  <m:f>
+                    <m:fPr>
+                      <m:ctrlPr>
+                        <w:rPr>
+                          <w:rFonts w:ascii="Cambria Math" w:eastAsiaTheme="minorEastAsia" w:hAnsi="Cambria Math"/>
+                          <w:i/>
+                          <w:iCs/>
+                          <w:lang w:val="en-US"/>
+                        </w:rPr>
+                      </m:ctrlPr>
+                    </m:fPr>
+                    <m:num>
+                      <m:r>
+                        <w:rPr>
+                          <w:rFonts w:ascii="Cambria Math" w:hAnsi="Cambria Math"/>
+                          <w:lang w:val="en-US"/>
+                        </w:rPr>
+                        <m:t>d</m:t>
+                      </m:r>
+                      <m:r>
+                        <w:rPr>
+                          <w:rFonts w:ascii="Cambria Math" w:hAnsi="Cambria Math"/>
+                          <w:lang w:val="en-US"/>
+                        </w:rPr>
+                        <m:t>P(V)</m:t>
+                      </m:r>
+                    </m:num>
+                    <m:den>
+                      <m:r>
+                        <w:rPr>
+                          <w:rFonts w:ascii="Cambria Math" w:hAnsi="Cambria Math"/>
+                          <w:lang w:val="en-US"/>
+                        </w:rPr>
+                        <m:t>d</m:t>
+                      </m:r>
+                      <m:r>
+                        <w:rPr>
+                          <w:rFonts w:ascii="Cambria Math" w:hAnsi="Cambria Math"/>
+                          <w:lang w:val="en-US"/>
+                        </w:rPr>
+                        <m:t>V</m:t>
+                      </m:r>
+                    </m:den>
+                  </m:f>
+                  <m:sSup>
+                    <m:sSupPr>
+                      <m:ctrlPr>
+                        <w:rPr>
+                          <w:rFonts w:ascii="Cambria Math" w:eastAsiaTheme="minorEastAsia" w:hAnsi="Cambria Math"/>
+                          <w:i/>
+                          <w:iCs/>
+                          <w:lang w:val="en-US"/>
+                        </w:rPr>
+                      </m:ctrlPr>
+                    </m:sSupPr>
+                    <m:e>
+                      <m:r>
+                        <w:rPr>
+                          <w:rFonts w:ascii="Cambria Math" w:eastAsiaTheme="minorEastAsia" w:hAnsi="Cambria Math"/>
+                          <w:lang w:val="en-US"/>
+                        </w:rPr>
+                        <m:t>V</m:t>
+                      </m:r>
+                    </m:e>
+                    <m:sup>
+                      <m:r>
+                        <w:rPr>
+                          <w:rFonts w:ascii="Cambria Math" w:eastAsiaTheme="minorEastAsia" w:hAnsi="Cambria Math"/>
+                          <w:lang w:val="en-US"/>
+                        </w:rPr>
+                        <m:t>2</m:t>
+                      </m:r>
+                    </m:sup>
+                  </m:sSup>
+                  <m:r>
+                    <w:rPr>
+                      <w:rFonts w:ascii="Cambria Math" w:eastAsiaTheme="minorEastAsia" w:hAnsi="Cambria Math"/>
+                      <w:lang w:val="en-US"/>
+                    </w:rPr>
+                    <m:t>-2VP(V)</m:t>
+                  </m:r>
+                </m:e>
+              </m:d>
+              <m:sSub>
+                <m:sSubPr>
+                  <m:ctrlPr>
+                    <w:rPr>
+                      <w:rFonts w:ascii="Cambria Math" w:eastAsiaTheme="minorEastAsia" w:hAnsi="Cambria Math"/>
+                      <w:i/>
+                      <w:iCs/>
+                      <w:lang w:val="en-US"/>
+                    </w:rPr>
+                  </m:ctrlPr>
+                </m:sSubPr>
+                <m:e>
+                  <m:r>
+                    <w:rPr>
+                      <w:rFonts w:ascii="Cambria Math" w:eastAsiaTheme="minorEastAsia" w:hAnsi="Cambria Math"/>
+                      <w:lang w:val="en-US"/>
+                    </w:rPr>
+                    <m:t>V</m:t>
+                  </m:r>
+                </m:e>
+                <m:sub>
+                  <m:r>
+                    <w:rPr>
+                      <w:rFonts w:ascii="Cambria Math" w:eastAsiaTheme="minorEastAsia" w:hAnsi="Cambria Math"/>
+                      <w:lang w:val="en-US"/>
+                    </w:rPr>
+                    <m:t>re</m:t>
+                  </m:r>
+                </m:sub>
+              </m:sSub>
+              <m:r>
+                <w:rPr>
+                  <w:rFonts w:ascii="Cambria Math" w:eastAsiaTheme="minorEastAsia" w:hAnsi="Cambria Math"/>
+                  <w:lang w:val="en-US"/>
+                </w:rPr>
+                <m:t>+</m:t>
+              </m:r>
+              <m:d>
+                <m:dPr>
+                  <m:ctrlPr>
+                    <w:rPr>
+                      <w:rFonts w:ascii="Cambria Math" w:eastAsiaTheme="minorEastAsia" w:hAnsi="Cambria Math"/>
+                      <w:i/>
+                      <w:iCs/>
+                      <w:lang w:val="en-US"/>
+                    </w:rPr>
+                  </m:ctrlPr>
+                </m:dPr>
+                <m:e>
+                  <m:f>
+                    <m:fPr>
+                      <m:ctrlPr>
+                        <w:rPr>
+                          <w:rFonts w:ascii="Cambria Math" w:eastAsiaTheme="minorEastAsia" w:hAnsi="Cambria Math"/>
+                          <w:i/>
+                          <w:iCs/>
+                          <w:lang w:val="en-US"/>
+                        </w:rPr>
+                      </m:ctrlPr>
+                    </m:fPr>
+                    <m:num>
+                      <m:r>
+                        <w:rPr>
+                          <w:rFonts w:ascii="Cambria Math" w:eastAsiaTheme="minorEastAsia" w:hAnsi="Cambria Math"/>
+                          <w:lang w:val="en-US"/>
+                        </w:rPr>
+                        <m:t>dQ(V)</m:t>
+                      </m:r>
+                    </m:num>
+                    <m:den>
+                      <m:r>
+                        <w:rPr>
+                          <w:rFonts w:ascii="Cambria Math" w:eastAsiaTheme="minorEastAsia" w:hAnsi="Cambria Math"/>
+                          <w:lang w:val="en-US"/>
+                        </w:rPr>
+                        <m:t>d(V)</m:t>
+                      </m:r>
+                    </m:den>
+                  </m:f>
+                  <m:sSup>
+                    <m:sSupPr>
+                      <m:ctrlPr>
+                        <w:rPr>
+                          <w:rFonts w:ascii="Cambria Math" w:eastAsiaTheme="minorEastAsia" w:hAnsi="Cambria Math"/>
+                          <w:i/>
+                          <w:iCs/>
+                          <w:lang w:val="en-US"/>
+                        </w:rPr>
+                      </m:ctrlPr>
+                    </m:sSupPr>
+                    <m:e>
+                      <m:r>
+                        <w:rPr>
+                          <w:rFonts w:ascii="Cambria Math" w:eastAsiaTheme="minorEastAsia" w:hAnsi="Cambria Math"/>
+                          <w:lang w:val="en-US"/>
+                        </w:rPr>
+                        <m:t>V</m:t>
+                      </m:r>
+                    </m:e>
+                    <m:sup>
+                      <m:r>
+                        <w:rPr>
+                          <w:rFonts w:ascii="Cambria Math" w:eastAsiaTheme="minorEastAsia" w:hAnsi="Cambria Math"/>
+                          <w:lang w:val="en-US"/>
+                        </w:rPr>
+                        <m:t>2</m:t>
+                      </m:r>
+                    </m:sup>
+                  </m:sSup>
+                  <m:r>
+                    <w:rPr>
+                      <w:rFonts w:ascii="Cambria Math" w:eastAsiaTheme="minorEastAsia" w:hAnsi="Cambria Math"/>
+                      <w:lang w:val="en-US"/>
+                    </w:rPr>
+                    <m:t>-2VQ(V)</m:t>
+                  </m:r>
+                </m:e>
+              </m:d>
+              <m:sSub>
+                <m:sSubPr>
+                  <m:ctrlPr>
+                    <w:rPr>
+                      <w:rFonts w:ascii="Cambria Math" w:eastAsiaTheme="minorEastAsia" w:hAnsi="Cambria Math"/>
+                      <w:i/>
+                      <w:iCs/>
+                      <w:lang w:val="en-US"/>
+                    </w:rPr>
+                  </m:ctrlPr>
+                </m:sSubPr>
+                <m:e>
+                  <m:r>
+                    <w:rPr>
+                      <w:rFonts w:ascii="Cambria Math" w:eastAsiaTheme="minorEastAsia" w:hAnsi="Cambria Math"/>
+                      <w:lang w:val="en-US"/>
+                    </w:rPr>
+                    <m:t>V</m:t>
+                  </m:r>
+                </m:e>
+                <m:sub>
+                  <m:r>
+                    <w:rPr>
+                      <w:rFonts w:ascii="Cambria Math" w:eastAsiaTheme="minorEastAsia" w:hAnsi="Cambria Math"/>
+                      <w:lang w:val="en-US"/>
+                    </w:rPr>
+                    <m:t>im</m:t>
+                  </m:r>
+                </m:sub>
+              </m:sSub>
+            </m:num>
+            <m:den>
+              <m:sSup>
+                <m:sSupPr>
+                  <m:ctrlPr>
+                    <w:rPr>
+                      <w:rFonts w:ascii="Cambria Math" w:eastAsiaTheme="minorEastAsia" w:hAnsi="Cambria Math"/>
+                      <w:i/>
+                      <w:iCs/>
+                      <w:lang w:val="en-US"/>
+                    </w:rPr>
+                  </m:ctrlPr>
+                </m:sSupPr>
+                <m:e>
+                  <m:r>
+                    <w:rPr>
+                      <w:rFonts w:ascii="Cambria Math" w:eastAsiaTheme="minorEastAsia" w:hAnsi="Cambria Math"/>
+                      <w:lang w:val="en-US"/>
+                    </w:rPr>
+                    <m:t>V</m:t>
+                  </m:r>
+                </m:e>
+                <m:sup>
+                  <m:r>
+                    <w:rPr>
+                      <w:rFonts w:ascii="Cambria Math" w:eastAsiaTheme="minorEastAsia" w:hAnsi="Cambria Math"/>
+                      <w:lang w:val="en-US"/>
+                    </w:rPr>
+                    <m:t>4</m:t>
+                  </m:r>
+                </m:sup>
+              </m:sSup>
+            </m:den>
+          </m:f>
+        </m:oMath>
+      </m:oMathPara>
+    </w:p>
+    <w:p>
+      <w:pPr>
+        <w:rPr>
+          <w:rFonts w:eastAsiaTheme="minorEastAsia"/>
+          <w:iCs/>
+          <w:lang w:val="en-US"/>
+        </w:rPr>
+      </w:pPr>
+    </w:p>
+    <w:p>
+      <w:pPr>
+        <w:rPr>
+          <w:rFonts w:eastAsiaTheme="minorEastAsia"/>
+          <w:iCs/>
+          <w:lang w:val="en-US"/>
+        </w:rPr>
+      </w:pPr>
+      <m:oMathPara>
+        <m:oMath>
+          <m:f>
+            <m:fPr>
+              <m:ctrlPr>
+                <w:rPr>
+                  <w:rFonts w:ascii="Cambria Math" w:eastAsiaTheme="minorEastAsia" w:hAnsi="Cambria Math"/>
+                  <w:i/>
+                  <w:iCs/>
+                  <w:lang w:val="en-US"/>
+                </w:rPr>
+              </m:ctrlPr>
+            </m:fPr>
+            <m:num>
+              <m:r>
+                <w:rPr>
+                  <w:rFonts w:ascii="Cambria Math" w:hAnsi="Cambria Math"/>
+                  <w:lang w:val="en-US"/>
+                </w:rPr>
+                <m:t>d</m:t>
+              </m:r>
+              <m:sSub>
+                <m:sSubPr>
+                  <m:ctrlPr>
+                    <w:rPr>
+                      <w:rFonts w:ascii="Cambria Math" w:hAnsi="Cambria Math"/>
+                      <w:i/>
+                      <w:iCs/>
+                      <w:lang w:val="en-US"/>
+                    </w:rPr>
+                  </m:ctrlPr>
+                </m:sSubPr>
+                <m:e>
+                  <m:r>
+                    <w:rPr>
+                      <w:rFonts w:ascii="Cambria Math" w:hAnsi="Cambria Math"/>
+                      <w:lang w:val="en-US"/>
+                    </w:rPr>
+                    <m:t>I</m:t>
+                  </m:r>
+                </m:e>
+                <m:sub>
+                  <m:r>
+                    <w:rPr>
+                      <w:rFonts w:ascii="Cambria Math" w:hAnsi="Cambria Math"/>
+                      <w:lang w:val="en-US"/>
+                    </w:rPr>
+                    <m:t>im</m:t>
+                  </m:r>
+                </m:sub>
+              </m:sSub>
+            </m:num>
+            <m:den>
+              <m:r>
+                <w:rPr>
+                  <w:rFonts w:ascii="Cambria Math" w:hAnsi="Cambria Math"/>
+                  <w:lang w:val="en-US"/>
+                </w:rPr>
+                <m:t>d</m:t>
+              </m:r>
+              <m:r>
+                <w:rPr>
+                  <w:rFonts w:ascii="Cambria Math" w:hAnsi="Cambria Math"/>
+                  <w:lang w:val="en-US"/>
+                </w:rPr>
+                <m:t>V</m:t>
+              </m:r>
+            </m:den>
+          </m:f>
+          <m:r>
+            <w:rPr>
+              <w:rFonts w:ascii="Cambria Math" w:eastAsiaTheme="minorEastAsia" w:hAnsi="Cambria Math"/>
+              <w:lang w:val="en-US"/>
+            </w:rPr>
+            <m:t>=</m:t>
+          </m:r>
+          <m:f>
+            <m:fPr>
+              <m:ctrlPr>
+                <w:rPr>
+                  <w:rFonts w:ascii="Cambria Math" w:eastAsiaTheme="minorEastAsia" w:hAnsi="Cambria Math"/>
+                  <w:i/>
+                  <w:iCs/>
+                  <w:lang w:val="en-US"/>
+                </w:rPr>
+              </m:ctrlPr>
+            </m:fPr>
+            <m:num>
+              <m:d>
+                <m:dPr>
+                  <m:ctrlPr>
+                    <w:rPr>
+                      <w:rFonts w:ascii="Cambria Math" w:eastAsiaTheme="minorEastAsia" w:hAnsi="Cambria Math"/>
+                      <w:i/>
+                      <w:iCs/>
+                      <w:lang w:val="en-US"/>
+                    </w:rPr>
+                  </m:ctrlPr>
+                </m:dPr>
+                <m:e>
+                  <m:f>
+                    <m:fPr>
+                      <m:ctrlPr>
+                        <w:rPr>
+                          <w:rFonts w:ascii="Cambria Math" w:eastAsiaTheme="minorEastAsia" w:hAnsi="Cambria Math"/>
+                          <w:i/>
+                          <w:iCs/>
+                          <w:lang w:val="en-US"/>
+                        </w:rPr>
+                      </m:ctrlPr>
+                    </m:fPr>
+                    <m:num>
+                      <m:r>
+                        <w:rPr>
+                          <w:rFonts w:ascii="Cambria Math" w:hAnsi="Cambria Math"/>
+                          <w:lang w:val="en-US"/>
+                        </w:rPr>
+                        <m:t>d</m:t>
+                      </m:r>
+                      <m:r>
+                        <w:rPr>
+                          <w:rFonts w:ascii="Cambria Math" w:hAnsi="Cambria Math"/>
+                          <w:lang w:val="en-US"/>
+                        </w:rPr>
+                        <m:t>P(V)</m:t>
+                      </m:r>
+                    </m:num>
+                    <m:den>
+                      <m:r>
+                        <w:rPr>
+                          <w:rFonts w:ascii="Cambria Math" w:hAnsi="Cambria Math"/>
+                          <w:lang w:val="en-US"/>
+                        </w:rPr>
+                        <m:t>d</m:t>
+                      </m:r>
+                      <m:r>
+                        <w:rPr>
+                          <w:rFonts w:ascii="Cambria Math" w:hAnsi="Cambria Math"/>
+                          <w:lang w:val="en-US"/>
+                        </w:rPr>
+                        <m:t>V</m:t>
+                      </m:r>
+                    </m:den>
+                  </m:f>
+                  <m:sSup>
+                    <m:sSupPr>
+                      <m:ctrlPr>
+                        <w:rPr>
+                          <w:rFonts w:ascii="Cambria Math" w:eastAsiaTheme="minorEastAsia" w:hAnsi="Cambria Math"/>
+                          <w:i/>
+                          <w:iCs/>
+                          <w:lang w:val="en-US"/>
+                        </w:rPr>
+                      </m:ctrlPr>
+                    </m:sSupPr>
+                    <m:e>
+                      <m:r>
+                        <w:rPr>
+                          <w:rFonts w:ascii="Cambria Math" w:eastAsiaTheme="minorEastAsia" w:hAnsi="Cambria Math"/>
+                          <w:lang w:val="en-US"/>
+                        </w:rPr>
+                        <m:t>V</m:t>
+                      </m:r>
+                    </m:e>
+                    <m:sup>
+                      <m:r>
+                        <w:rPr>
+                          <w:rFonts w:ascii="Cambria Math" w:eastAsiaTheme="minorEastAsia" w:hAnsi="Cambria Math"/>
+                          <w:lang w:val="en-US"/>
+                        </w:rPr>
+                        <m:t>2</m:t>
+                      </m:r>
+                    </m:sup>
+                  </m:sSup>
+                  <m:r>
+                    <w:rPr>
+                      <w:rFonts w:ascii="Cambria Math" w:eastAsiaTheme="minorEastAsia" w:hAnsi="Cambria Math"/>
+                      <w:lang w:val="en-US"/>
+                    </w:rPr>
+                    <m:t>-2VP(V)</m:t>
+                  </m:r>
+                </m:e>
+              </m:d>
+              <m:sSub>
+                <m:sSubPr>
+                  <m:ctrlPr>
+                    <w:rPr>
+                      <w:rFonts w:ascii="Cambria Math" w:eastAsiaTheme="minorEastAsia" w:hAnsi="Cambria Math"/>
+                      <w:i/>
+                      <w:iCs/>
+                      <w:lang w:val="en-US"/>
+                    </w:rPr>
+                  </m:ctrlPr>
+                </m:sSubPr>
+                <m:e>
+                  <m:r>
+                    <w:rPr>
+                      <w:rFonts w:ascii="Cambria Math" w:eastAsiaTheme="minorEastAsia" w:hAnsi="Cambria Math"/>
+                      <w:lang w:val="en-US"/>
+                    </w:rPr>
+                    <m:t>V</m:t>
+                  </m:r>
+                </m:e>
+                <m:sub>
+                  <m:r>
+                    <w:rPr>
+                      <w:rFonts w:ascii="Cambria Math" w:eastAsiaTheme="minorEastAsia" w:hAnsi="Cambria Math"/>
+                      <w:lang w:val="en-US"/>
+                    </w:rPr>
+                    <m:t>im</m:t>
+                  </m:r>
+                </m:sub>
+              </m:sSub>
+              <m:r>
+                <w:rPr>
+                  <w:rFonts w:ascii="Cambria Math" w:eastAsiaTheme="minorEastAsia" w:hAnsi="Cambria Math"/>
+                  <w:lang w:val="en-US"/>
+                </w:rPr>
+                <m:t>-</m:t>
+              </m:r>
+              <m:d>
+                <m:dPr>
+                  <m:ctrlPr>
+                    <w:rPr>
+                      <w:rFonts w:ascii="Cambria Math" w:eastAsiaTheme="minorEastAsia" w:hAnsi="Cambria Math"/>
+                      <w:i/>
+                      <w:iCs/>
+                      <w:lang w:val="en-US"/>
+                    </w:rPr>
+                  </m:ctrlPr>
+                </m:dPr>
+                <m:e>
+                  <m:f>
+                    <m:fPr>
+                      <m:ctrlPr>
+                        <w:rPr>
+                          <w:rFonts w:ascii="Cambria Math" w:eastAsiaTheme="minorEastAsia" w:hAnsi="Cambria Math"/>
+                          <w:i/>
+                          <w:iCs/>
+                          <w:lang w:val="en-US"/>
+                        </w:rPr>
+                      </m:ctrlPr>
+                    </m:fPr>
+                    <m:num>
+                      <m:r>
+                        <w:rPr>
+                          <w:rFonts w:ascii="Cambria Math" w:eastAsiaTheme="minorEastAsia" w:hAnsi="Cambria Math"/>
+                          <w:lang w:val="en-US"/>
+                        </w:rPr>
+                        <m:t>dQ(V)</m:t>
+                      </m:r>
+                    </m:num>
+                    <m:den>
+                      <m:r>
+                        <w:rPr>
+                          <w:rFonts w:ascii="Cambria Math" w:eastAsiaTheme="minorEastAsia" w:hAnsi="Cambria Math"/>
+                          <w:lang w:val="en-US"/>
+                        </w:rPr>
+                        <m:t>d(V)</m:t>
+                      </m:r>
+                    </m:den>
+                  </m:f>
+                  <m:sSup>
+                    <m:sSupPr>
+                      <m:ctrlPr>
+                        <w:rPr>
+                          <w:rFonts w:ascii="Cambria Math" w:eastAsiaTheme="minorEastAsia" w:hAnsi="Cambria Math"/>
+                          <w:i/>
+                          <w:iCs/>
+                          <w:lang w:val="en-US"/>
+                        </w:rPr>
+                      </m:ctrlPr>
+                    </m:sSupPr>
+                    <m:e>
+                      <m:r>
+                        <w:rPr>
+                          <w:rFonts w:ascii="Cambria Math" w:eastAsiaTheme="minorEastAsia" w:hAnsi="Cambria Math"/>
+                          <w:lang w:val="en-US"/>
+                        </w:rPr>
+                        <m:t>V</m:t>
+                      </m:r>
+                    </m:e>
+                    <m:sup>
+                      <m:r>
+                        <w:rPr>
+                          <w:rFonts w:ascii="Cambria Math" w:eastAsiaTheme="minorEastAsia" w:hAnsi="Cambria Math"/>
+                          <w:lang w:val="en-US"/>
+                        </w:rPr>
+                        <m:t>2</m:t>
+                      </m:r>
+                    </m:sup>
+                  </m:sSup>
+                  <m:r>
+                    <w:rPr>
+                      <w:rFonts w:ascii="Cambria Math" w:eastAsiaTheme="minorEastAsia" w:hAnsi="Cambria Math"/>
+                      <w:lang w:val="en-US"/>
+                    </w:rPr>
+                    <m:t>-2VQ(V)</m:t>
+                  </m:r>
+                </m:e>
+              </m:d>
+              <m:sSub>
+                <m:sSubPr>
+                  <m:ctrlPr>
+                    <w:rPr>
+                      <w:rFonts w:ascii="Cambria Math" w:eastAsiaTheme="minorEastAsia" w:hAnsi="Cambria Math"/>
+                      <w:i/>
+                      <w:iCs/>
+                      <w:lang w:val="en-US"/>
+                    </w:rPr>
+                  </m:ctrlPr>
+                </m:sSubPr>
+                <m:e>
+                  <m:r>
+                    <w:rPr>
+                      <w:rFonts w:ascii="Cambria Math" w:eastAsiaTheme="minorEastAsia" w:hAnsi="Cambria Math"/>
+                      <w:lang w:val="en-US"/>
+                    </w:rPr>
+                    <m:t>V</m:t>
+                  </m:r>
+                </m:e>
+                <m:sub>
+                  <m:r>
+                    <w:rPr>
+                      <w:rFonts w:ascii="Cambria Math" w:eastAsiaTheme="minorEastAsia" w:hAnsi="Cambria Math"/>
+                      <w:lang w:val="en-US"/>
+                    </w:rPr>
+                    <m:t>re</m:t>
+                  </m:r>
+                </m:sub>
+              </m:sSub>
+            </m:num>
+            <m:den>
+              <m:sSup>
+                <m:sSupPr>
+                  <m:ctrlPr>
+                    <w:rPr>
+                      <w:rFonts w:ascii="Cambria Math" w:eastAsiaTheme="minorEastAsia" w:hAnsi="Cambria Math"/>
+                      <w:i/>
+                      <w:iCs/>
+                      <w:lang w:val="en-US"/>
+                    </w:rPr>
+                  </m:ctrlPr>
+                </m:sSupPr>
+                <m:e>
+                  <m:r>
+                    <w:rPr>
+                      <w:rFonts w:ascii="Cambria Math" w:eastAsiaTheme="minorEastAsia" w:hAnsi="Cambria Math"/>
+                      <w:lang w:val="en-US"/>
+                    </w:rPr>
+                    <m:t>V</m:t>
+                  </m:r>
+                </m:e>
+                <m:sup>
+                  <m:r>
+                    <w:rPr>
+                      <w:rFonts w:ascii="Cambria Math" w:eastAsiaTheme="minorEastAsia" w:hAnsi="Cambria Math"/>
+                      <w:lang w:val="en-US"/>
+                    </w:rPr>
+                    <m:t>4</m:t>
+                  </m:r>
+                </m:sup>
+              </m:sSup>
+            </m:den>
+          </m:f>
+        </m:oMath>
+      </m:oMathPara>
+    </w:p>
+    <w:p>
+      <w:pPr>
+        <w:rPr>
+          <w:rFonts w:eastAsiaTheme="minorEastAsia"/>
+          <w:iCs/>
+          <w:lang w:val="en-US"/>
+        </w:rPr>
+      </w:pPr>
+      <m:oMathPara>
+        <m:oMath>
+          <m:f>
+            <m:fPr>
+              <m:ctrlPr>
+                <w:rPr>
+                  <w:rFonts w:ascii="Cambria Math" w:eastAsiaTheme="minorEastAsia" w:hAnsi="Cambria Math"/>
+                  <w:i/>
+                  <w:iCs/>
+                  <w:lang w:val="en-US"/>
+                </w:rPr>
+              </m:ctrlPr>
+            </m:fPr>
+            <m:num>
+              <m:f>
+                <m:fPr>
+                  <m:ctrlPr>
+                    <w:rPr>
+                      <w:rFonts w:ascii="Cambria Math" w:eastAsiaTheme="minorEastAsia" w:hAnsi="Cambria Math"/>
+                      <w:i/>
+                      <w:iCs/>
+                      <w:lang w:val="en-US"/>
+                    </w:rPr>
+                  </m:ctrlPr>
+                </m:fPr>
+                <m:num>
+                  <m:r>
+                    <w:rPr>
+                      <w:rFonts w:ascii="Cambria Math" w:hAnsi="Cambria Math"/>
+                      <w:lang w:val="en-US"/>
+                    </w:rPr>
+                    <m:t>d</m:t>
+                  </m:r>
+                  <m:r>
+                    <w:rPr>
+                      <w:rFonts w:ascii="Cambria Math" w:hAnsi="Cambria Math"/>
+                      <w:lang w:val="en-US"/>
+                    </w:rPr>
+                    <m:t>P(V)</m:t>
+                  </m:r>
+                </m:num>
+                <m:den>
+                  <m:r>
+                    <w:rPr>
+                      <w:rFonts w:ascii="Cambria Math" w:hAnsi="Cambria Math"/>
+                      <w:lang w:val="en-US"/>
+                    </w:rPr>
+                    <m:t>d</m:t>
+                  </m:r>
+                  <m:r>
+                    <w:rPr>
+                      <w:rFonts w:ascii="Cambria Math" w:hAnsi="Cambria Math"/>
+                      <w:lang w:val="en-US"/>
+                    </w:rPr>
+                    <m:t>V</m:t>
+                  </m:r>
+                </m:den>
+              </m:f>
+              <m:sSup>
+                <m:sSupPr>
+                  <m:ctrlPr>
+                    <w:rPr>
+                      <w:rFonts w:ascii="Cambria Math" w:eastAsiaTheme="minorEastAsia" w:hAnsi="Cambria Math"/>
+                      <w:i/>
+                      <w:iCs/>
+                      <w:lang w:val="en-US"/>
+                    </w:rPr>
+                  </m:ctrlPr>
+                </m:sSupPr>
+                <m:e>
+                  <m:r>
+                    <w:rPr>
+                      <w:rFonts w:ascii="Cambria Math" w:eastAsiaTheme="minorEastAsia" w:hAnsi="Cambria Math"/>
+                      <w:lang w:val="en-US"/>
+                    </w:rPr>
+                    <m:t>V</m:t>
+                  </m:r>
+                </m:e>
+                <m:sup>
+                  <m:r>
+                    <w:rPr>
+                      <w:rFonts w:ascii="Cambria Math" w:eastAsiaTheme="minorEastAsia" w:hAnsi="Cambria Math"/>
+                      <w:lang w:val="en-US"/>
+                    </w:rPr>
+                    <m:t>2</m:t>
+                  </m:r>
+                </m:sup>
+              </m:sSup>
+              <m:r>
+                <w:rPr>
+                  <w:rFonts w:ascii="Cambria Math" w:eastAsiaTheme="minorEastAsia" w:hAnsi="Cambria Math"/>
+                  <w:lang w:val="en-US"/>
+                </w:rPr>
+                <m:t>-2VP(V)</m:t>
+              </m:r>
+            </m:num>
+            <m:den>
+              <m:sSup>
+                <m:sSupPr>
+                  <m:ctrlPr>
+                    <w:rPr>
+                      <w:rFonts w:ascii="Cambria Math" w:eastAsiaTheme="minorEastAsia" w:hAnsi="Cambria Math"/>
+                      <w:i/>
+                      <w:iCs/>
+                      <w:lang w:val="en-US"/>
+                    </w:rPr>
+                  </m:ctrlPr>
+                </m:sSupPr>
+                <m:e>
+                  <m:r>
+                    <w:rPr>
+                      <w:rFonts w:ascii="Cambria Math" w:eastAsiaTheme="minorEastAsia" w:hAnsi="Cambria Math"/>
+                      <w:lang w:val="en-US"/>
+                    </w:rPr>
+                    <m:t>V</m:t>
+                  </m:r>
+                </m:e>
+                <m:sup>
+                  <m:r>
+                    <w:rPr>
+                      <w:rFonts w:ascii="Cambria Math" w:eastAsiaTheme="minorEastAsia" w:hAnsi="Cambria Math"/>
+                      <w:lang w:val="en-US"/>
+                    </w:rPr>
+                    <m:t>4</m:t>
+                  </m:r>
+                </m:sup>
+              </m:sSup>
+            </m:den>
+          </m:f>
+          <m:r>
+            <w:rPr>
+              <w:rFonts w:ascii="Cambria Math" w:eastAsiaTheme="minorEastAsia" w:hAnsi="Cambria Math"/>
+              <w:lang w:val="en-US"/>
+            </w:rPr>
+            <m:t>=</m:t>
+          </m:r>
+          <m:f>
+            <m:fPr>
+              <m:ctrlPr>
+                <w:rPr>
+                  <w:rFonts w:ascii="Cambria Math" w:eastAsiaTheme="minorEastAsia" w:hAnsi="Cambria Math"/>
+                  <w:i/>
+                  <w:iCs/>
+                  <w:lang w:val="en-US"/>
+                </w:rPr>
+              </m:ctrlPr>
+            </m:fPr>
+            <m:num>
+              <m:r>
+                <w:rPr>
+                  <w:rFonts w:ascii="Cambria Math" w:hAnsi="Cambria Math"/>
+                  <w:lang w:val="en-US"/>
+                </w:rPr>
+                <m:t>d</m:t>
+              </m:r>
+              <m:r>
+                <w:rPr>
+                  <w:rFonts w:ascii="Cambria Math" w:hAnsi="Cambria Math"/>
+                  <w:lang w:val="en-US"/>
+                </w:rPr>
+                <m:t>P(V)</m:t>
+              </m:r>
+            </m:num>
+            <m:den>
+              <m:r>
+                <w:rPr>
+                  <w:rFonts w:ascii="Cambria Math" w:hAnsi="Cambria Math"/>
+                  <w:lang w:val="en-US"/>
+                </w:rPr>
+                <m:t>d</m:t>
+              </m:r>
+              <m:r>
+                <w:rPr>
+                  <w:rFonts w:ascii="Cambria Math" w:hAnsi="Cambria Math"/>
+                  <w:lang w:val="en-US"/>
+                </w:rPr>
+                <m:t>V</m:t>
+              </m:r>
+            </m:den>
+          </m:f>
+          <m:f>
+            <m:fPr>
+              <m:ctrlPr>
+                <w:rPr>
+                  <w:rFonts w:ascii="Cambria Math" w:eastAsiaTheme="minorEastAsia" w:hAnsi="Cambria Math"/>
+                  <w:i/>
+                  <w:iCs/>
+                  <w:lang w:val="en-US"/>
+                </w:rPr>
+              </m:ctrlPr>
+            </m:fPr>
+            <m:num>
+              <m:r>
+                <w:rPr>
+                  <w:rFonts w:ascii="Cambria Math" w:eastAsiaTheme="minorEastAsia" w:hAnsi="Cambria Math"/>
+                  <w:lang w:val="en-US"/>
+                </w:rPr>
+                <m:t>1</m:t>
+              </m:r>
+            </m:num>
+            <m:den>
+              <m:sSup>
+                <m:sSupPr>
+                  <m:ctrlPr>
+                    <w:rPr>
+                      <w:rFonts w:ascii="Cambria Math" w:eastAsiaTheme="minorEastAsia" w:hAnsi="Cambria Math"/>
+                      <w:i/>
+                      <w:iCs/>
+                      <w:lang w:val="en-US"/>
+                    </w:rPr>
+                  </m:ctrlPr>
+                </m:sSupPr>
+                <m:e>
+                  <m:r>
+                    <w:rPr>
+                      <w:rFonts w:ascii="Cambria Math" w:eastAsiaTheme="minorEastAsia" w:hAnsi="Cambria Math"/>
+                      <w:lang w:val="en-US"/>
+                    </w:rPr>
+                    <m:t>V</m:t>
+                  </m:r>
+                </m:e>
+                <m:sup>
+                  <m:r>
+                    <w:rPr>
+                      <w:rFonts w:ascii="Cambria Math" w:eastAsiaTheme="minorEastAsia" w:hAnsi="Cambria Math"/>
+                      <w:lang w:val="en-US"/>
+                    </w:rPr>
+                    <m:t>2</m:t>
+                  </m:r>
+                </m:sup>
+              </m:sSup>
+            </m:den>
+          </m:f>
+          <m:r>
+            <w:rPr>
+              <w:rFonts w:ascii="Cambria Math" w:eastAsiaTheme="minorEastAsia" w:hAnsi="Cambria Math"/>
+              <w:lang w:val="en-US"/>
+            </w:rPr>
+            <m:t>-</m:t>
+          </m:r>
+          <m:f>
+            <m:fPr>
+              <m:ctrlPr>
+                <w:rPr>
+                  <w:rFonts w:ascii="Cambria Math" w:eastAsiaTheme="minorEastAsia" w:hAnsi="Cambria Math"/>
+                  <w:i/>
+                  <w:iCs/>
+                  <w:lang w:val="en-US"/>
+                </w:rPr>
+              </m:ctrlPr>
+            </m:fPr>
+            <m:num>
+              <m:r>
+                <w:rPr>
+                  <w:rFonts w:ascii="Cambria Math" w:eastAsiaTheme="minorEastAsia" w:hAnsi="Cambria Math"/>
+                  <w:lang w:val="en-US"/>
+                </w:rPr>
+                <m:t>2VP</m:t>
+              </m:r>
+              <m:d>
+                <m:dPr>
+                  <m:ctrlPr>
+                    <w:rPr>
+                      <w:rFonts w:ascii="Cambria Math" w:eastAsiaTheme="minorEastAsia" w:hAnsi="Cambria Math"/>
+                      <w:i/>
+                      <w:iCs/>
+                      <w:lang w:val="en-US"/>
+                    </w:rPr>
+                  </m:ctrlPr>
+                </m:dPr>
+                <m:e>
+                  <m:r>
+                    <w:rPr>
+                      <w:rFonts w:ascii="Cambria Math" w:eastAsiaTheme="minorEastAsia" w:hAnsi="Cambria Math"/>
+                      <w:lang w:val="en-US"/>
+                    </w:rPr>
+                    <m:t>V</m:t>
+                  </m:r>
+                </m:e>
+              </m:d>
+            </m:num>
+            <m:den>
+              <m:sSup>
+                <m:sSupPr>
+                  <m:ctrlPr>
+                    <w:rPr>
+                      <w:rFonts w:ascii="Cambria Math" w:eastAsiaTheme="minorEastAsia" w:hAnsi="Cambria Math"/>
+                      <w:i/>
+                      <w:iCs/>
+                      <w:lang w:val="en-US"/>
+                    </w:rPr>
+                  </m:ctrlPr>
+                </m:sSupPr>
+                <m:e>
+                  <m:r>
+                    <w:rPr>
+                      <w:rFonts w:ascii="Cambria Math" w:eastAsiaTheme="minorEastAsia" w:hAnsi="Cambria Math"/>
+                      <w:lang w:val="en-US"/>
+                    </w:rPr>
+                    <m:t>V</m:t>
+                  </m:r>
+                </m:e>
+                <m:sup>
+                  <m:r>
+                    <w:rPr>
+                      <w:rFonts w:ascii="Cambria Math" w:eastAsiaTheme="minorEastAsia" w:hAnsi="Cambria Math"/>
+                      <w:lang w:val="en-US"/>
+                    </w:rPr>
+                    <m:t>4</m:t>
+                  </m:r>
+                </m:sup>
+              </m:sSup>
+            </m:den>
+          </m:f>
+          <m:r>
+            <w:rPr>
+              <w:rFonts w:ascii="Cambria Math" w:eastAsiaTheme="minorEastAsia" w:hAnsi="Cambria Math"/>
+              <w:lang w:val="en-US"/>
+            </w:rPr>
+            <m:t>=</m:t>
+          </m:r>
+          <m:f>
+            <m:fPr>
+              <m:ctrlPr>
+                <w:rPr>
+                  <w:rFonts w:ascii="Cambria Math" w:eastAsiaTheme="minorEastAsia" w:hAnsi="Cambria Math"/>
+                  <w:i/>
+                  <w:iCs/>
+                  <w:lang w:val="en-US"/>
+                </w:rPr>
+              </m:ctrlPr>
+            </m:fPr>
+            <m:num>
+              <m:r>
+                <w:rPr>
+                  <w:rFonts w:ascii="Cambria Math" w:hAnsi="Cambria Math"/>
+                  <w:lang w:val="en-US"/>
+                </w:rPr>
+                <m:t>d</m:t>
+              </m:r>
+              <m:r>
+                <w:rPr>
+                  <w:rFonts w:ascii="Cambria Math" w:hAnsi="Cambria Math"/>
+                  <w:lang w:val="en-US"/>
+                </w:rPr>
+                <m:t>P</m:t>
+              </m:r>
+              <m:d>
+                <m:dPr>
+                  <m:ctrlPr>
+                    <w:rPr>
+                      <w:rFonts w:ascii="Cambria Math" w:hAnsi="Cambria Math"/>
+                      <w:i/>
+                      <w:iCs/>
+                      <w:lang w:val="en-US"/>
+                    </w:rPr>
+                  </m:ctrlPr>
+                </m:dPr>
+                <m:e>
+                  <m:r>
+                    <w:rPr>
+                      <w:rFonts w:ascii="Cambria Math" w:hAnsi="Cambria Math"/>
+                      <w:lang w:val="en-US"/>
+                    </w:rPr>
+                    <m:t>V</m:t>
+                  </m:r>
+                </m:e>
+              </m:d>
+            </m:num>
+            <m:den>
+              <m:r>
+                <w:rPr>
+                  <w:rFonts w:ascii="Cambria Math" w:hAnsi="Cambria Math"/>
+                  <w:lang w:val="en-US"/>
+                </w:rPr>
+                <m:t>d</m:t>
+              </m:r>
+              <m:r>
+                <w:rPr>
+                  <w:rFonts w:ascii="Cambria Math" w:hAnsi="Cambria Math"/>
+                  <w:lang w:val="en-US"/>
+                </w:rPr>
+                <m:t>V</m:t>
+              </m:r>
+            </m:den>
+          </m:f>
+          <m:f>
+            <m:fPr>
+              <m:ctrlPr>
+                <w:rPr>
+                  <w:rFonts w:ascii="Cambria Math" w:eastAsiaTheme="minorEastAsia" w:hAnsi="Cambria Math"/>
+                  <w:i/>
+                  <w:iCs/>
+                  <w:lang w:val="en-US"/>
+                </w:rPr>
+              </m:ctrlPr>
+            </m:fPr>
+            <m:num>
+              <m:r>
+                <w:rPr>
+                  <w:rFonts w:ascii="Cambria Math" w:eastAsiaTheme="minorEastAsia" w:hAnsi="Cambria Math"/>
+                  <w:lang w:val="en-US"/>
+                </w:rPr>
+                <m:t>1</m:t>
+              </m:r>
+            </m:num>
+            <m:den>
+              <m:sSup>
+                <m:sSupPr>
+                  <m:ctrlPr>
+                    <w:rPr>
+                      <w:rFonts w:ascii="Cambria Math" w:eastAsiaTheme="minorEastAsia" w:hAnsi="Cambria Math"/>
+                      <w:i/>
+                      <w:iCs/>
+                      <w:lang w:val="en-US"/>
+                    </w:rPr>
+                  </m:ctrlPr>
+                </m:sSupPr>
+                <m:e>
+                  <m:r>
+                    <w:rPr>
+                      <w:rFonts w:ascii="Cambria Math" w:eastAsiaTheme="minorEastAsia" w:hAnsi="Cambria Math"/>
+                      <w:lang w:val="en-US"/>
+                    </w:rPr>
+                    <m:t>V</m:t>
+                  </m:r>
+                </m:e>
+                <m:sup>
+                  <m:r>
+                    <w:rPr>
+                      <w:rFonts w:ascii="Cambria Math" w:eastAsiaTheme="minorEastAsia" w:hAnsi="Cambria Math"/>
+                      <w:lang w:val="en-US"/>
+                    </w:rPr>
+                    <m:t>2</m:t>
+                  </m:r>
+                </m:sup>
+              </m:sSup>
+            </m:den>
+          </m:f>
+          <m:r>
+            <w:rPr>
+              <w:rFonts w:ascii="Cambria Math" w:eastAsiaTheme="minorEastAsia" w:hAnsi="Cambria Math"/>
+              <w:lang w:val="en-US"/>
+            </w:rPr>
+            <m:t>-</m:t>
+          </m:r>
+          <m:f>
+            <m:fPr>
+              <m:ctrlPr>
+                <w:rPr>
+                  <w:rFonts w:ascii="Cambria Math" w:eastAsiaTheme="minorEastAsia" w:hAnsi="Cambria Math"/>
+                  <w:i/>
+                  <w:iCs/>
+                  <w:lang w:val="en-US"/>
+                </w:rPr>
+              </m:ctrlPr>
+            </m:fPr>
+            <m:num>
+              <m:r>
+                <w:rPr>
+                  <w:rFonts w:ascii="Cambria Math" w:eastAsiaTheme="minorEastAsia" w:hAnsi="Cambria Math"/>
+                  <w:lang w:val="en-US"/>
+                </w:rPr>
+                <m:t>2V</m:t>
+              </m:r>
+              <m:f>
+                <m:fPr>
+                  <m:ctrlPr>
+                    <w:rPr>
+                      <w:rFonts w:ascii="Cambria Math" w:eastAsiaTheme="minorEastAsia" w:hAnsi="Cambria Math"/>
+                      <w:i/>
+                      <w:iCs/>
+                      <w:lang w:val="en-US"/>
+                    </w:rPr>
+                  </m:ctrlPr>
+                </m:fPr>
+                <m:num>
+                  <m:r>
+                    <w:rPr>
+                      <w:rFonts w:ascii="Cambria Math" w:hAnsi="Cambria Math"/>
+                      <w:lang w:val="en-US"/>
+                    </w:rPr>
+                    <m:t>d</m:t>
+                  </m:r>
+                  <m:sSub>
+                    <m:sSubPr>
+                      <m:ctrlPr>
+                        <w:rPr>
+                          <w:rFonts w:ascii="Cambria Math" w:hAnsi="Cambria Math"/>
+                          <w:i/>
+                          <w:iCs/>
+                          <w:lang w:val="en-US"/>
+                        </w:rPr>
+                      </m:ctrlPr>
+                    </m:sSubPr>
+                    <m:e>
+                      <m:r>
+                        <w:rPr>
+                          <w:rFonts w:ascii="Cambria Math" w:hAnsi="Cambria Math"/>
+                          <w:lang w:val="en-US"/>
+                        </w:rPr>
+                        <m:t>I</m:t>
+                      </m:r>
+                    </m:e>
+                    <m:sub>
+                      <m:r>
+                        <w:rPr>
+                          <w:rFonts w:ascii="Cambria Math" w:hAnsi="Cambria Math"/>
+                          <w:lang w:val="en-US"/>
+                        </w:rPr>
+                        <m:t>re</m:t>
+                      </m:r>
+                    </m:sub>
+                  </m:sSub>
+                </m:num>
+                <m:den>
+                  <m:r>
+                    <w:rPr>
+                      <w:rFonts w:ascii="Cambria Math" w:hAnsi="Cambria Math"/>
+                      <w:lang w:val="en-US"/>
+                    </w:rPr>
+                    <m:t>d</m:t>
+                  </m:r>
+                  <m:sSub>
+                    <m:sSubPr>
+                      <m:ctrlPr>
+                        <w:rPr>
+                          <w:rFonts w:ascii="Cambria Math" w:hAnsi="Cambria Math"/>
+                          <w:i/>
+                          <w:iCs/>
+                          <w:lang w:val="en-US"/>
+                        </w:rPr>
+                      </m:ctrlPr>
+                    </m:sSubPr>
+                    <m:e>
+                      <m:r>
+                        <w:rPr>
+                          <w:rFonts w:ascii="Cambria Math" w:hAnsi="Cambria Math"/>
+                          <w:lang w:val="en-US"/>
+                        </w:rPr>
+                        <m:t>V</m:t>
+                      </m:r>
+                    </m:e>
+                    <m:sub>
+                      <m:r>
+                        <w:rPr>
+                          <w:rFonts w:ascii="Cambria Math" w:hAnsi="Cambria Math"/>
+                          <w:lang w:val="en-US"/>
+                        </w:rPr>
+                        <m:t>re</m:t>
+                      </m:r>
+                    </m:sub>
+                  </m:sSub>
+                </m:den>
+              </m:f>
+            </m:num>
+            <m:den>
+              <m:sSup>
+                <m:sSupPr>
+                  <m:ctrlPr>
+                    <w:rPr>
+                      <w:rFonts w:ascii="Cambria Math" w:eastAsiaTheme="minorEastAsia" w:hAnsi="Cambria Math"/>
+                      <w:i/>
+                      <w:iCs/>
+                      <w:lang w:val="en-US"/>
+                    </w:rPr>
+                  </m:ctrlPr>
+                </m:sSupPr>
+                <m:e>
+                  <m:r>
+                    <w:rPr>
+                      <w:rFonts w:ascii="Cambria Math" w:eastAsiaTheme="minorEastAsia" w:hAnsi="Cambria Math"/>
+                      <w:lang w:val="en-US"/>
+                    </w:rPr>
+                    <m:t>V</m:t>
+                  </m:r>
+                </m:e>
+                <m:sup>
+                  <m:r>
+                    <w:rPr>
+                      <w:rFonts w:ascii="Cambria Math" w:eastAsiaTheme="minorEastAsia" w:hAnsi="Cambria Math"/>
+                      <w:lang w:val="en-US"/>
+                    </w:rPr>
+                    <m:t>2</m:t>
+                  </m:r>
+                </m:sup>
+              </m:sSup>
+            </m:den>
+          </m:f>
+          <m:r>
+            <w:rPr>
+              <w:rFonts w:ascii="Cambria Math" w:eastAsiaTheme="minorEastAsia" w:hAnsi="Cambria Math"/>
+              <w:lang w:val="en-US"/>
+            </w:rPr>
+            <m:t>=</m:t>
+          </m:r>
+        </m:oMath>
+      </m:oMathPara>
+    </w:p>
+    <w:p>
+      <w:pPr>
+        <w:rPr>
+          <w:rFonts w:eastAsiaTheme="minorEastAsia"/>
+          <w:iCs/>
+        </w:rPr>
+      </w:pPr>
+      <m:oMathPara>
+        <m:oMath>
+          <m:r>
+            <w:rPr>
+              <w:rFonts w:ascii="Cambria Math" w:eastAsiaTheme="minorEastAsia" w:hAnsi="Cambria Math"/>
+              <w:lang w:val="en-US"/>
+            </w:rPr>
+            <m:t>=</m:t>
+          </m:r>
+          <m:f>
+            <m:fPr>
+              <m:ctrlPr>
+                <w:rPr>
+                  <w:rFonts w:ascii="Cambria Math" w:eastAsiaTheme="minorEastAsia" w:hAnsi="Cambria Math"/>
+                  <w:i/>
+                  <w:iCs/>
+                  <w:lang w:val="en-US"/>
+                </w:rPr>
+              </m:ctrlPr>
+            </m:fPr>
+            <m:num>
+              <m:r>
+                <w:rPr>
+                  <w:rFonts w:ascii="Cambria Math" w:hAnsi="Cambria Math"/>
+                  <w:lang w:val="en-US"/>
+                </w:rPr>
+                <m:t>d</m:t>
+              </m:r>
+              <m:r>
+                <w:rPr>
+                  <w:rFonts w:ascii="Cambria Math" w:hAnsi="Cambria Math"/>
+                  <w:lang w:val="en-US"/>
+                </w:rPr>
+                <m:t>P</m:t>
+              </m:r>
+              <m:d>
+                <m:dPr>
+                  <m:ctrlPr>
+                    <w:rPr>
+                      <w:rFonts w:ascii="Cambria Math" w:hAnsi="Cambria Math"/>
+                      <w:i/>
+                      <w:iCs/>
+                      <w:lang w:val="en-US"/>
+                    </w:rPr>
+                  </m:ctrlPr>
+                </m:dPr>
+                <m:e>
+                  <m:r>
+                    <w:rPr>
+                      <w:rFonts w:ascii="Cambria Math" w:hAnsi="Cambria Math"/>
+                      <w:lang w:val="en-US"/>
+                    </w:rPr>
+                    <m:t>V</m:t>
+                  </m:r>
+                </m:e>
+              </m:d>
+            </m:num>
+            <m:den>
+              <m:r>
+                <w:rPr>
+                  <w:rFonts w:ascii="Cambria Math" w:hAnsi="Cambria Math"/>
+                  <w:lang w:val="en-US"/>
+                </w:rPr>
+                <m:t>d</m:t>
+              </m:r>
+              <m:r>
+                <w:rPr>
+                  <w:rFonts w:ascii="Cambria Math" w:hAnsi="Cambria Math"/>
+                  <w:lang w:val="en-US"/>
+                </w:rPr>
+                <m:t>V</m:t>
+              </m:r>
+            </m:den>
+          </m:f>
+          <m:f>
+            <m:fPr>
+              <m:ctrlPr>
+                <w:rPr>
+                  <w:rFonts w:ascii="Cambria Math" w:eastAsiaTheme="minorEastAsia" w:hAnsi="Cambria Math"/>
+                  <w:i/>
+                  <w:iCs/>
+                  <w:lang w:val="en-US"/>
+                </w:rPr>
+              </m:ctrlPr>
+            </m:fPr>
+            <m:num>
+              <m:r>
+                <w:rPr>
+                  <w:rFonts w:ascii="Cambria Math" w:eastAsiaTheme="minorEastAsia" w:hAnsi="Cambria Math"/>
+                  <w:lang w:val="en-US"/>
+                </w:rPr>
+                <m:t>1</m:t>
+              </m:r>
+            </m:num>
+            <m:den>
+              <m:sSup>
+                <m:sSupPr>
+                  <m:ctrlPr>
+                    <w:rPr>
+                      <w:rFonts w:ascii="Cambria Math" w:eastAsiaTheme="minorEastAsia" w:hAnsi="Cambria Math"/>
+                      <w:i/>
+                      <w:iCs/>
+                      <w:lang w:val="en-US"/>
+                    </w:rPr>
+                  </m:ctrlPr>
+                </m:sSupPr>
+                <m:e>
+                  <m:r>
+                    <w:rPr>
+                      <w:rFonts w:ascii="Cambria Math" w:eastAsiaTheme="minorEastAsia" w:hAnsi="Cambria Math"/>
+                      <w:lang w:val="en-US"/>
+                    </w:rPr>
+                    <m:t>V</m:t>
+                  </m:r>
+                </m:e>
+                <m:sup>
+                  <m:r>
+                    <w:rPr>
+                      <w:rFonts w:ascii="Cambria Math" w:eastAsiaTheme="minorEastAsia" w:hAnsi="Cambria Math"/>
+                      <w:lang w:val="en-US"/>
+                    </w:rPr>
+                    <m:t>2</m:t>
+                  </m:r>
+                </m:sup>
+              </m:sSup>
+            </m:den>
+          </m:f>
+          <m:r>
+            <w:rPr>
+              <w:rFonts w:ascii="Cambria Math" w:eastAsiaTheme="minorEastAsia" w:hAnsi="Cambria Math"/>
+              <w:lang w:val="en-US"/>
+            </w:rPr>
+            <m:t>-</m:t>
+          </m:r>
+          <m:f>
+            <m:fPr>
+              <m:ctrlPr>
+                <w:rPr>
+                  <w:rFonts w:ascii="Cambria Math" w:eastAsiaTheme="minorEastAsia" w:hAnsi="Cambria Math"/>
+                  <w:i/>
+                  <w:iCs/>
+                  <w:lang w:val="en-US"/>
+                </w:rPr>
+              </m:ctrlPr>
+            </m:fPr>
+            <m:num>
+              <m:r>
+                <w:rPr>
+                  <w:rFonts w:ascii="Cambria Math" w:eastAsiaTheme="minorEastAsia" w:hAnsi="Cambria Math"/>
+                  <w:lang w:val="en-US"/>
+                </w:rPr>
+                <m:t>2</m:t>
+              </m:r>
+              <m:f>
+                <m:fPr>
+                  <m:ctrlPr>
+                    <w:rPr>
+                      <w:rFonts w:ascii="Cambria Math" w:eastAsiaTheme="minorEastAsia" w:hAnsi="Cambria Math"/>
+                      <w:i/>
+                      <w:iCs/>
+                      <w:lang w:val="en-US"/>
+                    </w:rPr>
+                  </m:ctrlPr>
+                </m:fPr>
+                <m:num>
+                  <m:r>
+                    <w:rPr>
+                      <w:rFonts w:ascii="Cambria Math" w:hAnsi="Cambria Math"/>
+                      <w:lang w:val="en-US"/>
+                    </w:rPr>
+                    <m:t>d</m:t>
+                  </m:r>
+                  <m:sSub>
+                    <m:sSubPr>
+                      <m:ctrlPr>
+                        <w:rPr>
+                          <w:rFonts w:ascii="Cambria Math" w:hAnsi="Cambria Math"/>
+                          <w:i/>
+                          <w:iCs/>
+                          <w:lang w:val="en-US"/>
+                        </w:rPr>
+                      </m:ctrlPr>
+                    </m:sSubPr>
+                    <m:e>
+                      <m:r>
+                        <w:rPr>
+                          <w:rFonts w:ascii="Cambria Math" w:hAnsi="Cambria Math"/>
+                          <w:lang w:val="en-US"/>
+                        </w:rPr>
+                        <m:t>I</m:t>
+                      </m:r>
+                    </m:e>
+                    <m:sub>
+                      <m:r>
+                        <w:rPr>
+                          <w:rFonts w:ascii="Cambria Math" w:hAnsi="Cambria Math"/>
+                          <w:lang w:val="en-US"/>
+                        </w:rPr>
+                        <m:t>re</m:t>
+                      </m:r>
+                    </m:sub>
+                  </m:sSub>
+                </m:num>
+                <m:den>
+                  <m:r>
+                    <w:rPr>
+                      <w:rFonts w:ascii="Cambria Math" w:hAnsi="Cambria Math"/>
+                      <w:lang w:val="en-US"/>
+                    </w:rPr>
+                    <m:t>d</m:t>
+                  </m:r>
+                  <m:sSub>
+                    <m:sSubPr>
+                      <m:ctrlPr>
+                        <w:rPr>
+                          <w:rFonts w:ascii="Cambria Math" w:hAnsi="Cambria Math"/>
+                          <w:i/>
+                          <w:iCs/>
+                          <w:lang w:val="en-US"/>
+                        </w:rPr>
+                      </m:ctrlPr>
+                    </m:sSubPr>
+                    <m:e>
+                      <m:r>
+                        <w:rPr>
+                          <w:rFonts w:ascii="Cambria Math" w:hAnsi="Cambria Math"/>
+                          <w:lang w:val="en-US"/>
+                        </w:rPr>
+                        <m:t>V</m:t>
+                      </m:r>
+                    </m:e>
+                    <m:sub>
+                      <m:r>
+                        <w:rPr>
+                          <w:rFonts w:ascii="Cambria Math" w:hAnsi="Cambria Math"/>
+                          <w:lang w:val="en-US"/>
+                        </w:rPr>
+                        <m:t>re</m:t>
+                      </m:r>
+                    </m:sub>
+                  </m:sSub>
+                </m:den>
+              </m:f>
+            </m:num>
+            <m:den>
+              <m:r>
+                <w:rPr>
+                  <w:rFonts w:ascii="Cambria Math" w:eastAsiaTheme="minorEastAsia" w:hAnsi="Cambria Math"/>
+                  <w:lang w:val="en-US"/>
+                </w:rPr>
+                <m:t>V</m:t>
+              </m:r>
+            </m:den>
+          </m:f>
+        </m:oMath>
+      </m:oMathPara>
+    </w:p>
+    <w:p>
+      <w:pPr>
+        <w:rPr>
+          <w:rFonts w:eastAsiaTheme="minorEastAsia"/>
+          <w:iCs/>
+          <w:lang w:val="en-US"/>
+        </w:rPr>
+      </w:pPr>
+    </w:p>
+    <w:p>
+      <w:pPr>
+        <w:rPr>
+          <w:rFonts w:eastAsiaTheme="minorEastAsia"/>
+          <w:iCs/>
+          <w:lang w:val="en-US"/>
+        </w:rPr>
+      </w:pPr>
+    </w:p>
+    <w:p>
+      <w:pPr>
         <w:rPr>
           <w:rFonts w:eastAsiaTheme="minorEastAsia"/>
           <w:iCs/>
@@ -16714,7 +19631,7 @@
 </file>
 
 <file path=word/styles.xml><?xml version="1.0" encoding="utf-8"?>
-<w:styles xmlns:mc="http://schemas.openxmlformats.org/markup-compatibility/2006" xmlns:r="http://schemas.openxmlformats.org/officeDocument/2006/relationships" xmlns:w="http://schemas.openxmlformats.org/wordprocessingml/2006/main" xmlns:w14="http://schemas.microsoft.com/office/word/2010/wordml" xmlns:w15="http://schemas.microsoft.com/office/word/2012/wordml" xmlns:w16cid="http://schemas.microsoft.com/office/word/2016/wordml/cid" xmlns:w16se="http://schemas.microsoft.com/office/word/2015/wordml/symex" mc:Ignorable="w14 w15 w16se w16cid">
+<w:styles xmlns:mc="http://schemas.openxmlformats.org/markup-compatibility/2006" xmlns:r="http://schemas.openxmlformats.org/officeDocument/2006/relationships" xmlns:w="http://schemas.openxmlformats.org/wordprocessingml/2006/main" xmlns:w14="http://schemas.microsoft.com/office/word/2010/wordml" xmlns:w15="http://schemas.microsoft.com/office/word/2012/wordml" xmlns:w16cex="http://schemas.microsoft.com/office/word/2018/wordml/cex" xmlns:w16cid="http://schemas.microsoft.com/office/word/2016/wordml/cid" xmlns:w16="http://schemas.microsoft.com/office/word/2018/wordml" xmlns:w16sdtdh="http://schemas.microsoft.com/office/word/2020/wordml/sdtdatahash" xmlns:w16se="http://schemas.microsoft.com/office/word/2015/wordml/symex" mc:Ignorable="w14 w15 w16se w16cid w16 w16cex w16sdtdh">
   <w:docDefaults>
     <w:rPrDefault>
       <w:rPr>

</xml_diff>